<commit_message>
Video 7 glossary terms /label ~content Cleanup broken links New category for video 7 and 8 operations (logical, arithmetic, mean, std, etc)
</commit_message>
<xml_diff>
--- a/generated/Glossary.docx
+++ b/generated/Glossary.docx
@@ -60,7 +60,7 @@
         </w:p>
       </w:sdtContent>
     </w:sdt>
-    <w:bookmarkStart w:id="110" w:name="glossary"/>
+    <w:bookmarkStart w:id="115" w:name="glossary"/>
     <w:p>
       <w:pPr>
         <w:pStyle w:val="Heading1"/>
@@ -2242,7 +2242,7 @@
       </w:hyperlink>
     </w:p>
     <w:bookmarkEnd w:id="52"/>
-    <w:bookmarkStart w:id="53" w:name="data-clean-dirty"/>
+    <w:bookmarkStart w:id="54" w:name="data-clean-dirty"/>
     <w:p>
       <w:pPr>
         <w:pStyle w:val="Heading3"/>
@@ -2250,6 +2250,11 @@
       <w:r>
         <w:t xml:space="preserve">Data (Clean, Dirty)</w:t>
       </w:r>
+      <w:r>
+        <w:t xml:space="preserve"> </w:t>
+      </w:r>
+      <w:bookmarkStart w:id="53" w:name="clean"/>
+      <w:bookmarkEnd w:id="53"/>
     </w:p>
     <w:p>
       <w:pPr>
@@ -2301,8 +2306,8 @@
         </w:r>
       </w:hyperlink>
     </w:p>
-    <w:bookmarkEnd w:id="53"/>
-    <w:bookmarkStart w:id="54" w:name="data-bias"/>
+    <w:bookmarkEnd w:id="54"/>
+    <w:bookmarkStart w:id="55" w:name="data-bias"/>
     <w:p>
       <w:pPr>
         <w:pStyle w:val="Heading3"/>
@@ -2333,7 +2338,24 @@
         <w:t xml:space="preserve"> </w:t>
       </w:r>
       <w:r>
-        <w:t xml:space="preserve">in the is representative [#sample] or not. If the balance is representative, then there is No Bias. When the balance is not representative, then the dataset is biased.</w:t>
+        <w:t xml:space="preserve">in the is representative</w:t>
+      </w:r>
+      <w:r>
+        <w:t xml:space="preserve"> </w:t>
+      </w:r>
+      <w:hyperlink w:anchor="sample">
+        <w:r>
+          <w:rPr>
+            <w:rStyle w:val="Hyperlink"/>
+          </w:rPr>
+          <w:t xml:space="preserve">sample</w:t>
+        </w:r>
+      </w:hyperlink>
+      <w:r>
+        <w:t xml:space="preserve"> </w:t>
+      </w:r>
+      <w:r>
+        <w:t xml:space="preserve">or not. If the balance is representative, then there is No Bias. When the balance is not representative, then the dataset is biased.</w:t>
       </w:r>
       <w:r>
         <w:t xml:space="preserve"> </w:t>
@@ -2358,8 +2380,8 @@
         </w:r>
       </w:hyperlink>
     </w:p>
-    <w:bookmarkEnd w:id="54"/>
-    <w:bookmarkStart w:id="55" w:name="data-literacy"/>
+    <w:bookmarkEnd w:id="55"/>
+    <w:bookmarkStart w:id="56" w:name="data-literacy"/>
     <w:p>
       <w:pPr>
         <w:pStyle w:val="Heading3"/>
@@ -2413,8 +2435,8 @@
         </w:r>
       </w:hyperlink>
     </w:p>
-    <w:bookmarkEnd w:id="55"/>
-    <w:bookmarkStart w:id="56" w:name="data-privacy"/>
+    <w:bookmarkEnd w:id="56"/>
+    <w:bookmarkStart w:id="57" w:name="data-privacy"/>
     <w:p>
       <w:pPr>
         <w:pStyle w:val="Heading3"/>
@@ -2465,8 +2487,8 @@
         </w:r>
       </w:hyperlink>
     </w:p>
-    <w:bookmarkEnd w:id="56"/>
-    <w:bookmarkStart w:id="57" w:name="data-quality"/>
+    <w:bookmarkEnd w:id="57"/>
+    <w:bookmarkStart w:id="58" w:name="data-quality"/>
     <w:p>
       <w:pPr>
         <w:pStyle w:val="Heading3"/>
@@ -2525,8 +2547,8 @@
         </w:r>
       </w:hyperlink>
     </w:p>
-    <w:bookmarkEnd w:id="57"/>
-    <w:bookmarkStart w:id="62" w:name="data-types"/>
+    <w:bookmarkEnd w:id="58"/>
+    <w:bookmarkStart w:id="63" w:name="data-types"/>
     <w:p>
       <w:pPr>
         <w:pStyle w:val="Heading3"/>
@@ -2565,7 +2587,7 @@
         </w:r>
       </w:hyperlink>
     </w:p>
-    <w:bookmarkStart w:id="58" w:name="float"/>
+    <w:bookmarkStart w:id="59" w:name="float"/>
     <w:p>
       <w:pPr>
         <w:pStyle w:val="Heading4"/>
@@ -2582,8 +2604,8 @@
         <w:t xml:space="preserve">Any number, whole or fraction, with unknown decimal places.</w:t>
       </w:r>
     </w:p>
-    <w:bookmarkEnd w:id="58"/>
-    <w:bookmarkStart w:id="59" w:name="integer"/>
+    <w:bookmarkEnd w:id="59"/>
+    <w:bookmarkStart w:id="60" w:name="integer"/>
     <w:p>
       <w:pPr>
         <w:pStyle w:val="Heading4"/>
@@ -2600,8 +2622,8 @@
         <w:t xml:space="preserve">A whole number.</w:t>
       </w:r>
     </w:p>
-    <w:bookmarkEnd w:id="59"/>
-    <w:bookmarkStart w:id="60" w:name="string"/>
+    <w:bookmarkEnd w:id="60"/>
+    <w:bookmarkStart w:id="61" w:name="string"/>
     <w:p>
       <w:pPr>
         <w:pStyle w:val="Heading4"/>
@@ -2618,8 +2640,8 @@
         <w:t xml:space="preserve">Multiple characters together are called strings. e.g ‘aeiou’ is a string of the characters ‘a’, ‘e’, ‘i’, ‘o’, ‘u’.</w:t>
       </w:r>
     </w:p>
-    <w:bookmarkEnd w:id="60"/>
-    <w:bookmarkStart w:id="61" w:name="date-datetime"/>
+    <w:bookmarkEnd w:id="61"/>
+    <w:bookmarkStart w:id="62" w:name="date-datetime"/>
     <w:p>
       <w:pPr>
         <w:pStyle w:val="Heading4"/>
@@ -2660,9 +2682,9 @@
         <w:t xml:space="preserve">.</w:t>
       </w:r>
     </w:p>
-    <w:bookmarkEnd w:id="61"/>
     <w:bookmarkEnd w:id="62"/>
-    <w:bookmarkStart w:id="63" w:name="feature"/>
+    <w:bookmarkEnd w:id="63"/>
+    <w:bookmarkStart w:id="64" w:name="feature"/>
     <w:p>
       <w:pPr>
         <w:pStyle w:val="Heading3"/>
@@ -2710,8 +2732,8 @@
         <w:t xml:space="preserve">.</w:t>
       </w:r>
     </w:p>
-    <w:bookmarkEnd w:id="63"/>
-    <w:bookmarkStart w:id="64" w:name="feature-engineering"/>
+    <w:bookmarkEnd w:id="64"/>
+    <w:bookmarkStart w:id="65" w:name="feature-engineering"/>
     <w:p>
       <w:pPr>
         <w:pStyle w:val="Heading3"/>
@@ -2793,8 +2815,8 @@
         <w:t xml:space="preserve">increasingly moves towards automated representation learning.</w:t>
       </w:r>
     </w:p>
-    <w:bookmarkEnd w:id="64"/>
-    <w:bookmarkStart w:id="65" w:name="flexible-schema"/>
+    <w:bookmarkEnd w:id="65"/>
+    <w:bookmarkStart w:id="66" w:name="flexible-schema"/>
     <w:p>
       <w:pPr>
         <w:pStyle w:val="Heading3"/>
@@ -2873,8 +2895,8 @@
         </w:r>
       </w:hyperlink>
     </w:p>
-    <w:bookmarkEnd w:id="65"/>
-    <w:bookmarkStart w:id="72" w:name="file-formats"/>
+    <w:bookmarkEnd w:id="66"/>
+    <w:bookmarkStart w:id="73" w:name="file-formats"/>
     <w:p>
       <w:pPr>
         <w:pStyle w:val="Heading3"/>
@@ -2913,7 +2935,7 @@
         </w:r>
       </w:hyperlink>
     </w:p>
-    <w:bookmarkStart w:id="66" w:name="txt"/>
+    <w:bookmarkStart w:id="67" w:name="txt"/>
     <w:p>
       <w:pPr>
         <w:pStyle w:val="Heading4"/>
@@ -2947,8 +2969,8 @@
         <w:t xml:space="preserve">data. The structure is preserved with a delimiter or separator; comma, semicolon or tab indentations are common separators.</w:t>
       </w:r>
     </w:p>
-    <w:bookmarkEnd w:id="66"/>
-    <w:bookmarkStart w:id="67" w:name="csv"/>
+    <w:bookmarkEnd w:id="67"/>
+    <w:bookmarkStart w:id="68" w:name="csv"/>
     <w:p>
       <w:pPr>
         <w:pStyle w:val="Heading4"/>
@@ -2978,8 +3000,8 @@
         <w:t xml:space="preserve">-separated values.</w:t>
       </w:r>
     </w:p>
-    <w:bookmarkEnd w:id="67"/>
-    <w:bookmarkStart w:id="68" w:name="tsv"/>
+    <w:bookmarkEnd w:id="68"/>
+    <w:bookmarkStart w:id="69" w:name="tsv"/>
     <w:p>
       <w:pPr>
         <w:pStyle w:val="Heading4"/>
@@ -3009,8 +3031,8 @@
         <w:t xml:space="preserve">-separated values.</w:t>
       </w:r>
     </w:p>
-    <w:bookmarkEnd w:id="68"/>
-    <w:bookmarkStart w:id="69" w:name="json"/>
+    <w:bookmarkEnd w:id="69"/>
+    <w:bookmarkStart w:id="70" w:name="json"/>
     <w:p>
       <w:pPr>
         <w:pStyle w:val="Heading4"/>
@@ -3054,8 +3076,8 @@
         <w:t xml:space="preserve">data as attribute-value pairs. JSON is a language-independent data format and is a common format for use with web applications,</w:t>
       </w:r>
     </w:p>
-    <w:bookmarkEnd w:id="69"/>
-    <w:bookmarkStart w:id="70" w:name="xml"/>
+    <w:bookmarkEnd w:id="70"/>
+    <w:bookmarkStart w:id="71" w:name="xml"/>
     <w:p>
       <w:pPr>
         <w:pStyle w:val="Heading4"/>
@@ -3141,8 +3163,8 @@
         <w:t xml:space="preserve">. The XML format is commonly used across the Internet.</w:t>
       </w:r>
     </w:p>
-    <w:bookmarkEnd w:id="70"/>
-    <w:bookmarkStart w:id="71" w:name="yaml"/>
+    <w:bookmarkEnd w:id="71"/>
+    <w:bookmarkStart w:id="72" w:name="yaml"/>
     <w:p>
       <w:pPr>
         <w:pStyle w:val="Heading4"/>
@@ -3183,9 +3205,9 @@
         <w:t xml:space="preserve">. YAML is a compact format and is commonly used to share configurations, settings and unsophisticated data files.</w:t>
       </w:r>
     </w:p>
-    <w:bookmarkEnd w:id="71"/>
     <w:bookmarkEnd w:id="72"/>
-    <w:bookmarkStart w:id="73" w:name="generative-modeling"/>
+    <w:bookmarkEnd w:id="73"/>
+    <w:bookmarkStart w:id="74" w:name="generative-modeling"/>
     <w:p>
       <w:pPr>
         <w:pStyle w:val="Heading3"/>
@@ -3256,8 +3278,8 @@
         </w:r>
       </w:hyperlink>
     </w:p>
-    <w:bookmarkEnd w:id="73"/>
-    <w:bookmarkStart w:id="74" w:name="goodness-of-fit"/>
+    <w:bookmarkEnd w:id="74"/>
+    <w:bookmarkStart w:id="75" w:name="goodness-of-fit"/>
     <w:p>
       <w:pPr>
         <w:pStyle w:val="Heading3"/>
@@ -3285,8 +3307,8 @@
         </w:r>
       </w:hyperlink>
     </w:p>
-    <w:bookmarkEnd w:id="74"/>
-    <w:bookmarkStart w:id="75" w:name="histogram"/>
+    <w:bookmarkEnd w:id="75"/>
+    <w:bookmarkStart w:id="76" w:name="histogram"/>
     <w:p>
       <w:pPr>
         <w:pStyle w:val="Heading3"/>
@@ -3342,8 +3364,8 @@
         </w:r>
       </w:hyperlink>
     </w:p>
-    <w:bookmarkEnd w:id="75"/>
-    <w:bookmarkStart w:id="76" w:name="information"/>
+    <w:bookmarkEnd w:id="76"/>
+    <w:bookmarkStart w:id="77" w:name="information"/>
     <w:p>
       <w:pPr>
         <w:pStyle w:val="Heading3"/>
@@ -3420,8 +3442,8 @@
         </w:r>
       </w:hyperlink>
     </w:p>
-    <w:bookmarkEnd w:id="76"/>
-    <w:bookmarkStart w:id="77" w:name="insight"/>
+    <w:bookmarkEnd w:id="77"/>
+    <w:bookmarkStart w:id="78" w:name="insight"/>
     <w:p>
       <w:pPr>
         <w:pStyle w:val="Heading3"/>
@@ -3484,8 +3506,8 @@
         </w:r>
       </w:hyperlink>
     </w:p>
-    <w:bookmarkEnd w:id="77"/>
-    <w:bookmarkStart w:id="78" w:name="iot-internet-of-things"/>
+    <w:bookmarkEnd w:id="78"/>
+    <w:bookmarkStart w:id="80" w:name="iot-internet-of-things"/>
     <w:p>
       <w:pPr>
         <w:pStyle w:val="Heading3"/>
@@ -3493,6 +3515,11 @@
       <w:r>
         <w:t xml:space="preserve">IOT (INTERNET OF THINGS)</w:t>
       </w:r>
+      <w:r>
+        <w:t xml:space="preserve"> </w:t>
+      </w:r>
+      <w:bookmarkStart w:id="79" w:name="iot"/>
+      <w:bookmarkEnd w:id="79"/>
     </w:p>
     <w:p>
       <w:pPr>
@@ -3548,8 +3575,8 @@
         </w:r>
       </w:hyperlink>
     </w:p>
-    <w:bookmarkEnd w:id="78"/>
-    <w:bookmarkStart w:id="79" w:name="knowledge-discovery"/>
+    <w:bookmarkEnd w:id="80"/>
+    <w:bookmarkStart w:id="81" w:name="knowledge-discovery"/>
     <w:p>
       <w:pPr>
         <w:pStyle w:val="Heading3"/>
@@ -3685,8 +3712,8 @@
         </w:r>
       </w:hyperlink>
     </w:p>
-    <w:bookmarkEnd w:id="79"/>
-    <w:bookmarkStart w:id="80" w:name="machine-learning"/>
+    <w:bookmarkEnd w:id="81"/>
+    <w:bookmarkStart w:id="82" w:name="machine-learning"/>
     <w:p>
       <w:pPr>
         <w:pStyle w:val="Heading3"/>
@@ -3838,8 +3865,8 @@
         </w:r>
       </w:hyperlink>
     </w:p>
-    <w:bookmarkEnd w:id="80"/>
-    <w:bookmarkStart w:id="81" w:name="metadata"/>
+    <w:bookmarkEnd w:id="82"/>
+    <w:bookmarkStart w:id="83" w:name="metadata"/>
     <w:p>
       <w:pPr>
         <w:pStyle w:val="Heading3"/>
@@ -3918,8 +3945,8 @@
         </w:r>
       </w:hyperlink>
     </w:p>
-    <w:bookmarkEnd w:id="81"/>
-    <w:bookmarkStart w:id="82" w:name="model-fitting"/>
+    <w:bookmarkEnd w:id="83"/>
+    <w:bookmarkStart w:id="84" w:name="model-fitting"/>
     <w:p>
       <w:pPr>
         <w:pStyle w:val="Heading3"/>
@@ -3970,8 +3997,8 @@
         <w:t xml:space="preserve">can make predictions for previously unseen test data.</w:t>
       </w:r>
     </w:p>
-    <w:bookmarkEnd w:id="82"/>
-    <w:bookmarkStart w:id="83" w:name="network"/>
+    <w:bookmarkEnd w:id="84"/>
+    <w:bookmarkStart w:id="85" w:name="network"/>
     <w:p>
       <w:pPr>
         <w:pStyle w:val="Heading3"/>
@@ -4009,8 +4036,8 @@
         </w:r>
       </w:hyperlink>
     </w:p>
-    <w:bookmarkEnd w:id="83"/>
-    <w:bookmarkStart w:id="84" w:name="network-analysis"/>
+    <w:bookmarkEnd w:id="85"/>
+    <w:bookmarkStart w:id="86" w:name="network-analysis"/>
     <w:p>
       <w:pPr>
         <w:pStyle w:val="Heading3"/>
@@ -4039,8 +4066,8 @@
         </w:r>
       </w:hyperlink>
     </w:p>
-    <w:bookmarkEnd w:id="84"/>
-    <w:bookmarkStart w:id="85" w:name="no-sql-database"/>
+    <w:bookmarkEnd w:id="86"/>
+    <w:bookmarkStart w:id="87" w:name="no-sql-database"/>
     <w:p>
       <w:pPr>
         <w:pStyle w:val="Heading3"/>
@@ -4099,8 +4126,8 @@
         </w:r>
       </w:hyperlink>
     </w:p>
-    <w:bookmarkEnd w:id="85"/>
-    <w:bookmarkStart w:id="86" w:name="null-values"/>
+    <w:bookmarkEnd w:id="87"/>
+    <w:bookmarkStart w:id="88" w:name="null-values"/>
     <w:p>
       <w:pPr>
         <w:pStyle w:val="Heading3"/>
@@ -4140,8 +4167,8 @@
         </w:r>
       </w:hyperlink>
     </w:p>
-    <w:bookmarkEnd w:id="86"/>
-    <w:bookmarkStart w:id="87" w:name="predictive-analytics"/>
+    <w:bookmarkEnd w:id="88"/>
+    <w:bookmarkStart w:id="89" w:name="predictive-analytics"/>
     <w:p>
       <w:pPr>
         <w:pStyle w:val="Heading3"/>
@@ -4258,8 +4285,8 @@
         </w:r>
       </w:hyperlink>
     </w:p>
-    <w:bookmarkEnd w:id="87"/>
-    <w:bookmarkStart w:id="88" w:name="prescriptive-analytics"/>
+    <w:bookmarkEnd w:id="89"/>
+    <w:bookmarkStart w:id="90" w:name="prescriptive-analytics"/>
     <w:p>
       <w:pPr>
         <w:pStyle w:val="Heading3"/>
@@ -4316,8 +4343,8 @@
         </w:r>
       </w:hyperlink>
     </w:p>
-    <w:bookmarkEnd w:id="88"/>
-    <w:bookmarkStart w:id="89" w:name="population"/>
+    <w:bookmarkEnd w:id="90"/>
+    <w:bookmarkStart w:id="91" w:name="population"/>
     <w:p>
       <w:pPr>
         <w:pStyle w:val="Heading3"/>
@@ -4368,13 +4395,97 @@
         </w:r>
       </w:hyperlink>
     </w:p>
-    <w:bookmarkEnd w:id="89"/>
-    <w:bookmarkStart w:id="90" w:name="regression"/>
+    <w:bookmarkEnd w:id="91"/>
+    <w:bookmarkStart w:id="93" w:name="query-data"/>
     <w:p>
       <w:pPr>
         <w:pStyle w:val="Heading3"/>
       </w:pPr>
       <w:r>
+        <w:t xml:space="preserve">Query (Data)</w:t>
+      </w:r>
+      <w:r>
+        <w:t xml:space="preserve"> </w:t>
+      </w:r>
+      <w:bookmarkStart w:id="92" w:name="query"/>
+      <w:bookmarkEnd w:id="92"/>
+    </w:p>
+    <w:p>
+      <w:pPr>
+        <w:pStyle w:val="FirstParagraph"/>
+      </w:pPr>
+      <w:r>
+        <w:t xml:space="preserve">TODO: check A query is a request for data or information from a</w:t>
+      </w:r>
+      <w:r>
+        <w:t xml:space="preserve"> </w:t>
+      </w:r>
+      <w:hyperlink w:anchor="tabular">
+        <w:r>
+          <w:rPr>
+            <w:rStyle w:val="Hyperlink"/>
+          </w:rPr>
+          <w:t xml:space="preserve">table</w:t>
+        </w:r>
+      </w:hyperlink>
+      <w:r>
+        <w:t xml:space="preserve"> </w:t>
+      </w:r>
+      <w:r>
+        <w:t xml:space="preserve">or combination of tables. This data may be generated as results returned by Structured Query Language (</w:t>
+      </w:r>
+      <w:hyperlink w:anchor="sql">
+        <w:r>
+          <w:rPr>
+            <w:rStyle w:val="Hyperlink"/>
+          </w:rPr>
+          <w:t xml:space="preserve">SQL</w:t>
+        </w:r>
+      </w:hyperlink>
+      <w:r>
+        <w:t xml:space="preserve">) or as pictorials, graphs or complex results, e.g., trend analyses from data-mining tools.</w:t>
+      </w:r>
+      <w:r>
+        <w:t xml:space="preserve"> </w:t>
+      </w:r>
+      <w:hyperlink w:anchor="lesson-07">
+        <w:r>
+          <w:rPr>
+            <w:rStyle w:val="Hyperlink"/>
+          </w:rPr>
+          <w:t xml:space="preserve">#lesson-07</w:t>
+        </w:r>
+      </w:hyperlink>
+      <w:r>
+        <w:t xml:space="preserve"> </w:t>
+      </w:r>
+      <w:hyperlink w:anchor="lesson-10">
+        <w:r>
+          <w:rPr>
+            <w:rStyle w:val="Hyperlink"/>
+          </w:rPr>
+          <w:t xml:space="preserve">#lesson-10</w:t>
+        </w:r>
+      </w:hyperlink>
+      <w:r>
+        <w:t xml:space="preserve"> </w:t>
+      </w:r>
+      <w:hyperlink w:anchor="lesson-11">
+        <w:r>
+          <w:rPr>
+            <w:rStyle w:val="Hyperlink"/>
+          </w:rPr>
+          <w:t xml:space="preserve">#lesson-11</w:t>
+        </w:r>
+      </w:hyperlink>
+    </w:p>
+    <w:bookmarkEnd w:id="93"/>
+    <w:bookmarkStart w:id="94" w:name="regression"/>
+    <w:p>
+      <w:pPr>
+        <w:pStyle w:val="Heading3"/>
+      </w:pPr>
+      <w:r>
         <w:t xml:space="preserve">REGRESSION</w:t>
       </w:r>
     </w:p>
@@ -4445,8 +4556,8 @@
         </w:r>
       </w:hyperlink>
     </w:p>
-    <w:bookmarkEnd w:id="90"/>
-    <w:bookmarkStart w:id="91" w:name="relationship-mining"/>
+    <w:bookmarkEnd w:id="94"/>
+    <w:bookmarkStart w:id="95" w:name="relationship-mining"/>
     <w:p>
       <w:pPr>
         <w:pStyle w:val="Heading3"/>
@@ -4505,8 +4616,8 @@
         </w:r>
       </w:hyperlink>
     </w:p>
-    <w:bookmarkEnd w:id="91"/>
-    <w:bookmarkStart w:id="92" w:name="secure-computing"/>
+    <w:bookmarkEnd w:id="95"/>
+    <w:bookmarkStart w:id="96" w:name="secure-computing"/>
     <w:p>
       <w:pPr>
         <w:pStyle w:val="Heading3"/>
@@ -4558,8 +4669,8 @@
         </w:r>
       </w:hyperlink>
     </w:p>
-    <w:bookmarkEnd w:id="92"/>
-    <w:bookmarkStart w:id="93" w:name="sql"/>
+    <w:bookmarkEnd w:id="96"/>
+    <w:bookmarkStart w:id="97" w:name="sql"/>
     <w:p>
       <w:pPr>
         <w:pStyle w:val="Heading3"/>
@@ -4573,7 +4684,24 @@
         <w:pStyle w:val="FirstParagraph"/>
       </w:pPr>
       <w:r>
-        <w:t xml:space="preserve">SQL is a language that works with structured,</w:t>
+        <w:t xml:space="preserve">SQL (pronounced “ess-que-el” or “sequel”) stands for Structured</w:t>
+      </w:r>
+      <w:r>
+        <w:t xml:space="preserve"> </w:t>
+      </w:r>
+      <w:hyperlink w:anchor="query">
+        <w:r>
+          <w:rPr>
+            <w:rStyle w:val="Hyperlink"/>
+          </w:rPr>
+          <w:t xml:space="preserve">Query</w:t>
+        </w:r>
+      </w:hyperlink>
+      <w:r>
+        <w:t xml:space="preserve"> </w:t>
+      </w:r>
+      <w:r>
+        <w:t xml:space="preserve">Language. SQL is a language that works with structured,</w:t>
       </w:r>
       <w:r>
         <w:t xml:space="preserve"> </w:t>
@@ -4620,9 +4748,53 @@
           <w:t xml:space="preserve">#processing</w:t>
         </w:r>
       </w:hyperlink>
-    </w:p>
-    <w:bookmarkEnd w:id="93"/>
-    <w:bookmarkStart w:id="94" w:name="structured-data"/>
+      <w:r>
+        <w:t xml:space="preserve"> </w:t>
+      </w:r>
+      <w:hyperlink w:anchor="lesson-07">
+        <w:r>
+          <w:rPr>
+            <w:rStyle w:val="Hyperlink"/>
+          </w:rPr>
+          <w:t xml:space="preserve">#lesson-07</w:t>
+        </w:r>
+      </w:hyperlink>
+      <w:r>
+        <w:t xml:space="preserve"> </w:t>
+      </w:r>
+      <w:hyperlink w:anchor="lesson-10">
+        <w:r>
+          <w:rPr>
+            <w:rStyle w:val="Hyperlink"/>
+          </w:rPr>
+          <w:t xml:space="preserve">#lesson-10</w:t>
+        </w:r>
+      </w:hyperlink>
+      <w:r>
+        <w:t xml:space="preserve"> </w:t>
+      </w:r>
+      <w:hyperlink w:anchor="lesson-11">
+        <w:r>
+          <w:rPr>
+            <w:rStyle w:val="Hyperlink"/>
+          </w:rPr>
+          <w:t xml:space="preserve">#lesson-11</w:t>
+        </w:r>
+      </w:hyperlink>
+      <w:r>
+        <w:t xml:space="preserve"> </w:t>
+      </w:r>
+      <w:hyperlink w:anchor="lesson-12">
+        <w:r>
+          <w:rPr>
+            <w:rStyle w:val="Hyperlink"/>
+          </w:rPr>
+          <w:t xml:space="preserve">#lesson-12</w:t>
+        </w:r>
+      </w:hyperlink>
+    </w:p>
+    <w:bookmarkEnd w:id="97"/>
+    <w:bookmarkStart w:id="98" w:name="structured-data"/>
     <w:p>
       <w:pPr>
         <w:pStyle w:val="Heading3"/>
@@ -4727,8 +4899,8 @@
         </w:r>
       </w:hyperlink>
     </w:p>
-    <w:bookmarkEnd w:id="94"/>
-    <w:bookmarkStart w:id="95" w:name="sample-representative-proxy"/>
+    <w:bookmarkEnd w:id="98"/>
+    <w:bookmarkStart w:id="100" w:name="sample-representative-proxy"/>
     <w:p>
       <w:pPr>
         <w:pStyle w:val="Heading3"/>
@@ -4736,6 +4908,11 @@
       <w:r>
         <w:t xml:space="preserve">Sample (Representative, Proxy)</w:t>
       </w:r>
+      <w:r>
+        <w:t xml:space="preserve"> </w:t>
+      </w:r>
+      <w:bookmarkStart w:id="99" w:name="sample"/>
+      <w:bookmarkEnd w:id="99"/>
     </w:p>
     <w:p>
       <w:pPr>
@@ -4807,8 +4984,8 @@
         </w:r>
       </w:hyperlink>
     </w:p>
-    <w:bookmarkEnd w:id="95"/>
-    <w:bookmarkStart w:id="96" w:name="standard-deviation"/>
+    <w:bookmarkEnd w:id="100"/>
+    <w:bookmarkStart w:id="101" w:name="standard-deviation"/>
     <w:p>
       <w:pPr>
         <w:pStyle w:val="Heading3"/>
@@ -4850,8 +5027,8 @@
         </w:r>
       </w:hyperlink>
     </w:p>
-    <w:bookmarkEnd w:id="96"/>
-    <w:bookmarkStart w:id="97" w:name="statistics"/>
+    <w:bookmarkEnd w:id="101"/>
+    <w:bookmarkStart w:id="102" w:name="statistics"/>
     <w:p>
       <w:pPr>
         <w:pStyle w:val="Heading3"/>
@@ -4890,8 +5067,8 @@
         </w:r>
       </w:hyperlink>
     </w:p>
-    <w:bookmarkEnd w:id="97"/>
-    <w:bookmarkStart w:id="100" w:name="tabular-data"/>
+    <w:bookmarkEnd w:id="102"/>
+    <w:bookmarkStart w:id="105" w:name="tabular-data"/>
     <w:p>
       <w:pPr>
         <w:pStyle w:val="Heading3"/>
@@ -5004,7 +5181,7 @@
         <w:t xml:space="preserve">Synonyms: pairs, key-value, attribute-value</w:t>
       </w:r>
     </w:p>
-    <w:bookmarkStart w:id="98" w:name="narrow-table-format"/>
+    <w:bookmarkStart w:id="103" w:name="narrow-table-format"/>
     <w:p>
       <w:pPr>
         <w:pStyle w:val="Heading4"/>
@@ -5043,8 +5220,8 @@
         </w:r>
       </w:hyperlink>
     </w:p>
-    <w:bookmarkEnd w:id="98"/>
-    <w:bookmarkStart w:id="99" w:name="wide-table-format"/>
+    <w:bookmarkEnd w:id="103"/>
+    <w:bookmarkStart w:id="104" w:name="wide-table-format"/>
     <w:p>
       <w:pPr>
         <w:pStyle w:val="Heading4"/>
@@ -5083,9 +5260,9 @@
         </w:r>
       </w:hyperlink>
     </w:p>
-    <w:bookmarkEnd w:id="99"/>
-    <w:bookmarkEnd w:id="100"/>
-    <w:bookmarkStart w:id="101" w:name="text-mining"/>
+    <w:bookmarkEnd w:id="104"/>
+    <w:bookmarkEnd w:id="105"/>
+    <w:bookmarkStart w:id="106" w:name="text-mining"/>
     <w:p>
       <w:pPr>
         <w:pStyle w:val="Heading3"/>
@@ -5139,8 +5316,8 @@
         </w:r>
       </w:hyperlink>
     </w:p>
-    <w:bookmarkEnd w:id="101"/>
-    <w:bookmarkStart w:id="102" w:name="tidy-tables"/>
+    <w:bookmarkEnd w:id="106"/>
+    <w:bookmarkStart w:id="107" w:name="tidy-tables"/>
     <w:p>
       <w:pPr>
         <w:pStyle w:val="Heading3"/>
@@ -5224,8 +5401,8 @@
         </w:r>
       </w:hyperlink>
     </w:p>
-    <w:bookmarkEnd w:id="102"/>
-    <w:bookmarkStart w:id="103" w:name="tree-structure"/>
+    <w:bookmarkEnd w:id="107"/>
+    <w:bookmarkStart w:id="108" w:name="tree-structure"/>
     <w:p>
       <w:pPr>
         <w:pStyle w:val="Heading3"/>
@@ -5303,8 +5480,8 @@
         </w:r>
       </w:hyperlink>
     </w:p>
-    <w:bookmarkEnd w:id="103"/>
-    <w:bookmarkStart w:id="104" w:name="unstructured-data"/>
+    <w:bookmarkEnd w:id="108"/>
+    <w:bookmarkStart w:id="109" w:name="unstructured-data"/>
     <w:p>
       <w:pPr>
         <w:pStyle w:val="Heading3"/>
@@ -5370,8 +5547,8 @@
         </w:r>
       </w:hyperlink>
     </w:p>
-    <w:bookmarkEnd w:id="104"/>
-    <w:bookmarkStart w:id="105" w:name="unbalanced-data"/>
+    <w:bookmarkEnd w:id="109"/>
+    <w:bookmarkStart w:id="110" w:name="unbalanced-data"/>
     <w:p>
       <w:pPr>
         <w:pStyle w:val="Heading3"/>
@@ -5399,8 +5576,8 @@
         </w:r>
       </w:hyperlink>
     </w:p>
-    <w:bookmarkEnd w:id="105"/>
-    <w:bookmarkStart w:id="106" w:name="visualization"/>
+    <w:bookmarkEnd w:id="110"/>
+    <w:bookmarkStart w:id="111" w:name="visualization"/>
     <w:p>
       <w:pPr>
         <w:pStyle w:val="Heading3"/>
@@ -5463,8 +5640,8 @@
         </w:r>
       </w:hyperlink>
     </w:p>
-    <w:bookmarkEnd w:id="106"/>
-    <w:bookmarkStart w:id="107" w:name="visualization-1"/>
+    <w:bookmarkEnd w:id="111"/>
+    <w:bookmarkStart w:id="112" w:name="visualization-1"/>
     <w:p>
       <w:pPr>
         <w:pStyle w:val="Heading3"/>
@@ -5503,8 +5680,8 @@
         </w:r>
       </w:hyperlink>
     </w:p>
-    <w:bookmarkEnd w:id="107"/>
-    <w:bookmarkStart w:id="108" w:name="visualization-dashboard"/>
+    <w:bookmarkEnd w:id="112"/>
+    <w:bookmarkStart w:id="113" w:name="visualization-dashboard"/>
     <w:p>
       <w:pPr>
         <w:pStyle w:val="Heading3"/>
@@ -5580,8 +5757,8 @@
         </w:r>
       </w:hyperlink>
     </w:p>
-    <w:bookmarkEnd w:id="108"/>
-    <w:bookmarkStart w:id="109" w:name="variance"/>
+    <w:bookmarkEnd w:id="113"/>
+    <w:bookmarkStart w:id="114" w:name="variance"/>
     <w:p>
       <w:pPr>
         <w:pStyle w:val="Heading3"/>
@@ -5643,9 +5820,9 @@
         </w:r>
       </w:hyperlink>
     </w:p>
-    <w:bookmarkEnd w:id="109"/>
-    <w:bookmarkEnd w:id="110"/>
-    <w:bookmarkStart w:id="121" w:name="categories"/>
+    <w:bookmarkEnd w:id="114"/>
+    <w:bookmarkEnd w:id="115"/>
+    <w:bookmarkStart w:id="128" w:name="categories"/>
     <w:p>
       <w:pPr>
         <w:pStyle w:val="Heading1"/>
@@ -5662,7 +5839,7 @@
         <w:t xml:space="preserve">The categories offer an alternative grouping that helps to find related terms.</w:t>
       </w:r>
     </w:p>
-    <w:bookmarkStart w:id="112" w:name="data-inquiry-disciplines"/>
+    <w:bookmarkStart w:id="117" w:name="data-inquiry-disciplines"/>
     <w:p>
       <w:pPr>
         <w:pStyle w:val="Heading2"/>
@@ -5673,8 +5850,8 @@
       <w:r>
         <w:t xml:space="preserve"> </w:t>
       </w:r>
-      <w:bookmarkStart w:id="111" w:name="disciplines"/>
-      <w:bookmarkEnd w:id="111"/>
+      <w:bookmarkStart w:id="116" w:name="disciplines"/>
+      <w:bookmarkEnd w:id="116"/>
     </w:p>
     <w:p>
       <w:pPr>
@@ -5884,8 +6061,8 @@
         </w:r>
       </w:hyperlink>
     </w:p>
-    <w:bookmarkEnd w:id="112"/>
-    <w:bookmarkStart w:id="114" w:name="data-analysis-techniques"/>
+    <w:bookmarkEnd w:id="117"/>
+    <w:bookmarkStart w:id="119" w:name="data-analysis-techniques"/>
     <w:p>
       <w:pPr>
         <w:pStyle w:val="Heading2"/>
@@ -5896,8 +6073,8 @@
       <w:r>
         <w:t xml:space="preserve"> </w:t>
       </w:r>
-      <w:bookmarkStart w:id="113" w:name="data-analysis"/>
-      <w:bookmarkEnd w:id="113"/>
+      <w:bookmarkStart w:id="118" w:name="data-analysis"/>
+      <w:bookmarkEnd w:id="118"/>
     </w:p>
     <w:p>
       <w:pPr>
@@ -6133,8 +6310,8 @@
         </w:r>
       </w:hyperlink>
     </w:p>
-    <w:bookmarkEnd w:id="114"/>
-    <w:bookmarkStart w:id="116" w:name="data-processing"/>
+    <w:bookmarkEnd w:id="119"/>
+    <w:bookmarkStart w:id="121" w:name="data-processing"/>
     <w:p>
       <w:pPr>
         <w:pStyle w:val="Heading2"/>
@@ -6145,8 +6322,8 @@
       <w:r>
         <w:t xml:space="preserve"> </w:t>
       </w:r>
-      <w:bookmarkStart w:id="115" w:name="processing"/>
-      <w:bookmarkEnd w:id="115"/>
+      <w:bookmarkStart w:id="120" w:name="processing"/>
+      <w:bookmarkEnd w:id="120"/>
     </w:p>
     <w:p>
       <w:pPr>
@@ -6278,8 +6455,8 @@
         </w:r>
       </w:hyperlink>
     </w:p>
-    <w:bookmarkEnd w:id="116"/>
-    <w:bookmarkStart w:id="118" w:name="storage-and-physical-data-sources"/>
+    <w:bookmarkEnd w:id="121"/>
+    <w:bookmarkStart w:id="123" w:name="storage-and-physical-data-sources"/>
     <w:p>
       <w:pPr>
         <w:pStyle w:val="Heading2"/>
@@ -6290,8 +6467,8 @@
       <w:r>
         <w:t xml:space="preserve"> </w:t>
       </w:r>
-      <w:bookmarkStart w:id="117" w:name="storage"/>
-      <w:bookmarkEnd w:id="117"/>
+      <w:bookmarkStart w:id="122" w:name="storage"/>
+      <w:bookmarkEnd w:id="122"/>
     </w:p>
     <w:p>
       <w:pPr>
@@ -6345,8 +6522,8 @@
         </w:r>
       </w:hyperlink>
     </w:p>
-    <w:bookmarkEnd w:id="118"/>
-    <w:bookmarkStart w:id="120" w:name="types-of-data"/>
+    <w:bookmarkEnd w:id="123"/>
+    <w:bookmarkStart w:id="125" w:name="types-of-data"/>
     <w:p>
       <w:pPr>
         <w:pStyle w:val="Heading2"/>
@@ -6357,8 +6534,8 @@
       <w:r>
         <w:t xml:space="preserve"> </w:t>
       </w:r>
-      <w:bookmarkStart w:id="119" w:name="data-types"/>
-      <w:bookmarkEnd w:id="119"/>
+      <w:bookmarkStart w:id="124" w:name="data-types"/>
+      <w:bookmarkEnd w:id="124"/>
     </w:p>
     <w:p>
       <w:pPr>
@@ -6477,9 +6654,24 @@
         </w:r>
       </w:hyperlink>
     </w:p>
-    <w:bookmarkEnd w:id="120"/>
-    <w:bookmarkEnd w:id="121"/>
-    <w:bookmarkStart w:id="150" w:name="lessons-index"/>
+    <w:bookmarkEnd w:id="125"/>
+    <w:bookmarkStart w:id="127" w:name="operations"/>
+    <w:p>
+      <w:pPr>
+        <w:pStyle w:val="Heading2"/>
+      </w:pPr>
+      <w:r>
+        <w:t xml:space="preserve">Operations</w:t>
+      </w:r>
+      <w:r>
+        <w:t xml:space="preserve"> </w:t>
+      </w:r>
+      <w:bookmarkStart w:id="126" w:name="operations"/>
+      <w:bookmarkEnd w:id="126"/>
+    </w:p>
+    <w:bookmarkEnd w:id="127"/>
+    <w:bookmarkEnd w:id="128"/>
+    <w:bookmarkStart w:id="157" w:name="lessons-index"/>
     <w:p>
       <w:pPr>
         <w:pStyle w:val="Heading1"/>
@@ -6488,7 +6680,7 @@
         <w:t xml:space="preserve">Lessons Index</w:t>
       </w:r>
     </w:p>
-    <w:bookmarkStart w:id="123" w:name="lessons-01-and-02"/>
+    <w:bookmarkStart w:id="130" w:name="lessons-01-and-02"/>
     <w:p>
       <w:pPr>
         <w:pStyle w:val="Heading2"/>
@@ -6499,8 +6691,8 @@
       <w:r>
         <w:t xml:space="preserve"> </w:t>
       </w:r>
-      <w:bookmarkStart w:id="122" w:name="lesson-01"/>
-      <w:bookmarkEnd w:id="122"/>
+      <w:bookmarkStart w:id="129" w:name="lesson-01"/>
+      <w:bookmarkEnd w:id="129"/>
     </w:p>
     <w:p>
       <w:pPr>
@@ -6515,8 +6707,8 @@
         </w:r>
       </w:hyperlink>
     </w:p>
-    <w:bookmarkEnd w:id="123"/>
-    <w:bookmarkStart w:id="125" w:name="lesson-03"/>
+    <w:bookmarkEnd w:id="130"/>
+    <w:bookmarkStart w:id="132" w:name="lesson-03"/>
     <w:p>
       <w:pPr>
         <w:pStyle w:val="Heading2"/>
@@ -6527,8 +6719,8 @@
       <w:r>
         <w:t xml:space="preserve"> </w:t>
       </w:r>
-      <w:bookmarkStart w:id="124" w:name="lesson-03"/>
-      <w:bookmarkEnd w:id="124"/>
+      <w:bookmarkStart w:id="131" w:name="lesson-03"/>
+      <w:bookmarkEnd w:id="131"/>
     </w:p>
     <w:p>
       <w:pPr>
@@ -6686,8 +6878,8 @@
         </w:r>
       </w:hyperlink>
     </w:p>
-    <w:bookmarkEnd w:id="125"/>
-    <w:bookmarkStart w:id="127" w:name="lesson-04"/>
+    <w:bookmarkEnd w:id="132"/>
+    <w:bookmarkStart w:id="134" w:name="lesson-04"/>
     <w:p>
       <w:pPr>
         <w:pStyle w:val="Heading2"/>
@@ -6698,8 +6890,8 @@
       <w:r>
         <w:t xml:space="preserve"> </w:t>
       </w:r>
-      <w:bookmarkStart w:id="126" w:name="lesson-04"/>
-      <w:bookmarkEnd w:id="126"/>
+      <w:bookmarkStart w:id="133" w:name="lesson-04"/>
+      <w:bookmarkEnd w:id="133"/>
     </w:p>
     <w:p>
       <w:pPr>
@@ -6831,8 +7023,8 @@
         </w:r>
       </w:hyperlink>
     </w:p>
-    <w:bookmarkEnd w:id="127"/>
-    <w:bookmarkStart w:id="129" w:name="lesson-05"/>
+    <w:bookmarkEnd w:id="134"/>
+    <w:bookmarkStart w:id="136" w:name="lesson-05"/>
     <w:p>
       <w:pPr>
         <w:pStyle w:val="Heading2"/>
@@ -6843,8 +7035,8 @@
       <w:r>
         <w:t xml:space="preserve"> </w:t>
       </w:r>
-      <w:bookmarkStart w:id="128" w:name="lesson-05"/>
-      <w:bookmarkEnd w:id="128"/>
+      <w:bookmarkStart w:id="135" w:name="lesson-05"/>
+      <w:bookmarkEnd w:id="135"/>
     </w:p>
     <w:p>
       <w:pPr>
@@ -6937,8 +7129,8 @@
         </w:r>
       </w:hyperlink>
     </w:p>
-    <w:bookmarkEnd w:id="129"/>
-    <w:bookmarkStart w:id="131" w:name="lesson-06"/>
+    <w:bookmarkEnd w:id="136"/>
+    <w:bookmarkStart w:id="138" w:name="lesson-06"/>
     <w:p>
       <w:pPr>
         <w:pStyle w:val="Heading2"/>
@@ -6949,8 +7141,8 @@
       <w:r>
         <w:t xml:space="preserve"> </w:t>
       </w:r>
-      <w:bookmarkStart w:id="130" w:name="lesson-06"/>
-      <w:bookmarkEnd w:id="130"/>
+      <w:bookmarkStart w:id="137" w:name="lesson-06"/>
+      <w:bookmarkEnd w:id="137"/>
     </w:p>
     <w:p>
       <w:pPr>
@@ -7017,8 +7209,8 @@
         </w:r>
       </w:hyperlink>
     </w:p>
-    <w:bookmarkEnd w:id="131"/>
-    <w:bookmarkStart w:id="133" w:name="lesson-07"/>
+    <w:bookmarkEnd w:id="138"/>
+    <w:bookmarkStart w:id="140" w:name="lesson-07"/>
     <w:p>
       <w:pPr>
         <w:pStyle w:val="Heading2"/>
@@ -7029,11 +7221,37 @@
       <w:r>
         <w:t xml:space="preserve"> </w:t>
       </w:r>
-      <w:bookmarkStart w:id="132" w:name="lesson-07"/>
-      <w:bookmarkEnd w:id="132"/>
-    </w:p>
-    <w:bookmarkEnd w:id="133"/>
-    <w:bookmarkStart w:id="135" w:name="lesson-08"/>
+      <w:bookmarkStart w:id="139" w:name="lesson-07"/>
+      <w:bookmarkEnd w:id="139"/>
+    </w:p>
+    <w:p>
+      <w:pPr>
+        <w:pStyle w:val="FirstParagraph"/>
+      </w:pPr>
+      <w:hyperlink w:anchor="query-data">
+        <w:r>
+          <w:rPr>
+            <w:rStyle w:val="Hyperlink"/>
+          </w:rPr>
+          <w:t xml:space="preserve">Query (Data)</w:t>
+        </w:r>
+      </w:hyperlink>
+    </w:p>
+    <w:p>
+      <w:pPr>
+        <w:pStyle w:val="BodyText"/>
+      </w:pPr>
+      <w:hyperlink w:anchor="sql">
+        <w:r>
+          <w:rPr>
+            <w:rStyle w:val="Hyperlink"/>
+          </w:rPr>
+          <w:t xml:space="preserve">SQL</w:t>
+        </w:r>
+      </w:hyperlink>
+    </w:p>
+    <w:bookmarkEnd w:id="140"/>
+    <w:bookmarkStart w:id="142" w:name="lesson-08"/>
     <w:p>
       <w:pPr>
         <w:pStyle w:val="Heading2"/>
@@ -7044,8 +7262,8 @@
       <w:r>
         <w:t xml:space="preserve"> </w:t>
       </w:r>
-      <w:bookmarkStart w:id="134" w:name="lesson-08"/>
-      <w:bookmarkEnd w:id="134"/>
+      <w:bookmarkStart w:id="141" w:name="lesson-08"/>
+      <w:bookmarkEnd w:id="141"/>
     </w:p>
     <w:p>
       <w:pPr>
@@ -7060,8 +7278,8 @@
         </w:r>
       </w:hyperlink>
     </w:p>
-    <w:bookmarkEnd w:id="135"/>
-    <w:bookmarkStart w:id="137" w:name="lesson-09"/>
+    <w:bookmarkEnd w:id="142"/>
+    <w:bookmarkStart w:id="144" w:name="lesson-09"/>
     <w:p>
       <w:pPr>
         <w:pStyle w:val="Heading2"/>
@@ -7072,11 +7290,11 @@
       <w:r>
         <w:t xml:space="preserve"> </w:t>
       </w:r>
-      <w:bookmarkStart w:id="136" w:name="lesson-09"/>
-      <w:bookmarkEnd w:id="136"/>
-    </w:p>
-    <w:bookmarkEnd w:id="137"/>
-    <w:bookmarkStart w:id="139" w:name="lesson-10"/>
+      <w:bookmarkStart w:id="143" w:name="lesson-09"/>
+      <w:bookmarkEnd w:id="143"/>
+    </w:p>
+    <w:bookmarkEnd w:id="144"/>
+    <w:bookmarkStart w:id="146" w:name="lesson-10"/>
     <w:p>
       <w:pPr>
         <w:pStyle w:val="Heading2"/>
@@ -7087,8 +7305,8 @@
       <w:r>
         <w:t xml:space="preserve"> </w:t>
       </w:r>
-      <w:bookmarkStart w:id="138" w:name="lesson-10"/>
-      <w:bookmarkEnd w:id="138"/>
+      <w:bookmarkStart w:id="145" w:name="lesson-10"/>
+      <w:bookmarkEnd w:id="145"/>
     </w:p>
     <w:p>
       <w:pPr>
@@ -7103,8 +7321,34 @@
         </w:r>
       </w:hyperlink>
     </w:p>
-    <w:bookmarkEnd w:id="139"/>
-    <w:bookmarkStart w:id="141" w:name="lesson-11"/>
+    <w:p>
+      <w:pPr>
+        <w:pStyle w:val="BodyText"/>
+      </w:pPr>
+      <w:hyperlink w:anchor="query-data">
+        <w:r>
+          <w:rPr>
+            <w:rStyle w:val="Hyperlink"/>
+          </w:rPr>
+          <w:t xml:space="preserve">Query (Data)</w:t>
+        </w:r>
+      </w:hyperlink>
+    </w:p>
+    <w:p>
+      <w:pPr>
+        <w:pStyle w:val="BodyText"/>
+      </w:pPr>
+      <w:hyperlink w:anchor="sql">
+        <w:r>
+          <w:rPr>
+            <w:rStyle w:val="Hyperlink"/>
+          </w:rPr>
+          <w:t xml:space="preserve">SQL</w:t>
+        </w:r>
+      </w:hyperlink>
+    </w:p>
+    <w:bookmarkEnd w:id="146"/>
+    <w:bookmarkStart w:id="148" w:name="lesson-11"/>
     <w:p>
       <w:pPr>
         <w:pStyle w:val="Heading2"/>
@@ -7115,8 +7359,8 @@
       <w:r>
         <w:t xml:space="preserve"> </w:t>
       </w:r>
-      <w:bookmarkStart w:id="140" w:name="lesson-11"/>
-      <w:bookmarkEnd w:id="140"/>
+      <w:bookmarkStart w:id="147" w:name="lesson-11"/>
+      <w:bookmarkEnd w:id="147"/>
     </w:p>
     <w:p>
       <w:pPr>
@@ -7144,8 +7388,34 @@
         </w:r>
       </w:hyperlink>
     </w:p>
-    <w:bookmarkEnd w:id="141"/>
-    <w:bookmarkStart w:id="143" w:name="lesson-12"/>
+    <w:p>
+      <w:pPr>
+        <w:pStyle w:val="BodyText"/>
+      </w:pPr>
+      <w:hyperlink w:anchor="query-data">
+        <w:r>
+          <w:rPr>
+            <w:rStyle w:val="Hyperlink"/>
+          </w:rPr>
+          <w:t xml:space="preserve">Query (Data)</w:t>
+        </w:r>
+      </w:hyperlink>
+    </w:p>
+    <w:p>
+      <w:pPr>
+        <w:pStyle w:val="BodyText"/>
+      </w:pPr>
+      <w:hyperlink w:anchor="sql">
+        <w:r>
+          <w:rPr>
+            <w:rStyle w:val="Hyperlink"/>
+          </w:rPr>
+          <w:t xml:space="preserve">SQL</w:t>
+        </w:r>
+      </w:hyperlink>
+    </w:p>
+    <w:bookmarkEnd w:id="148"/>
+    <w:bookmarkStart w:id="150" w:name="lesson-12"/>
     <w:p>
       <w:pPr>
         <w:pStyle w:val="Heading2"/>
@@ -7156,8 +7426,8 @@
       <w:r>
         <w:t xml:space="preserve"> </w:t>
       </w:r>
-      <w:bookmarkStart w:id="142" w:name="lesson-12"/>
-      <w:bookmarkEnd w:id="142"/>
+      <w:bookmarkStart w:id="149" w:name="lesson-12"/>
+      <w:bookmarkEnd w:id="149"/>
     </w:p>
     <w:p>
       <w:pPr>
@@ -7185,8 +7455,21 @@
         </w:r>
       </w:hyperlink>
     </w:p>
-    <w:bookmarkEnd w:id="143"/>
-    <w:bookmarkStart w:id="145" w:name="lesson-13"/>
+    <w:p>
+      <w:pPr>
+        <w:pStyle w:val="BodyText"/>
+      </w:pPr>
+      <w:hyperlink w:anchor="sql">
+        <w:r>
+          <w:rPr>
+            <w:rStyle w:val="Hyperlink"/>
+          </w:rPr>
+          <w:t xml:space="preserve">SQL</w:t>
+        </w:r>
+      </w:hyperlink>
+    </w:p>
+    <w:bookmarkEnd w:id="150"/>
+    <w:bookmarkStart w:id="152" w:name="lesson-13"/>
     <w:p>
       <w:pPr>
         <w:pStyle w:val="Heading2"/>
@@ -7197,11 +7480,11 @@
       <w:r>
         <w:t xml:space="preserve"> </w:t>
       </w:r>
-      <w:bookmarkStart w:id="144" w:name="lesson-13"/>
-      <w:bookmarkEnd w:id="144"/>
-    </w:p>
-    <w:bookmarkEnd w:id="145"/>
-    <w:bookmarkStart w:id="147" w:name="lesson-14"/>
+      <w:bookmarkStart w:id="151" w:name="lesson-13"/>
+      <w:bookmarkEnd w:id="151"/>
+    </w:p>
+    <w:bookmarkEnd w:id="152"/>
+    <w:bookmarkStart w:id="154" w:name="lesson-14"/>
     <w:p>
       <w:pPr>
         <w:pStyle w:val="Heading2"/>
@@ -7212,11 +7495,11 @@
       <w:r>
         <w:t xml:space="preserve"> </w:t>
       </w:r>
-      <w:bookmarkStart w:id="146" w:name="lesson-14"/>
-      <w:bookmarkEnd w:id="146"/>
-    </w:p>
-    <w:bookmarkEnd w:id="147"/>
-    <w:bookmarkStart w:id="149" w:name="lesson-15"/>
+      <w:bookmarkStart w:id="153" w:name="lesson-14"/>
+      <w:bookmarkEnd w:id="153"/>
+    </w:p>
+    <w:bookmarkEnd w:id="154"/>
+    <w:bookmarkStart w:id="156" w:name="lesson-15"/>
     <w:p>
       <w:pPr>
         <w:pStyle w:val="Heading2"/>
@@ -7227,12 +7510,12 @@
       <w:r>
         <w:t xml:space="preserve"> </w:t>
       </w:r>
-      <w:bookmarkStart w:id="148" w:name="lesson-15"/>
-      <w:bookmarkEnd w:id="148"/>
-    </w:p>
-    <w:bookmarkEnd w:id="149"/>
-    <w:bookmarkEnd w:id="150"/>
-    <w:bookmarkStart w:id="242" w:name="references"/>
+      <w:bookmarkStart w:id="155" w:name="lesson-15"/>
+      <w:bookmarkEnd w:id="155"/>
+    </w:p>
+    <w:bookmarkEnd w:id="156"/>
+    <w:bookmarkEnd w:id="157"/>
+    <w:bookmarkStart w:id="249" w:name="references"/>
     <w:p>
       <w:pPr>
         <w:pStyle w:val="Heading1"/>
@@ -7248,7 +7531,7 @@
         </w:pict>
       </w:r>
     </w:p>
-    <w:bookmarkStart w:id="152" w:name="fn1"/>
+    <w:bookmarkStart w:id="159" w:name="fn1"/>
     <w:p>
       <w:pPr>
         <w:numPr>
@@ -7262,7 +7545,7 @@
       <w:r>
         <w:t xml:space="preserve"> </w:t>
       </w:r>
-      <w:hyperlink r:id="rId151">
+      <w:hyperlink r:id="rId158">
         <w:r>
           <w:rPr>
             <w:rStyle w:val="Hyperlink"/>
@@ -7279,8 +7562,8 @@
         </w:r>
       </w:hyperlink>
     </w:p>
-    <w:bookmarkEnd w:id="152"/>
-    <w:bookmarkStart w:id="154" w:name="fn2"/>
+    <w:bookmarkEnd w:id="159"/>
+    <w:bookmarkStart w:id="161" w:name="fn2"/>
     <w:p>
       <w:pPr>
         <w:numPr>
@@ -7294,7 +7577,7 @@
       <w:r>
         <w:t xml:space="preserve"> </w:t>
       </w:r>
-      <w:hyperlink r:id="rId153">
+      <w:hyperlink r:id="rId160">
         <w:r>
           <w:rPr>
             <w:rStyle w:val="Hyperlink"/>
@@ -7311,8 +7594,8 @@
         </w:r>
       </w:hyperlink>
     </w:p>
-    <w:bookmarkEnd w:id="154"/>
-    <w:bookmarkStart w:id="156" w:name="fn3"/>
+    <w:bookmarkEnd w:id="161"/>
+    <w:bookmarkStart w:id="163" w:name="fn3"/>
     <w:p>
       <w:pPr>
         <w:numPr>
@@ -7326,7 +7609,7 @@
       <w:r>
         <w:t xml:space="preserve"> </w:t>
       </w:r>
-      <w:hyperlink r:id="rId155">
+      <w:hyperlink r:id="rId162">
         <w:r>
           <w:rPr>
             <w:rStyle w:val="Hyperlink"/>
@@ -7343,8 +7626,8 @@
         </w:r>
       </w:hyperlink>
     </w:p>
-    <w:bookmarkEnd w:id="156"/>
-    <w:bookmarkStart w:id="158" w:name="fn4"/>
+    <w:bookmarkEnd w:id="163"/>
+    <w:bookmarkStart w:id="165" w:name="fn4"/>
     <w:p>
       <w:pPr>
         <w:numPr>
@@ -7358,7 +7641,7 @@
       <w:r>
         <w:t xml:space="preserve"> </w:t>
       </w:r>
-      <w:hyperlink r:id="rId157">
+      <w:hyperlink r:id="rId164">
         <w:r>
           <w:rPr>
             <w:rStyle w:val="Hyperlink"/>
@@ -7375,8 +7658,8 @@
         </w:r>
       </w:hyperlink>
     </w:p>
-    <w:bookmarkEnd w:id="158"/>
-    <w:bookmarkStart w:id="159" w:name="fn5"/>
+    <w:bookmarkEnd w:id="165"/>
+    <w:bookmarkStart w:id="166" w:name="fn5"/>
     <w:p>
       <w:pPr>
         <w:numPr>
@@ -7390,7 +7673,7 @@
       <w:r>
         <w:t xml:space="preserve"> </w:t>
       </w:r>
-      <w:hyperlink r:id="rId155">
+      <w:hyperlink r:id="rId162">
         <w:r>
           <w:rPr>
             <w:rStyle w:val="Hyperlink"/>
@@ -7407,8 +7690,8 @@
         </w:r>
       </w:hyperlink>
     </w:p>
-    <w:bookmarkEnd w:id="159"/>
-    <w:bookmarkStart w:id="160" w:name="fn6"/>
+    <w:bookmarkEnd w:id="166"/>
+    <w:bookmarkStart w:id="167" w:name="fn6"/>
     <w:p>
       <w:pPr>
         <w:numPr>
@@ -7422,7 +7705,7 @@
       <w:r>
         <w:t xml:space="preserve"> </w:t>
       </w:r>
-      <w:hyperlink r:id="rId157">
+      <w:hyperlink r:id="rId164">
         <w:r>
           <w:rPr>
             <w:rStyle w:val="Hyperlink"/>
@@ -7439,8 +7722,8 @@
         </w:r>
       </w:hyperlink>
     </w:p>
-    <w:bookmarkEnd w:id="160"/>
-    <w:bookmarkStart w:id="161" w:name="fn7"/>
+    <w:bookmarkEnd w:id="167"/>
+    <w:bookmarkStart w:id="168" w:name="fn7"/>
     <w:p>
       <w:pPr>
         <w:numPr>
@@ -7460,8 +7743,8 @@
         </w:r>
       </w:hyperlink>
     </w:p>
-    <w:bookmarkEnd w:id="161"/>
-    <w:bookmarkStart w:id="163" w:name="fn8"/>
+    <w:bookmarkEnd w:id="168"/>
+    <w:bookmarkStart w:id="170" w:name="fn8"/>
     <w:p>
       <w:pPr>
         <w:numPr>
@@ -7475,7 +7758,7 @@
       <w:r>
         <w:t xml:space="preserve"> </w:t>
       </w:r>
-      <w:hyperlink r:id="rId162">
+      <w:hyperlink r:id="rId169">
         <w:r>
           <w:rPr>
             <w:rStyle w:val="Hyperlink"/>
@@ -7492,8 +7775,8 @@
         </w:r>
       </w:hyperlink>
     </w:p>
-    <w:bookmarkEnd w:id="163"/>
-    <w:bookmarkStart w:id="165" w:name="fn9"/>
+    <w:bookmarkEnd w:id="170"/>
+    <w:bookmarkStart w:id="172" w:name="fn9"/>
     <w:p>
       <w:pPr>
         <w:numPr>
@@ -7507,7 +7790,7 @@
       <w:r>
         <w:t xml:space="preserve"> </w:t>
       </w:r>
-      <w:hyperlink r:id="rId164">
+      <w:hyperlink r:id="rId171">
         <w:r>
           <w:rPr>
             <w:rStyle w:val="Hyperlink"/>
@@ -7524,8 +7807,8 @@
         </w:r>
       </w:hyperlink>
     </w:p>
-    <w:bookmarkEnd w:id="165"/>
-    <w:bookmarkStart w:id="167" w:name="fn10"/>
+    <w:bookmarkEnd w:id="172"/>
+    <w:bookmarkStart w:id="174" w:name="fn10"/>
     <w:p>
       <w:pPr>
         <w:numPr>
@@ -7539,7 +7822,7 @@
       <w:r>
         <w:t xml:space="preserve"> </w:t>
       </w:r>
-      <w:hyperlink r:id="rId166">
+      <w:hyperlink r:id="rId173">
         <w:r>
           <w:rPr>
             <w:rStyle w:val="Hyperlink"/>
@@ -7556,8 +7839,8 @@
         </w:r>
       </w:hyperlink>
     </w:p>
-    <w:bookmarkEnd w:id="167"/>
-    <w:bookmarkStart w:id="169" w:name="fn11"/>
+    <w:bookmarkEnd w:id="174"/>
+    <w:bookmarkStart w:id="176" w:name="fn11"/>
     <w:p>
       <w:pPr>
         <w:numPr>
@@ -7571,7 +7854,7 @@
       <w:r>
         <w:t xml:space="preserve"> </w:t>
       </w:r>
-      <w:hyperlink r:id="rId168">
+      <w:hyperlink r:id="rId175">
         <w:r>
           <w:rPr>
             <w:rStyle w:val="Hyperlink"/>
@@ -7588,8 +7871,8 @@
         </w:r>
       </w:hyperlink>
     </w:p>
-    <w:bookmarkEnd w:id="169"/>
-    <w:bookmarkStart w:id="171" w:name="fn12"/>
+    <w:bookmarkEnd w:id="176"/>
+    <w:bookmarkStart w:id="178" w:name="fn12"/>
     <w:p>
       <w:pPr>
         <w:numPr>
@@ -7603,7 +7886,7 @@
       <w:r>
         <w:t xml:space="preserve"> </w:t>
       </w:r>
-      <w:hyperlink r:id="rId170">
+      <w:hyperlink r:id="rId177">
         <w:r>
           <w:rPr>
             <w:rStyle w:val="Hyperlink"/>
@@ -7620,8 +7903,8 @@
         </w:r>
       </w:hyperlink>
     </w:p>
-    <w:bookmarkEnd w:id="171"/>
-    <w:bookmarkStart w:id="173" w:name="fn13"/>
+    <w:bookmarkEnd w:id="178"/>
+    <w:bookmarkStart w:id="180" w:name="fn13"/>
     <w:p>
       <w:pPr>
         <w:numPr>
@@ -7635,7 +7918,7 @@
       <w:r>
         <w:t xml:space="preserve"> </w:t>
       </w:r>
-      <w:hyperlink r:id="rId172">
+      <w:hyperlink r:id="rId179">
         <w:r>
           <w:rPr>
             <w:rStyle w:val="Hyperlink"/>
@@ -7652,8 +7935,8 @@
         </w:r>
       </w:hyperlink>
     </w:p>
-    <w:bookmarkEnd w:id="173"/>
-    <w:bookmarkStart w:id="174" w:name="fn14"/>
+    <w:bookmarkEnd w:id="180"/>
+    <w:bookmarkStart w:id="181" w:name="fn14"/>
     <w:p>
       <w:pPr>
         <w:numPr>
@@ -7699,8 +7982,8 @@
         </w:r>
       </w:hyperlink>
     </w:p>
-    <w:bookmarkEnd w:id="174"/>
-    <w:bookmarkStart w:id="175" w:name="fn15"/>
+    <w:bookmarkEnd w:id="181"/>
+    <w:bookmarkStart w:id="182" w:name="fn15"/>
     <w:p>
       <w:pPr>
         <w:numPr>
@@ -7720,8 +8003,8 @@
         </w:r>
       </w:hyperlink>
     </w:p>
-    <w:bookmarkEnd w:id="175"/>
-    <w:bookmarkStart w:id="176" w:name="fn16"/>
+    <w:bookmarkEnd w:id="182"/>
+    <w:bookmarkStart w:id="183" w:name="fn16"/>
     <w:p>
       <w:pPr>
         <w:numPr>
@@ -7741,8 +8024,8 @@
         </w:r>
       </w:hyperlink>
     </w:p>
-    <w:bookmarkEnd w:id="176"/>
-    <w:bookmarkStart w:id="177" w:name="fn17"/>
+    <w:bookmarkEnd w:id="183"/>
+    <w:bookmarkStart w:id="184" w:name="fn17"/>
     <w:p>
       <w:pPr>
         <w:numPr>
@@ -7762,8 +8045,8 @@
         </w:r>
       </w:hyperlink>
     </w:p>
-    <w:bookmarkEnd w:id="177"/>
-    <w:bookmarkStart w:id="178" w:name="fn18"/>
+    <w:bookmarkEnd w:id="184"/>
+    <w:bookmarkStart w:id="185" w:name="fn18"/>
     <w:p>
       <w:pPr>
         <w:numPr>
@@ -7783,8 +8066,8 @@
         </w:r>
       </w:hyperlink>
     </w:p>
-    <w:bookmarkEnd w:id="178"/>
-    <w:bookmarkStart w:id="179" w:name="fn19"/>
+    <w:bookmarkEnd w:id="185"/>
+    <w:bookmarkStart w:id="186" w:name="fn19"/>
     <w:p>
       <w:pPr>
         <w:numPr>
@@ -7798,7 +8081,7 @@
       <w:r>
         <w:t xml:space="preserve"> </w:t>
       </w:r>
-      <w:hyperlink r:id="rId157">
+      <w:hyperlink r:id="rId164">
         <w:r>
           <w:rPr>
             <w:rStyle w:val="Hyperlink"/>
@@ -7815,8 +8098,8 @@
         </w:r>
       </w:hyperlink>
     </w:p>
-    <w:bookmarkEnd w:id="179"/>
-    <w:bookmarkStart w:id="180" w:name="fn20"/>
+    <w:bookmarkEnd w:id="186"/>
+    <w:bookmarkStart w:id="187" w:name="fn20"/>
     <w:p>
       <w:pPr>
         <w:numPr>
@@ -7830,7 +8113,7 @@
       <w:r>
         <w:t xml:space="preserve"> </w:t>
       </w:r>
-      <w:hyperlink r:id="rId155">
+      <w:hyperlink r:id="rId162">
         <w:r>
           <w:rPr>
             <w:rStyle w:val="Hyperlink"/>
@@ -7847,8 +8130,8 @@
         </w:r>
       </w:hyperlink>
     </w:p>
-    <w:bookmarkEnd w:id="180"/>
-    <w:bookmarkStart w:id="181" w:name="fn21"/>
+    <w:bookmarkEnd w:id="187"/>
+    <w:bookmarkStart w:id="188" w:name="fn21"/>
     <w:p>
       <w:pPr>
         <w:numPr>
@@ -7862,7 +8145,7 @@
       <w:r>
         <w:t xml:space="preserve"> </w:t>
       </w:r>
-      <w:hyperlink r:id="rId157">
+      <w:hyperlink r:id="rId164">
         <w:r>
           <w:rPr>
             <w:rStyle w:val="Hyperlink"/>
@@ -7879,8 +8162,8 @@
         </w:r>
       </w:hyperlink>
     </w:p>
-    <w:bookmarkEnd w:id="181"/>
-    <w:bookmarkStart w:id="182" w:name="fn22"/>
+    <w:bookmarkEnd w:id="188"/>
+    <w:bookmarkStart w:id="189" w:name="fn22"/>
     <w:p>
       <w:pPr>
         <w:numPr>
@@ -7926,8 +8209,8 @@
         </w:r>
       </w:hyperlink>
     </w:p>
-    <w:bookmarkEnd w:id="182"/>
-    <w:bookmarkStart w:id="183" w:name="fn23"/>
+    <w:bookmarkEnd w:id="189"/>
+    <w:bookmarkStart w:id="190" w:name="fn23"/>
     <w:p>
       <w:pPr>
         <w:numPr>
@@ -7973,8 +8256,8 @@
         </w:r>
       </w:hyperlink>
     </w:p>
-    <w:bookmarkEnd w:id="183"/>
-    <w:bookmarkStart w:id="185" w:name="fn24"/>
+    <w:bookmarkEnd w:id="190"/>
+    <w:bookmarkStart w:id="192" w:name="fn24"/>
     <w:p>
       <w:pPr>
         <w:numPr>
@@ -7988,7 +8271,7 @@
       <w:r>
         <w:t xml:space="preserve"> </w:t>
       </w:r>
-      <w:hyperlink r:id="rId184">
+      <w:hyperlink r:id="rId191">
         <w:r>
           <w:rPr>
             <w:rStyle w:val="Hyperlink"/>
@@ -8005,8 +8288,8 @@
         </w:r>
       </w:hyperlink>
     </w:p>
-    <w:bookmarkEnd w:id="185"/>
-    <w:bookmarkStart w:id="186" w:name="fn25"/>
+    <w:bookmarkEnd w:id="192"/>
+    <w:bookmarkStart w:id="193" w:name="fn25"/>
     <w:p>
       <w:pPr>
         <w:numPr>
@@ -8020,7 +8303,7 @@
       <w:r>
         <w:t xml:space="preserve"> </w:t>
       </w:r>
-      <w:hyperlink r:id="rId155">
+      <w:hyperlink r:id="rId162">
         <w:r>
           <w:rPr>
             <w:rStyle w:val="Hyperlink"/>
@@ -8037,8 +8320,8 @@
         </w:r>
       </w:hyperlink>
     </w:p>
-    <w:bookmarkEnd w:id="186"/>
-    <w:bookmarkStart w:id="188" w:name="fn26"/>
+    <w:bookmarkEnd w:id="193"/>
+    <w:bookmarkStart w:id="195" w:name="fn26"/>
     <w:p>
       <w:pPr>
         <w:numPr>
@@ -8052,7 +8335,7 @@
       <w:r>
         <w:t xml:space="preserve"> </w:t>
       </w:r>
-      <w:hyperlink r:id="rId187">
+      <w:hyperlink r:id="rId194">
         <w:r>
           <w:rPr>
             <w:rStyle w:val="Hyperlink"/>
@@ -8069,8 +8352,8 @@
         </w:r>
       </w:hyperlink>
     </w:p>
-    <w:bookmarkEnd w:id="188"/>
-    <w:bookmarkStart w:id="190" w:name="fn27"/>
+    <w:bookmarkEnd w:id="195"/>
+    <w:bookmarkStart w:id="197" w:name="fn27"/>
     <w:p>
       <w:pPr>
         <w:numPr>
@@ -8084,7 +8367,7 @@
       <w:r>
         <w:t xml:space="preserve"> </w:t>
       </w:r>
-      <w:hyperlink r:id="rId189">
+      <w:hyperlink r:id="rId196">
         <w:r>
           <w:rPr>
             <w:rStyle w:val="Hyperlink"/>
@@ -8101,8 +8384,8 @@
         </w:r>
       </w:hyperlink>
     </w:p>
-    <w:bookmarkEnd w:id="190"/>
-    <w:bookmarkStart w:id="192" w:name="fn28"/>
+    <w:bookmarkEnd w:id="197"/>
+    <w:bookmarkStart w:id="199" w:name="fn28"/>
     <w:p>
       <w:pPr>
         <w:numPr>
@@ -8116,7 +8399,7 @@
       <w:r>
         <w:t xml:space="preserve"> </w:t>
       </w:r>
-      <w:hyperlink r:id="rId191">
+      <w:hyperlink r:id="rId198">
         <w:r>
           <w:rPr>
             <w:rStyle w:val="Hyperlink"/>
@@ -8133,8 +8416,8 @@
         </w:r>
       </w:hyperlink>
     </w:p>
-    <w:bookmarkEnd w:id="192"/>
-    <w:bookmarkStart w:id="194" w:name="fn29"/>
+    <w:bookmarkEnd w:id="199"/>
+    <w:bookmarkStart w:id="201" w:name="fn29"/>
     <w:p>
       <w:pPr>
         <w:numPr>
@@ -8148,7 +8431,7 @@
       <w:r>
         <w:t xml:space="preserve"> </w:t>
       </w:r>
-      <w:hyperlink r:id="rId193">
+      <w:hyperlink r:id="rId200">
         <w:r>
           <w:rPr>
             <w:rStyle w:val="Hyperlink"/>
@@ -8165,8 +8448,8 @@
         </w:r>
       </w:hyperlink>
     </w:p>
-    <w:bookmarkEnd w:id="194"/>
-    <w:bookmarkStart w:id="195" w:name="fn30"/>
+    <w:bookmarkEnd w:id="201"/>
+    <w:bookmarkStart w:id="202" w:name="fn30"/>
     <w:p>
       <w:pPr>
         <w:numPr>
@@ -8186,8 +8469,8 @@
         </w:r>
       </w:hyperlink>
     </w:p>
-    <w:bookmarkEnd w:id="195"/>
-    <w:bookmarkStart w:id="196" w:name="fn31"/>
+    <w:bookmarkEnd w:id="202"/>
+    <w:bookmarkStart w:id="203" w:name="fn31"/>
     <w:p>
       <w:pPr>
         <w:numPr>
@@ -8207,8 +8490,8 @@
         </w:r>
       </w:hyperlink>
     </w:p>
-    <w:bookmarkEnd w:id="196"/>
-    <w:bookmarkStart w:id="197" w:name="fn32"/>
+    <w:bookmarkEnd w:id="203"/>
+    <w:bookmarkStart w:id="204" w:name="fn32"/>
     <w:p>
       <w:pPr>
         <w:numPr>
@@ -8228,8 +8511,8 @@
         </w:r>
       </w:hyperlink>
     </w:p>
-    <w:bookmarkEnd w:id="197"/>
-    <w:bookmarkStart w:id="198" w:name="fn33"/>
+    <w:bookmarkEnd w:id="204"/>
+    <w:bookmarkStart w:id="205" w:name="fn33"/>
     <w:p>
       <w:pPr>
         <w:numPr>
@@ -8249,8 +8532,8 @@
         </w:r>
       </w:hyperlink>
     </w:p>
-    <w:bookmarkEnd w:id="198"/>
-    <w:bookmarkStart w:id="200" w:name="fn34"/>
+    <w:bookmarkEnd w:id="205"/>
+    <w:bookmarkStart w:id="207" w:name="fn34"/>
     <w:p>
       <w:pPr>
         <w:numPr>
@@ -8264,7 +8547,7 @@
       <w:r>
         <w:t xml:space="preserve"> </w:t>
       </w:r>
-      <w:hyperlink r:id="rId199">
+      <w:hyperlink r:id="rId206">
         <w:r>
           <w:rPr>
             <w:rStyle w:val="Hyperlink"/>
@@ -8281,8 +8564,8 @@
         </w:r>
       </w:hyperlink>
     </w:p>
-    <w:bookmarkEnd w:id="200"/>
-    <w:bookmarkStart w:id="201" w:name="fn35"/>
+    <w:bookmarkEnd w:id="207"/>
+    <w:bookmarkStart w:id="208" w:name="fn35"/>
     <w:p>
       <w:pPr>
         <w:numPr>
@@ -8328,8 +8611,8 @@
         </w:r>
       </w:hyperlink>
     </w:p>
-    <w:bookmarkEnd w:id="201"/>
-    <w:bookmarkStart w:id="202" w:name="fn36"/>
+    <w:bookmarkEnd w:id="208"/>
+    <w:bookmarkStart w:id="209" w:name="fn36"/>
     <w:p>
       <w:pPr>
         <w:numPr>
@@ -8349,8 +8632,8 @@
         </w:r>
       </w:hyperlink>
     </w:p>
-    <w:bookmarkEnd w:id="202"/>
-    <w:bookmarkStart w:id="203" w:name="fn37"/>
+    <w:bookmarkEnd w:id="209"/>
+    <w:bookmarkStart w:id="210" w:name="fn37"/>
     <w:p>
       <w:pPr>
         <w:numPr>
@@ -8370,8 +8653,8 @@
         </w:r>
       </w:hyperlink>
     </w:p>
-    <w:bookmarkEnd w:id="203"/>
-    <w:bookmarkStart w:id="205" w:name="fn38"/>
+    <w:bookmarkEnd w:id="210"/>
+    <w:bookmarkStart w:id="212" w:name="fn38"/>
     <w:p>
       <w:pPr>
         <w:numPr>
@@ -8385,7 +8668,7 @@
       <w:r>
         <w:t xml:space="preserve"> </w:t>
       </w:r>
-      <w:hyperlink r:id="rId204">
+      <w:hyperlink r:id="rId211">
         <w:r>
           <w:rPr>
             <w:rStyle w:val="Hyperlink"/>
@@ -8402,8 +8685,8 @@
         </w:r>
       </w:hyperlink>
     </w:p>
-    <w:bookmarkEnd w:id="205"/>
-    <w:bookmarkStart w:id="207" w:name="fn39"/>
+    <w:bookmarkEnd w:id="212"/>
+    <w:bookmarkStart w:id="214" w:name="fn39"/>
     <w:p>
       <w:pPr>
         <w:numPr>
@@ -8417,7 +8700,7 @@
       <w:r>
         <w:t xml:space="preserve"> </w:t>
       </w:r>
-      <w:hyperlink r:id="rId206">
+      <w:hyperlink r:id="rId213">
         <w:r>
           <w:rPr>
             <w:rStyle w:val="Hyperlink"/>
@@ -8434,8 +8717,8 @@
         </w:r>
       </w:hyperlink>
     </w:p>
-    <w:bookmarkEnd w:id="207"/>
-    <w:bookmarkStart w:id="208" w:name="fn40"/>
+    <w:bookmarkEnd w:id="214"/>
+    <w:bookmarkStart w:id="215" w:name="fn40"/>
     <w:p>
       <w:pPr>
         <w:numPr>
@@ -8455,8 +8738,8 @@
         </w:r>
       </w:hyperlink>
     </w:p>
-    <w:bookmarkEnd w:id="208"/>
-    <w:bookmarkStart w:id="209" w:name="fn41"/>
+    <w:bookmarkEnd w:id="215"/>
+    <w:bookmarkStart w:id="216" w:name="fn41"/>
     <w:p>
       <w:pPr>
         <w:numPr>
@@ -8502,8 +8785,8 @@
         </w:r>
       </w:hyperlink>
     </w:p>
-    <w:bookmarkEnd w:id="209"/>
-    <w:bookmarkStart w:id="211" w:name="fn42"/>
+    <w:bookmarkEnd w:id="216"/>
+    <w:bookmarkStart w:id="218" w:name="fn42"/>
     <w:p>
       <w:pPr>
         <w:numPr>
@@ -8517,7 +8800,7 @@
       <w:r>
         <w:t xml:space="preserve"> </w:t>
       </w:r>
-      <w:hyperlink r:id="rId210">
+      <w:hyperlink r:id="rId217">
         <w:r>
           <w:rPr>
             <w:rStyle w:val="Hyperlink"/>
@@ -8534,8 +8817,8 @@
         </w:r>
       </w:hyperlink>
     </w:p>
-    <w:bookmarkEnd w:id="211"/>
-    <w:bookmarkStart w:id="212" w:name="fn43"/>
+    <w:bookmarkEnd w:id="218"/>
+    <w:bookmarkStart w:id="219" w:name="fn43"/>
     <w:p>
       <w:pPr>
         <w:numPr>
@@ -8555,8 +8838,8 @@
         </w:r>
       </w:hyperlink>
     </w:p>
-    <w:bookmarkEnd w:id="212"/>
-    <w:bookmarkStart w:id="214" w:name="fn44"/>
+    <w:bookmarkEnd w:id="219"/>
+    <w:bookmarkStart w:id="221" w:name="fn44"/>
     <w:p>
       <w:pPr>
         <w:numPr>
@@ -8570,7 +8853,7 @@
       <w:r>
         <w:t xml:space="preserve"> </w:t>
       </w:r>
-      <w:hyperlink r:id="rId213">
+      <w:hyperlink r:id="rId220">
         <w:r>
           <w:rPr>
             <w:rStyle w:val="Hyperlink"/>
@@ -8587,8 +8870,8 @@
         </w:r>
       </w:hyperlink>
     </w:p>
-    <w:bookmarkEnd w:id="214"/>
-    <w:bookmarkStart w:id="215" w:name="fn45"/>
+    <w:bookmarkEnd w:id="221"/>
+    <w:bookmarkStart w:id="222" w:name="fn45"/>
     <w:p>
       <w:pPr>
         <w:numPr>
@@ -8608,8 +8891,8 @@
         </w:r>
       </w:hyperlink>
     </w:p>
-    <w:bookmarkEnd w:id="215"/>
-    <w:bookmarkStart w:id="216" w:name="fn46"/>
+    <w:bookmarkEnd w:id="222"/>
+    <w:bookmarkStart w:id="223" w:name="fn46"/>
     <w:p>
       <w:pPr>
         <w:numPr>
@@ -8623,7 +8906,7 @@
       <w:r>
         <w:t xml:space="preserve"> </w:t>
       </w:r>
-      <w:hyperlink r:id="rId155">
+      <w:hyperlink r:id="rId162">
         <w:r>
           <w:rPr>
             <w:rStyle w:val="Hyperlink"/>
@@ -8640,8 +8923,8 @@
         </w:r>
       </w:hyperlink>
     </w:p>
-    <w:bookmarkEnd w:id="216"/>
-    <w:bookmarkStart w:id="217" w:name="fn47"/>
+    <w:bookmarkEnd w:id="223"/>
+    <w:bookmarkStart w:id="224" w:name="fn47"/>
     <w:p>
       <w:pPr>
         <w:numPr>
@@ -8687,8 +8970,8 @@
         </w:r>
       </w:hyperlink>
     </w:p>
-    <w:bookmarkEnd w:id="217"/>
-    <w:bookmarkStart w:id="218" w:name="fn48"/>
+    <w:bookmarkEnd w:id="224"/>
+    <w:bookmarkStart w:id="225" w:name="fn48"/>
     <w:p>
       <w:pPr>
         <w:numPr>
@@ -8702,7 +8985,7 @@
       <w:r>
         <w:t xml:space="preserve"> </w:t>
       </w:r>
-      <w:hyperlink r:id="rId155">
+      <w:hyperlink r:id="rId162">
         <w:r>
           <w:rPr>
             <w:rStyle w:val="Hyperlink"/>
@@ -8719,8 +9002,8 @@
         </w:r>
       </w:hyperlink>
     </w:p>
-    <w:bookmarkEnd w:id="218"/>
-    <w:bookmarkStart w:id="219" w:name="fn49"/>
+    <w:bookmarkEnd w:id="225"/>
+    <w:bookmarkStart w:id="226" w:name="fn49"/>
     <w:p>
       <w:pPr>
         <w:numPr>
@@ -8740,8 +9023,8 @@
         </w:r>
       </w:hyperlink>
     </w:p>
-    <w:bookmarkEnd w:id="219"/>
-    <w:bookmarkStart w:id="220" w:name="fn50"/>
+    <w:bookmarkEnd w:id="226"/>
+    <w:bookmarkStart w:id="227" w:name="fn50"/>
     <w:p>
       <w:pPr>
         <w:numPr>
@@ -8761,8 +9044,8 @@
         </w:r>
       </w:hyperlink>
     </w:p>
-    <w:bookmarkEnd w:id="220"/>
-    <w:bookmarkStart w:id="221" w:name="fn51"/>
+    <w:bookmarkEnd w:id="227"/>
+    <w:bookmarkStart w:id="228" w:name="fn51"/>
     <w:p>
       <w:pPr>
         <w:numPr>
@@ -8776,7 +9059,7 @@
       <w:r>
         <w:t xml:space="preserve"> </w:t>
       </w:r>
-      <w:hyperlink r:id="rId157">
+      <w:hyperlink r:id="rId164">
         <w:r>
           <w:rPr>
             <w:rStyle w:val="Hyperlink"/>
@@ -8793,8 +9076,8 @@
         </w:r>
       </w:hyperlink>
     </w:p>
-    <w:bookmarkEnd w:id="221"/>
-    <w:bookmarkStart w:id="223" w:name="fn52"/>
+    <w:bookmarkEnd w:id="228"/>
+    <w:bookmarkStart w:id="230" w:name="fn52"/>
     <w:p>
       <w:pPr>
         <w:numPr>
@@ -8808,7 +9091,7 @@
       <w:r>
         <w:t xml:space="preserve"> </w:t>
       </w:r>
-      <w:hyperlink r:id="rId222">
+      <w:hyperlink r:id="rId229">
         <w:r>
           <w:rPr>
             <w:rStyle w:val="Hyperlink"/>
@@ -8825,8 +9108,8 @@
         </w:r>
       </w:hyperlink>
     </w:p>
-    <w:bookmarkEnd w:id="223"/>
-    <w:bookmarkStart w:id="225" w:name="fn53"/>
+    <w:bookmarkEnd w:id="230"/>
+    <w:bookmarkStart w:id="232" w:name="fn53"/>
     <w:p>
       <w:pPr>
         <w:numPr>
@@ -8840,7 +9123,7 @@
       <w:r>
         <w:t xml:space="preserve"> </w:t>
       </w:r>
-      <w:hyperlink r:id="rId224">
+      <w:hyperlink r:id="rId231">
         <w:r>
           <w:rPr>
             <w:rStyle w:val="Hyperlink"/>
@@ -8857,8 +9140,8 @@
         </w:r>
       </w:hyperlink>
     </w:p>
-    <w:bookmarkEnd w:id="225"/>
-    <w:bookmarkStart w:id="226" w:name="fn54"/>
+    <w:bookmarkEnd w:id="232"/>
+    <w:bookmarkStart w:id="233" w:name="fn54"/>
     <w:p>
       <w:pPr>
         <w:numPr>
@@ -8878,8 +9161,8 @@
         </w:r>
       </w:hyperlink>
     </w:p>
-    <w:bookmarkEnd w:id="226"/>
-    <w:bookmarkStart w:id="228" w:name="fn55"/>
+    <w:bookmarkEnd w:id="233"/>
+    <w:bookmarkStart w:id="235" w:name="fn55"/>
     <w:p>
       <w:pPr>
         <w:numPr>
@@ -8893,7 +9176,7 @@
       <w:r>
         <w:t xml:space="preserve"> </w:t>
       </w:r>
-      <w:hyperlink r:id="rId227">
+      <w:hyperlink r:id="rId234">
         <w:r>
           <w:rPr>
             <w:rStyle w:val="Hyperlink"/>
@@ -8910,8 +9193,8 @@
         </w:r>
       </w:hyperlink>
     </w:p>
-    <w:bookmarkEnd w:id="228"/>
-    <w:bookmarkStart w:id="230" w:name="fn56"/>
+    <w:bookmarkEnd w:id="235"/>
+    <w:bookmarkStart w:id="237" w:name="fn56"/>
     <w:p>
       <w:pPr>
         <w:numPr>
@@ -8925,7 +9208,7 @@
       <w:r>
         <w:t xml:space="preserve"> </w:t>
       </w:r>
-      <w:hyperlink r:id="rId229">
+      <w:hyperlink r:id="rId236">
         <w:r>
           <w:rPr>
             <w:rStyle w:val="Hyperlink"/>
@@ -8942,8 +9225,8 @@
         </w:r>
       </w:hyperlink>
     </w:p>
-    <w:bookmarkEnd w:id="230"/>
-    <w:bookmarkStart w:id="231" w:name="fn57"/>
+    <w:bookmarkEnd w:id="237"/>
+    <w:bookmarkStart w:id="238" w:name="fn57"/>
     <w:p>
       <w:pPr>
         <w:numPr>
@@ -8963,8 +9246,8 @@
         </w:r>
       </w:hyperlink>
     </w:p>
-    <w:bookmarkEnd w:id="231"/>
-    <w:bookmarkStart w:id="232" w:name="fn58"/>
+    <w:bookmarkEnd w:id="238"/>
+    <w:bookmarkStart w:id="239" w:name="fn58"/>
     <w:p>
       <w:pPr>
         <w:numPr>
@@ -8984,8 +9267,8 @@
         </w:r>
       </w:hyperlink>
     </w:p>
-    <w:bookmarkEnd w:id="232"/>
-    <w:bookmarkStart w:id="233" w:name="fn59"/>
+    <w:bookmarkEnd w:id="239"/>
+    <w:bookmarkStart w:id="240" w:name="fn59"/>
     <w:p>
       <w:pPr>
         <w:numPr>
@@ -9005,8 +9288,8 @@
         </w:r>
       </w:hyperlink>
     </w:p>
-    <w:bookmarkEnd w:id="233"/>
-    <w:bookmarkStart w:id="235" w:name="fn60"/>
+    <w:bookmarkEnd w:id="240"/>
+    <w:bookmarkStart w:id="242" w:name="fn60"/>
     <w:p>
       <w:pPr>
         <w:numPr>
@@ -9020,7 +9303,7 @@
       <w:r>
         <w:t xml:space="preserve"> </w:t>
       </w:r>
-      <w:hyperlink r:id="rId234">
+      <w:hyperlink r:id="rId241">
         <w:r>
           <w:rPr>
             <w:rStyle w:val="Hyperlink"/>
@@ -9037,8 +9320,8 @@
         </w:r>
       </w:hyperlink>
     </w:p>
-    <w:bookmarkEnd w:id="235"/>
-    <w:bookmarkStart w:id="237" w:name="fn61"/>
+    <w:bookmarkEnd w:id="242"/>
+    <w:bookmarkStart w:id="244" w:name="fn61"/>
     <w:p>
       <w:pPr>
         <w:numPr>
@@ -9052,7 +9335,7 @@
       <w:r>
         <w:t xml:space="preserve"> </w:t>
       </w:r>
-      <w:hyperlink r:id="rId236">
+      <w:hyperlink r:id="rId243">
         <w:r>
           <w:rPr>
             <w:rStyle w:val="Hyperlink"/>
@@ -9069,8 +9352,8 @@
         </w:r>
       </w:hyperlink>
     </w:p>
-    <w:bookmarkEnd w:id="237"/>
-    <w:bookmarkStart w:id="239" w:name="fn62"/>
+    <w:bookmarkEnd w:id="244"/>
+    <w:bookmarkStart w:id="246" w:name="fn62"/>
     <w:p>
       <w:pPr>
         <w:numPr>
@@ -9084,7 +9367,7 @@
       <w:r>
         <w:t xml:space="preserve"> </w:t>
       </w:r>
-      <w:hyperlink r:id="rId238">
+      <w:hyperlink r:id="rId245">
         <w:r>
           <w:rPr>
             <w:rStyle w:val="Hyperlink"/>
@@ -9101,8 +9384,8 @@
         </w:r>
       </w:hyperlink>
     </w:p>
-    <w:bookmarkEnd w:id="239"/>
-    <w:bookmarkStart w:id="241" w:name="fn63"/>
+    <w:bookmarkEnd w:id="246"/>
+    <w:bookmarkStart w:id="248" w:name="fn63"/>
     <w:p>
       <w:pPr>
         <w:numPr>
@@ -9116,7 +9399,7 @@
       <w:r>
         <w:t xml:space="preserve"> </w:t>
       </w:r>
-      <w:hyperlink r:id="rId240">
+      <w:hyperlink r:id="rId247">
         <w:r>
           <w:rPr>
             <w:rStyle w:val="Hyperlink"/>
@@ -9133,8 +9416,8 @@
         </w:r>
       </w:hyperlink>
     </w:p>
-    <w:bookmarkEnd w:id="241"/>
-    <w:bookmarkEnd w:id="242"/>
+    <w:bookmarkEnd w:id="248"/>
+    <w:bookmarkEnd w:id="249"/>
     <w:sectPr>
       <w:headerReference r:id="rId9" w:type="default"/>
       <w:footerReference r:id="rId11" w:type="even"/>

</xml_diff>

<commit_message>
Formatting changes quotes(") and spacing (aesthetic)
</commit_message>
<xml_diff>
--- a/generated/Glossary.docx
+++ b/generated/Glossary.docx
@@ -19,7 +19,7 @@
           <w:color w:val="auto"/>
           <w:sz w:val="22"/>
         </w:rPr>
-        <w:id w:val="1157416292"/>
+        <w:id w:val="-595322587"/>
         <w:docPartObj>
           <w:docPartGallery w:val="Table of Contents"/>
           <w:docPartUnique/>
@@ -55,7 +55,7 @@
           <w:r>
             <w:fldChar w:fldCharType="separate"/>
           </w:r>
-          <w:hyperlink w:anchor="_Toc96315013" w:history="1">
+          <w:hyperlink w:anchor="_Toc96338310" w:history="1">
             <w:r>
               <w:rPr>
                 <w:rStyle w:val="Hyperlink"/>
@@ -78,7 +78,7 @@
               <w:rPr>
                 <w:webHidden/>
               </w:rPr>
-              <w:instrText xml:space="preserve"> PAGEREF _Toc96315013 \h </w:instrText>
+              <w:instrText xml:space="preserve"> PAGEREF _Toc96338310 \h </w:instrText>
             </w:r>
             <w:r>
               <w:rPr>
@@ -115,7 +115,7 @@
               <w:lang w:val="en-CA"/>
             </w:rPr>
           </w:pPr>
-          <w:hyperlink w:anchor="_Toc96315014" w:history="1">
+          <w:hyperlink w:anchor="_Toc96338311" w:history="1">
             <w:r>
               <w:rPr>
                 <w:rStyle w:val="Hyperlink"/>
@@ -138,7 +138,7 @@
               <w:rPr>
                 <w:webHidden/>
               </w:rPr>
-              <w:instrText xml:space="preserve"> PAGEREF _Toc96315014 \h </w:instrText>
+              <w:instrText xml:space="preserve"> PAGEREF _Toc96338311 \h </w:instrText>
             </w:r>
             <w:r>
               <w:rPr>
@@ -175,7 +175,7 @@
               <w:lang w:val="en-CA"/>
             </w:rPr>
           </w:pPr>
-          <w:hyperlink w:anchor="_Toc96315015" w:history="1">
+          <w:hyperlink w:anchor="_Toc96338312" w:history="1">
             <w:r>
               <w:rPr>
                 <w:rStyle w:val="Hyperlink"/>
@@ -198,7 +198,7 @@
               <w:rPr>
                 <w:webHidden/>
               </w:rPr>
-              <w:instrText xml:space="preserve"> PAGEREF _Toc96315015 \h </w:instrText>
+              <w:instrText xml:space="preserve"> PAGEREF _Toc96338312 \h </w:instrText>
             </w:r>
             <w:r>
               <w:rPr>
@@ -235,7 +235,7 @@
               <w:lang w:val="en-CA"/>
             </w:rPr>
           </w:pPr>
-          <w:hyperlink w:anchor="_Toc96315016" w:history="1">
+          <w:hyperlink w:anchor="_Toc96338313" w:history="1">
             <w:r>
               <w:rPr>
                 <w:rStyle w:val="Hyperlink"/>
@@ -258,7 +258,7 @@
               <w:rPr>
                 <w:webHidden/>
               </w:rPr>
-              <w:instrText xml:space="preserve"> PAGEREF _Toc96315016 \h </w:instrText>
+              <w:instrText xml:space="preserve"> PAGEREF _Toc96338313 \h </w:instrText>
             </w:r>
             <w:r>
               <w:rPr>
@@ -295,7 +295,7 @@
               <w:lang w:val="en-CA"/>
             </w:rPr>
           </w:pPr>
-          <w:hyperlink w:anchor="_Toc96315017" w:history="1">
+          <w:hyperlink w:anchor="_Toc96338314" w:history="1">
             <w:r>
               <w:rPr>
                 <w:rStyle w:val="Hyperlink"/>
@@ -318,7 +318,7 @@
               <w:rPr>
                 <w:webHidden/>
               </w:rPr>
-              <w:instrText xml:space="preserve"> PAGEREF _Toc96315017 \h </w:instrText>
+              <w:instrText xml:space="preserve"> PAGEREF _Toc96338314 \h </w:instrText>
             </w:r>
             <w:r>
               <w:rPr>
@@ -355,7 +355,7 @@
               <w:lang w:val="en-CA"/>
             </w:rPr>
           </w:pPr>
-          <w:hyperlink w:anchor="_Toc96315018" w:history="1">
+          <w:hyperlink w:anchor="_Toc96338315" w:history="1">
             <w:r>
               <w:rPr>
                 <w:rStyle w:val="Hyperlink"/>
@@ -378,7 +378,7 @@
               <w:rPr>
                 <w:webHidden/>
               </w:rPr>
-              <w:instrText xml:space="preserve"> PAGEREF _Toc96315018 \h </w:instrText>
+              <w:instrText xml:space="preserve"> PAGEREF _Toc96338315 \h </w:instrText>
             </w:r>
             <w:r>
               <w:rPr>
@@ -415,7 +415,7 @@
               <w:lang w:val="en-CA"/>
             </w:rPr>
           </w:pPr>
-          <w:hyperlink w:anchor="_Toc96315019" w:history="1">
+          <w:hyperlink w:anchor="_Toc96338316" w:history="1">
             <w:r>
               <w:rPr>
                 <w:rStyle w:val="Hyperlink"/>
@@ -438,7 +438,7 @@
               <w:rPr>
                 <w:webHidden/>
               </w:rPr>
-              <w:instrText xml:space="preserve"> PAGEREF _Toc96315019 \h </w:instrText>
+              <w:instrText xml:space="preserve"> PAGEREF _Toc96338316 \h </w:instrText>
             </w:r>
             <w:r>
               <w:rPr>
@@ -475,7 +475,7 @@
               <w:lang w:val="en-CA"/>
             </w:rPr>
           </w:pPr>
-          <w:hyperlink w:anchor="_Toc96315020" w:history="1">
+          <w:hyperlink w:anchor="_Toc96338317" w:history="1">
             <w:r>
               <w:rPr>
                 <w:rStyle w:val="Hyperlink"/>
@@ -498,7 +498,7 @@
               <w:rPr>
                 <w:webHidden/>
               </w:rPr>
-              <w:instrText xml:space="preserve"> PAGEREF _Toc96315020 \h </w:instrText>
+              <w:instrText xml:space="preserve"> PAGEREF _Toc96338317 \h </w:instrText>
             </w:r>
             <w:r>
               <w:rPr>
@@ -535,7 +535,7 @@
               <w:lang w:val="en-CA"/>
             </w:rPr>
           </w:pPr>
-          <w:hyperlink w:anchor="_Toc96315021" w:history="1">
+          <w:hyperlink w:anchor="_Toc96338318" w:history="1">
             <w:r>
               <w:rPr>
                 <w:rStyle w:val="Hyperlink"/>
@@ -558,7 +558,7 @@
               <w:rPr>
                 <w:webHidden/>
               </w:rPr>
-              <w:instrText xml:space="preserve"> PAGEREF _Toc96315021 \h </w:instrText>
+              <w:instrText xml:space="preserve"> PAGEREF _Toc96338318 \h </w:instrText>
             </w:r>
             <w:r>
               <w:rPr>
@@ -595,7 +595,7 @@
               <w:lang w:val="en-CA"/>
             </w:rPr>
           </w:pPr>
-          <w:hyperlink w:anchor="_Toc96315022" w:history="1">
+          <w:hyperlink w:anchor="_Toc96338319" w:history="1">
             <w:r>
               <w:rPr>
                 <w:rStyle w:val="Hyperlink"/>
@@ -618,7 +618,7 @@
               <w:rPr>
                 <w:webHidden/>
               </w:rPr>
-              <w:instrText xml:space="preserve"> PAGEREF _Toc96315022 \h </w:instrText>
+              <w:instrText xml:space="preserve"> PAGEREF _Toc96338319 \h </w:instrText>
             </w:r>
             <w:r>
               <w:rPr>
@@ -655,7 +655,7 @@
               <w:lang w:val="en-CA"/>
             </w:rPr>
           </w:pPr>
-          <w:hyperlink w:anchor="_Toc96315023" w:history="1">
+          <w:hyperlink w:anchor="_Toc96338320" w:history="1">
             <w:r>
               <w:rPr>
                 <w:rStyle w:val="Hyperlink"/>
@@ -678,7 +678,7 @@
               <w:rPr>
                 <w:webHidden/>
               </w:rPr>
-              <w:instrText xml:space="preserve"> PAGEREF _Toc96315023 \h </w:instrText>
+              <w:instrText xml:space="preserve"> PAGEREF _Toc96338320 \h </w:instrText>
             </w:r>
             <w:r>
               <w:rPr>
@@ -715,7 +715,7 @@
               <w:lang w:val="en-CA"/>
             </w:rPr>
           </w:pPr>
-          <w:hyperlink w:anchor="_Toc96315024" w:history="1">
+          <w:hyperlink w:anchor="_Toc96338321" w:history="1">
             <w:r>
               <w:rPr>
                 <w:rStyle w:val="Hyperlink"/>
@@ -738,7 +738,7 @@
               <w:rPr>
                 <w:webHidden/>
               </w:rPr>
-              <w:instrText xml:space="preserve"> PAGEREF _Toc96315024 \h </w:instrText>
+              <w:instrText xml:space="preserve"> PAGEREF _Toc96338321 \h </w:instrText>
             </w:r>
             <w:r>
               <w:rPr>
@@ -775,7 +775,7 @@
               <w:lang w:val="en-CA"/>
             </w:rPr>
           </w:pPr>
-          <w:hyperlink w:anchor="_Toc96315025" w:history="1">
+          <w:hyperlink w:anchor="_Toc96338322" w:history="1">
             <w:r>
               <w:rPr>
                 <w:rStyle w:val="Hyperlink"/>
@@ -798,7 +798,7 @@
               <w:rPr>
                 <w:webHidden/>
               </w:rPr>
-              <w:instrText xml:space="preserve"> PAGEREF _Toc96315025 \h </w:instrText>
+              <w:instrText xml:space="preserve"> PAGEREF _Toc96338322 \h </w:instrText>
             </w:r>
             <w:r>
               <w:rPr>
@@ -835,7 +835,7 @@
               <w:lang w:val="en-CA"/>
             </w:rPr>
           </w:pPr>
-          <w:hyperlink w:anchor="_Toc96315026" w:history="1">
+          <w:hyperlink w:anchor="_Toc96338323" w:history="1">
             <w:r>
               <w:rPr>
                 <w:rStyle w:val="Hyperlink"/>
@@ -858,7 +858,7 @@
               <w:rPr>
                 <w:webHidden/>
               </w:rPr>
-              <w:instrText xml:space="preserve"> PAGEREF _Toc96315026 \h </w:instrText>
+              <w:instrText xml:space="preserve"> PAGEREF _Toc96338323 \h </w:instrText>
             </w:r>
             <w:r>
               <w:rPr>
@@ -895,7 +895,7 @@
               <w:lang w:val="en-CA"/>
             </w:rPr>
           </w:pPr>
-          <w:hyperlink w:anchor="_Toc96315027" w:history="1">
+          <w:hyperlink w:anchor="_Toc96338324" w:history="1">
             <w:r>
               <w:rPr>
                 <w:rStyle w:val="Hyperlink"/>
@@ -918,7 +918,7 @@
               <w:rPr>
                 <w:webHidden/>
               </w:rPr>
-              <w:instrText xml:space="preserve"> PAGEREF _Toc96315027 \h </w:instrText>
+              <w:instrText xml:space="preserve"> PAGEREF _Toc96338324 \h </w:instrText>
             </w:r>
             <w:r>
               <w:rPr>
@@ -955,7 +955,7 @@
               <w:lang w:val="en-CA"/>
             </w:rPr>
           </w:pPr>
-          <w:hyperlink w:anchor="_Toc96315028" w:history="1">
+          <w:hyperlink w:anchor="_Toc96338325" w:history="1">
             <w:r>
               <w:rPr>
                 <w:rStyle w:val="Hyperlink"/>
@@ -978,7 +978,7 @@
               <w:rPr>
                 <w:webHidden/>
               </w:rPr>
-              <w:instrText xml:space="preserve"> PAGEREF _Toc96315028 \h </w:instrText>
+              <w:instrText xml:space="preserve"> PAGEREF _Toc96338325 \h </w:instrText>
             </w:r>
             <w:r>
               <w:rPr>
@@ -1015,7 +1015,7 @@
               <w:lang w:val="en-CA"/>
             </w:rPr>
           </w:pPr>
-          <w:hyperlink w:anchor="_Toc96315029" w:history="1">
+          <w:hyperlink w:anchor="_Toc96338326" w:history="1">
             <w:r>
               <w:rPr>
                 <w:rStyle w:val="Hyperlink"/>
@@ -1038,7 +1038,7 @@
               <w:rPr>
                 <w:webHidden/>
               </w:rPr>
-              <w:instrText xml:space="preserve"> PAGEREF _Toc96315029 \h </w:instrText>
+              <w:instrText xml:space="preserve"> PAGEREF _Toc96338326 \h </w:instrText>
             </w:r>
             <w:r>
               <w:rPr>
@@ -1075,7 +1075,7 @@
               <w:lang w:val="en-CA"/>
             </w:rPr>
           </w:pPr>
-          <w:hyperlink w:anchor="_Toc96315030" w:history="1">
+          <w:hyperlink w:anchor="_Toc96338327" w:history="1">
             <w:r>
               <w:rPr>
                 <w:rStyle w:val="Hyperlink"/>
@@ -1098,7 +1098,7 @@
               <w:rPr>
                 <w:webHidden/>
               </w:rPr>
-              <w:instrText xml:space="preserve"> PAGEREF _Toc96315030 \h </w:instrText>
+              <w:instrText xml:space="preserve"> PAGEREF _Toc96338327 \h </w:instrText>
             </w:r>
             <w:r>
               <w:rPr>
@@ -1135,7 +1135,7 @@
               <w:lang w:val="en-CA"/>
             </w:rPr>
           </w:pPr>
-          <w:hyperlink w:anchor="_Toc96315031" w:history="1">
+          <w:hyperlink w:anchor="_Toc96338328" w:history="1">
             <w:r>
               <w:rPr>
                 <w:rStyle w:val="Hyperlink"/>
@@ -1158,7 +1158,7 @@
               <w:rPr>
                 <w:webHidden/>
               </w:rPr>
-              <w:instrText xml:space="preserve"> PAGEREF _Toc96315031 \h </w:instrText>
+              <w:instrText xml:space="preserve"> PAGEREF _Toc96338328 \h </w:instrText>
             </w:r>
             <w:r>
               <w:rPr>
@@ -1195,7 +1195,7 @@
               <w:lang w:val="en-CA"/>
             </w:rPr>
           </w:pPr>
-          <w:hyperlink w:anchor="_Toc96315032" w:history="1">
+          <w:hyperlink w:anchor="_Toc96338329" w:history="1">
             <w:r>
               <w:rPr>
                 <w:rStyle w:val="Hyperlink"/>
@@ -1218,7 +1218,7 @@
               <w:rPr>
                 <w:webHidden/>
               </w:rPr>
-              <w:instrText xml:space="preserve"> PAGEREF _Toc96315032 \h </w:instrText>
+              <w:instrText xml:space="preserve"> PAGEREF _Toc96338329 \h </w:instrText>
             </w:r>
             <w:r>
               <w:rPr>
@@ -1255,7 +1255,7 @@
               <w:lang w:val="en-CA"/>
             </w:rPr>
           </w:pPr>
-          <w:hyperlink w:anchor="_Toc96315033" w:history="1">
+          <w:hyperlink w:anchor="_Toc96338330" w:history="1">
             <w:r>
               <w:rPr>
                 <w:rStyle w:val="Hyperlink"/>
@@ -1278,7 +1278,7 @@
               <w:rPr>
                 <w:webHidden/>
               </w:rPr>
-              <w:instrText xml:space="preserve"> PAGEREF _Toc96315033 \h </w:instrText>
+              <w:instrText xml:space="preserve"> PAGEREF _Toc96338330 \h </w:instrText>
             </w:r>
             <w:r>
               <w:rPr>
@@ -1315,7 +1315,7 @@
               <w:lang w:val="en-CA"/>
             </w:rPr>
           </w:pPr>
-          <w:hyperlink w:anchor="_Toc96315034" w:history="1">
+          <w:hyperlink w:anchor="_Toc96338331" w:history="1">
             <w:r>
               <w:rPr>
                 <w:rStyle w:val="Hyperlink"/>
@@ -1338,7 +1338,7 @@
               <w:rPr>
                 <w:webHidden/>
               </w:rPr>
-              <w:instrText xml:space="preserve"> PAGEREF _Toc96315034 \h </w:instrText>
+              <w:instrText xml:space="preserve"> PAGEREF _Toc96338331 \h </w:instrText>
             </w:r>
             <w:r>
               <w:rPr>
@@ -1375,7 +1375,7 @@
               <w:lang w:val="en-CA"/>
             </w:rPr>
           </w:pPr>
-          <w:hyperlink w:anchor="_Toc96315035" w:history="1">
+          <w:hyperlink w:anchor="_Toc96338332" w:history="1">
             <w:r>
               <w:rPr>
                 <w:rStyle w:val="Hyperlink"/>
@@ -1398,7 +1398,7 @@
               <w:rPr>
                 <w:webHidden/>
               </w:rPr>
-              <w:instrText xml:space="preserve"> PAGEREF _Toc96315035 \h </w:instrText>
+              <w:instrText xml:space="preserve"> PAGEREF _Toc96338332 \h </w:instrText>
             </w:r>
             <w:r>
               <w:rPr>
@@ -1435,7 +1435,7 @@
               <w:lang w:val="en-CA"/>
             </w:rPr>
           </w:pPr>
-          <w:hyperlink w:anchor="_Toc96315036" w:history="1">
+          <w:hyperlink w:anchor="_Toc96338333" w:history="1">
             <w:r>
               <w:rPr>
                 <w:rStyle w:val="Hyperlink"/>
@@ -1458,7 +1458,7 @@
               <w:rPr>
                 <w:webHidden/>
               </w:rPr>
-              <w:instrText xml:space="preserve"> PAGEREF _Toc96315036 \h </w:instrText>
+              <w:instrText xml:space="preserve"> PAGEREF _Toc96338333 \h </w:instrText>
             </w:r>
             <w:r>
               <w:rPr>
@@ -1495,7 +1495,7 @@
               <w:lang w:val="en-CA"/>
             </w:rPr>
           </w:pPr>
-          <w:hyperlink w:anchor="_Toc96315037" w:history="1">
+          <w:hyperlink w:anchor="_Toc96338334" w:history="1">
             <w:r>
               <w:rPr>
                 <w:rStyle w:val="Hyperlink"/>
@@ -1518,7 +1518,7 @@
               <w:rPr>
                 <w:webHidden/>
               </w:rPr>
-              <w:instrText xml:space="preserve"> PAGEREF _Toc96315037 \h </w:instrText>
+              <w:instrText xml:space="preserve"> PAGEREF _Toc96338334 \h </w:instrText>
             </w:r>
             <w:r>
               <w:rPr>
@@ -1555,7 +1555,7 @@
               <w:lang w:val="en-CA"/>
             </w:rPr>
           </w:pPr>
-          <w:hyperlink w:anchor="_Toc96315038" w:history="1">
+          <w:hyperlink w:anchor="_Toc96338335" w:history="1">
             <w:r>
               <w:rPr>
                 <w:rStyle w:val="Hyperlink"/>
@@ -1578,7 +1578,7 @@
               <w:rPr>
                 <w:webHidden/>
               </w:rPr>
-              <w:instrText xml:space="preserve"> PAGEREF _Toc96315038 \h </w:instrText>
+              <w:instrText xml:space="preserve"> PAGEREF _Toc96338335 \h </w:instrText>
             </w:r>
             <w:r>
               <w:rPr>
@@ -1615,7 +1615,7 @@
               <w:lang w:val="en-CA"/>
             </w:rPr>
           </w:pPr>
-          <w:hyperlink w:anchor="_Toc96315039" w:history="1">
+          <w:hyperlink w:anchor="_Toc96338336" w:history="1">
             <w:r>
               <w:rPr>
                 <w:rStyle w:val="Hyperlink"/>
@@ -1638,7 +1638,7 @@
               <w:rPr>
                 <w:webHidden/>
               </w:rPr>
-              <w:instrText xml:space="preserve"> PAGEREF _Toc96315039 \h </w:instrText>
+              <w:instrText xml:space="preserve"> PAGEREF _Toc96338336 \h </w:instrText>
             </w:r>
             <w:r>
               <w:rPr>
@@ -1675,7 +1675,7 @@
               <w:lang w:val="en-CA"/>
             </w:rPr>
           </w:pPr>
-          <w:hyperlink w:anchor="_Toc96315040" w:history="1">
+          <w:hyperlink w:anchor="_Toc96338337" w:history="1">
             <w:r>
               <w:rPr>
                 <w:rStyle w:val="Hyperlink"/>
@@ -1698,7 +1698,7 @@
               <w:rPr>
                 <w:webHidden/>
               </w:rPr>
-              <w:instrText xml:space="preserve"> PAGEREF _Toc96315040 \h </w:instrText>
+              <w:instrText xml:space="preserve"> PAGEREF _Toc96338337 \h </w:instrText>
             </w:r>
             <w:r>
               <w:rPr>
@@ -1735,7 +1735,7 @@
               <w:lang w:val="en-CA"/>
             </w:rPr>
           </w:pPr>
-          <w:hyperlink w:anchor="_Toc96315041" w:history="1">
+          <w:hyperlink w:anchor="_Toc96338338" w:history="1">
             <w:r>
               <w:rPr>
                 <w:rStyle w:val="Hyperlink"/>
@@ -1758,7 +1758,7 @@
               <w:rPr>
                 <w:webHidden/>
               </w:rPr>
-              <w:instrText xml:space="preserve"> PAGEREF _Toc96315041 \h </w:instrText>
+              <w:instrText xml:space="preserve"> PAGEREF _Toc96338338 \h </w:instrText>
             </w:r>
             <w:r>
               <w:rPr>
@@ -1795,7 +1795,7 @@
               <w:lang w:val="en-CA"/>
             </w:rPr>
           </w:pPr>
-          <w:hyperlink w:anchor="_Toc96315042" w:history="1">
+          <w:hyperlink w:anchor="_Toc96338339" w:history="1">
             <w:r>
               <w:rPr>
                 <w:rStyle w:val="Hyperlink"/>
@@ -1818,7 +1818,7 @@
               <w:rPr>
                 <w:webHidden/>
               </w:rPr>
-              <w:instrText xml:space="preserve"> PAGEREF _Toc96315042 \h </w:instrText>
+              <w:instrText xml:space="preserve"> PAGEREF _Toc96338339 \h </w:instrText>
             </w:r>
             <w:r>
               <w:rPr>
@@ -1855,7 +1855,7 @@
               <w:lang w:val="en-CA"/>
             </w:rPr>
           </w:pPr>
-          <w:hyperlink w:anchor="_Toc96315043" w:history="1">
+          <w:hyperlink w:anchor="_Toc96338340" w:history="1">
             <w:r>
               <w:rPr>
                 <w:rStyle w:val="Hyperlink"/>
@@ -1878,7 +1878,7 @@
               <w:rPr>
                 <w:webHidden/>
               </w:rPr>
-              <w:instrText xml:space="preserve"> PAGEREF _Toc96315043 \h </w:instrText>
+              <w:instrText xml:space="preserve"> PAGEREF _Toc96338340 \h </w:instrText>
             </w:r>
             <w:r>
               <w:rPr>
@@ -1915,7 +1915,7 @@
               <w:lang w:val="en-CA"/>
             </w:rPr>
           </w:pPr>
-          <w:hyperlink w:anchor="_Toc96315044" w:history="1">
+          <w:hyperlink w:anchor="_Toc96338341" w:history="1">
             <w:r>
               <w:rPr>
                 <w:rStyle w:val="Hyperlink"/>
@@ -1938,7 +1938,7 @@
               <w:rPr>
                 <w:webHidden/>
               </w:rPr>
-              <w:instrText xml:space="preserve"> PAGEREF _Toc96315044 \h </w:instrText>
+              <w:instrText xml:space="preserve"> PAGEREF _Toc96338341 \h </w:instrText>
             </w:r>
             <w:r>
               <w:rPr>
@@ -1975,7 +1975,7 @@
               <w:lang w:val="en-CA"/>
             </w:rPr>
           </w:pPr>
-          <w:hyperlink w:anchor="_Toc96315045" w:history="1">
+          <w:hyperlink w:anchor="_Toc96338342" w:history="1">
             <w:r>
               <w:rPr>
                 <w:rStyle w:val="Hyperlink"/>
@@ -1998,7 +1998,7 @@
               <w:rPr>
                 <w:webHidden/>
               </w:rPr>
-              <w:instrText xml:space="preserve"> PAGEREF _Toc96315045 \h </w:instrText>
+              <w:instrText xml:space="preserve"> PAGEREF _Toc96338342 \h </w:instrText>
             </w:r>
             <w:r>
               <w:rPr>
@@ -2035,7 +2035,7 @@
               <w:lang w:val="en-CA"/>
             </w:rPr>
           </w:pPr>
-          <w:hyperlink w:anchor="_Toc96315046" w:history="1">
+          <w:hyperlink w:anchor="_Toc96338343" w:history="1">
             <w:r>
               <w:rPr>
                 <w:rStyle w:val="Hyperlink"/>
@@ -2058,7 +2058,7 @@
               <w:rPr>
                 <w:webHidden/>
               </w:rPr>
-              <w:instrText xml:space="preserve"> PAGEREF _Toc96315046 \h </w:instrText>
+              <w:instrText xml:space="preserve"> PAGEREF _Toc96338343 \h </w:instrText>
             </w:r>
             <w:r>
               <w:rPr>
@@ -2095,7 +2095,7 @@
               <w:lang w:val="en-CA"/>
             </w:rPr>
           </w:pPr>
-          <w:hyperlink w:anchor="_Toc96315047" w:history="1">
+          <w:hyperlink w:anchor="_Toc96338344" w:history="1">
             <w:r>
               <w:rPr>
                 <w:rStyle w:val="Hyperlink"/>
@@ -2118,7 +2118,7 @@
               <w:rPr>
                 <w:webHidden/>
               </w:rPr>
-              <w:instrText xml:space="preserve"> PAGEREF _Toc96315047 \h </w:instrText>
+              <w:instrText xml:space="preserve"> PAGEREF _Toc96338344 \h </w:instrText>
             </w:r>
             <w:r>
               <w:rPr>
@@ -2155,7 +2155,7 @@
               <w:lang w:val="en-CA"/>
             </w:rPr>
           </w:pPr>
-          <w:hyperlink w:anchor="_Toc96315048" w:history="1">
+          <w:hyperlink w:anchor="_Toc96338345" w:history="1">
             <w:r>
               <w:rPr>
                 <w:rStyle w:val="Hyperlink"/>
@@ -2178,7 +2178,7 @@
               <w:rPr>
                 <w:webHidden/>
               </w:rPr>
-              <w:instrText xml:space="preserve"> PAGEREF _Toc96315048 \h </w:instrText>
+              <w:instrText xml:space="preserve"> PAGEREF _Toc96338345 \h </w:instrText>
             </w:r>
             <w:r>
               <w:rPr>
@@ -2215,7 +2215,7 @@
               <w:lang w:val="en-CA"/>
             </w:rPr>
           </w:pPr>
-          <w:hyperlink w:anchor="_Toc96315049" w:history="1">
+          <w:hyperlink w:anchor="_Toc96338346" w:history="1">
             <w:r>
               <w:rPr>
                 <w:rStyle w:val="Hyperlink"/>
@@ -2238,7 +2238,7 @@
               <w:rPr>
                 <w:webHidden/>
               </w:rPr>
-              <w:instrText xml:space="preserve"> PAGEREF _Toc96315049 \h </w:instrText>
+              <w:instrText xml:space="preserve"> PAGEREF _Toc96338346 \h </w:instrText>
             </w:r>
             <w:r>
               <w:rPr>
@@ -2275,7 +2275,7 @@
               <w:lang w:val="en-CA"/>
             </w:rPr>
           </w:pPr>
-          <w:hyperlink w:anchor="_Toc96315050" w:history="1">
+          <w:hyperlink w:anchor="_Toc96338347" w:history="1">
             <w:r>
               <w:rPr>
                 <w:rStyle w:val="Hyperlink"/>
@@ -2298,7 +2298,7 @@
               <w:rPr>
                 <w:webHidden/>
               </w:rPr>
-              <w:instrText xml:space="preserve"> PAGEREF _Toc96315050 \h </w:instrText>
+              <w:instrText xml:space="preserve"> PAGEREF _Toc96338347 \h </w:instrText>
             </w:r>
             <w:r>
               <w:rPr>
@@ -2335,7 +2335,7 @@
               <w:lang w:val="en-CA"/>
             </w:rPr>
           </w:pPr>
-          <w:hyperlink w:anchor="_Toc96315051" w:history="1">
+          <w:hyperlink w:anchor="_Toc96338348" w:history="1">
             <w:r>
               <w:rPr>
                 <w:rStyle w:val="Hyperlink"/>
@@ -2358,7 +2358,7 @@
               <w:rPr>
                 <w:webHidden/>
               </w:rPr>
-              <w:instrText xml:space="preserve"> PAGEREF _Toc96315051 \h </w:instrText>
+              <w:instrText xml:space="preserve"> PAGEREF _Toc96338348 \h </w:instrText>
             </w:r>
             <w:r>
               <w:rPr>
@@ -2395,7 +2395,7 @@
               <w:lang w:val="en-CA"/>
             </w:rPr>
           </w:pPr>
-          <w:hyperlink w:anchor="_Toc96315052" w:history="1">
+          <w:hyperlink w:anchor="_Toc96338349" w:history="1">
             <w:r>
               <w:rPr>
                 <w:rStyle w:val="Hyperlink"/>
@@ -2418,7 +2418,7 @@
               <w:rPr>
                 <w:webHidden/>
               </w:rPr>
-              <w:instrText xml:space="preserve"> PAGEREF _Toc96315052 \h </w:instrText>
+              <w:instrText xml:space="preserve"> PAGEREF _Toc96338349 \h </w:instrText>
             </w:r>
             <w:r>
               <w:rPr>
@@ -2455,7 +2455,7 @@
               <w:lang w:val="en-CA"/>
             </w:rPr>
           </w:pPr>
-          <w:hyperlink w:anchor="_Toc96315053" w:history="1">
+          <w:hyperlink w:anchor="_Toc96338350" w:history="1">
             <w:r>
               <w:rPr>
                 <w:rStyle w:val="Hyperlink"/>
@@ -2478,7 +2478,7 @@
               <w:rPr>
                 <w:webHidden/>
               </w:rPr>
-              <w:instrText xml:space="preserve"> PAGEREF _Toc96315053 \h </w:instrText>
+              <w:instrText xml:space="preserve"> PAGEREF _Toc96338350 \h </w:instrText>
             </w:r>
             <w:r>
               <w:rPr>
@@ -2515,7 +2515,7 @@
               <w:lang w:val="en-CA"/>
             </w:rPr>
           </w:pPr>
-          <w:hyperlink w:anchor="_Toc96315054" w:history="1">
+          <w:hyperlink w:anchor="_Toc96338351" w:history="1">
             <w:r>
               <w:rPr>
                 <w:rStyle w:val="Hyperlink"/>
@@ -2538,7 +2538,7 @@
               <w:rPr>
                 <w:webHidden/>
               </w:rPr>
-              <w:instrText xml:space="preserve"> PAGEREF _Toc96315054 \h </w:instrText>
+              <w:instrText xml:space="preserve"> PAGEREF _Toc96338351 \h </w:instrText>
             </w:r>
             <w:r>
               <w:rPr>
@@ -2575,7 +2575,7 @@
               <w:lang w:val="en-CA"/>
             </w:rPr>
           </w:pPr>
-          <w:hyperlink w:anchor="_Toc96315055" w:history="1">
+          <w:hyperlink w:anchor="_Toc96338352" w:history="1">
             <w:r>
               <w:rPr>
                 <w:rStyle w:val="Hyperlink"/>
@@ -2598,7 +2598,7 @@
               <w:rPr>
                 <w:webHidden/>
               </w:rPr>
-              <w:instrText xml:space="preserve"> PAGEREF _Toc96315055 \h </w:instrText>
+              <w:instrText xml:space="preserve"> PAGEREF _Toc96338352 \h </w:instrText>
             </w:r>
             <w:r>
               <w:rPr>
@@ -2635,7 +2635,7 @@
               <w:lang w:val="en-CA"/>
             </w:rPr>
           </w:pPr>
-          <w:hyperlink w:anchor="_Toc96315056" w:history="1">
+          <w:hyperlink w:anchor="_Toc96338353" w:history="1">
             <w:r>
               <w:rPr>
                 <w:rStyle w:val="Hyperlink"/>
@@ -2658,7 +2658,7 @@
               <w:rPr>
                 <w:webHidden/>
               </w:rPr>
-              <w:instrText xml:space="preserve"> PAGEREF _Toc96315056 \h </w:instrText>
+              <w:instrText xml:space="preserve"> PAGEREF _Toc96338353 \h </w:instrText>
             </w:r>
             <w:r>
               <w:rPr>
@@ -2695,7 +2695,7 @@
               <w:lang w:val="en-CA"/>
             </w:rPr>
           </w:pPr>
-          <w:hyperlink w:anchor="_Toc96315057" w:history="1">
+          <w:hyperlink w:anchor="_Toc96338354" w:history="1">
             <w:r>
               <w:rPr>
                 <w:rStyle w:val="Hyperlink"/>
@@ -2718,7 +2718,7 @@
               <w:rPr>
                 <w:webHidden/>
               </w:rPr>
-              <w:instrText xml:space="preserve"> PAGEREF _Toc96315057 \h </w:instrText>
+              <w:instrText xml:space="preserve"> PAGEREF _Toc96338354 \h </w:instrText>
             </w:r>
             <w:r>
               <w:rPr>
@@ -2755,7 +2755,7 @@
               <w:lang w:val="en-CA"/>
             </w:rPr>
           </w:pPr>
-          <w:hyperlink w:anchor="_Toc96315058" w:history="1">
+          <w:hyperlink w:anchor="_Toc96338355" w:history="1">
             <w:r>
               <w:rPr>
                 <w:rStyle w:val="Hyperlink"/>
@@ -2778,7 +2778,7 @@
               <w:rPr>
                 <w:webHidden/>
               </w:rPr>
-              <w:instrText xml:space="preserve"> PAGEREF _Toc96315058 \h </w:instrText>
+              <w:instrText xml:space="preserve"> PAGEREF _Toc96338355 \h </w:instrText>
             </w:r>
             <w:r>
               <w:rPr>
@@ -2815,7 +2815,7 @@
               <w:lang w:val="en-CA"/>
             </w:rPr>
           </w:pPr>
-          <w:hyperlink w:anchor="_Toc96315059" w:history="1">
+          <w:hyperlink w:anchor="_Toc96338356" w:history="1">
             <w:r>
               <w:rPr>
                 <w:rStyle w:val="Hyperlink"/>
@@ -2838,7 +2838,7 @@
               <w:rPr>
                 <w:webHidden/>
               </w:rPr>
-              <w:instrText xml:space="preserve"> PAGEREF _Toc96315059 \h </w:instrText>
+              <w:instrText xml:space="preserve"> PAGEREF _Toc96338356 \h </w:instrText>
             </w:r>
             <w:r>
               <w:rPr>
@@ -2875,7 +2875,7 @@
               <w:lang w:val="en-CA"/>
             </w:rPr>
           </w:pPr>
-          <w:hyperlink w:anchor="_Toc96315060" w:history="1">
+          <w:hyperlink w:anchor="_Toc96338357" w:history="1">
             <w:r>
               <w:rPr>
                 <w:rStyle w:val="Hyperlink"/>
@@ -2898,7 +2898,7 @@
               <w:rPr>
                 <w:webHidden/>
               </w:rPr>
-              <w:instrText xml:space="preserve"> PAGEREF _Toc96315060 \h </w:instrText>
+              <w:instrText xml:space="preserve"> PAGEREF _Toc96338357 \h </w:instrText>
             </w:r>
             <w:r>
               <w:rPr>
@@ -2935,7 +2935,7 @@
               <w:lang w:val="en-CA"/>
             </w:rPr>
           </w:pPr>
-          <w:hyperlink w:anchor="_Toc96315061" w:history="1">
+          <w:hyperlink w:anchor="_Toc96338358" w:history="1">
             <w:r>
               <w:rPr>
                 <w:rStyle w:val="Hyperlink"/>
@@ -2958,7 +2958,7 @@
               <w:rPr>
                 <w:webHidden/>
               </w:rPr>
-              <w:instrText xml:space="preserve"> PAGEREF _Toc96315061 \h </w:instrText>
+              <w:instrText xml:space="preserve"> PAGEREF _Toc96338358 \h </w:instrText>
             </w:r>
             <w:r>
               <w:rPr>
@@ -2995,7 +2995,7 @@
               <w:lang w:val="en-CA"/>
             </w:rPr>
           </w:pPr>
-          <w:hyperlink w:anchor="_Toc96315062" w:history="1">
+          <w:hyperlink w:anchor="_Toc96338359" w:history="1">
             <w:r>
               <w:rPr>
                 <w:rStyle w:val="Hyperlink"/>
@@ -3018,7 +3018,7 @@
               <w:rPr>
                 <w:webHidden/>
               </w:rPr>
-              <w:instrText xml:space="preserve"> PAGEREF _Toc96315062 \h </w:instrText>
+              <w:instrText xml:space="preserve"> PAGEREF _Toc96338359 \h </w:instrText>
             </w:r>
             <w:r>
               <w:rPr>
@@ -3055,7 +3055,7 @@
               <w:lang w:val="en-CA"/>
             </w:rPr>
           </w:pPr>
-          <w:hyperlink w:anchor="_Toc96315063" w:history="1">
+          <w:hyperlink w:anchor="_Toc96338360" w:history="1">
             <w:r>
               <w:rPr>
                 <w:rStyle w:val="Hyperlink"/>
@@ -3078,7 +3078,7 @@
               <w:rPr>
                 <w:webHidden/>
               </w:rPr>
-              <w:instrText xml:space="preserve"> PAGEREF _Toc96315063 \h </w:instrText>
+              <w:instrText xml:space="preserve"> PAGEREF _Toc96338360 \h </w:instrText>
             </w:r>
             <w:r>
               <w:rPr>
@@ -3115,7 +3115,7 @@
               <w:lang w:val="en-CA"/>
             </w:rPr>
           </w:pPr>
-          <w:hyperlink w:anchor="_Toc96315064" w:history="1">
+          <w:hyperlink w:anchor="_Toc96338361" w:history="1">
             <w:r>
               <w:rPr>
                 <w:rStyle w:val="Hyperlink"/>
@@ -3138,7 +3138,7 @@
               <w:rPr>
                 <w:webHidden/>
               </w:rPr>
-              <w:instrText xml:space="preserve"> PAGEREF _Toc96315064 \h </w:instrText>
+              <w:instrText xml:space="preserve"> PAGEREF _Toc96338361 \h </w:instrText>
             </w:r>
             <w:r>
               <w:rPr>
@@ -3175,7 +3175,7 @@
               <w:lang w:val="en-CA"/>
             </w:rPr>
           </w:pPr>
-          <w:hyperlink w:anchor="_Toc96315065" w:history="1">
+          <w:hyperlink w:anchor="_Toc96338362" w:history="1">
             <w:r>
               <w:rPr>
                 <w:rStyle w:val="Hyperlink"/>
@@ -3198,7 +3198,7 @@
               <w:rPr>
                 <w:webHidden/>
               </w:rPr>
-              <w:instrText xml:space="preserve"> PAGEREF _Toc96315065 \h </w:instrText>
+              <w:instrText xml:space="preserve"> PAGEREF _Toc96338362 \h </w:instrText>
             </w:r>
             <w:r>
               <w:rPr>
@@ -3235,7 +3235,7 @@
               <w:lang w:val="en-CA"/>
             </w:rPr>
           </w:pPr>
-          <w:hyperlink w:anchor="_Toc96315066" w:history="1">
+          <w:hyperlink w:anchor="_Toc96338363" w:history="1">
             <w:r>
               <w:rPr>
                 <w:rStyle w:val="Hyperlink"/>
@@ -3258,7 +3258,7 @@
               <w:rPr>
                 <w:webHidden/>
               </w:rPr>
-              <w:instrText xml:space="preserve"> PAGEREF _Toc96315066 \h </w:instrText>
+              <w:instrText xml:space="preserve"> PAGEREF _Toc96338363 \h </w:instrText>
             </w:r>
             <w:r>
               <w:rPr>
@@ -3295,7 +3295,7 @@
               <w:lang w:val="en-CA"/>
             </w:rPr>
           </w:pPr>
-          <w:hyperlink w:anchor="_Toc96315067" w:history="1">
+          <w:hyperlink w:anchor="_Toc96338364" w:history="1">
             <w:r>
               <w:rPr>
                 <w:rStyle w:val="Hyperlink"/>
@@ -3318,7 +3318,7 @@
               <w:rPr>
                 <w:webHidden/>
               </w:rPr>
-              <w:instrText xml:space="preserve"> PAGEREF _Toc96315067 \h </w:instrText>
+              <w:instrText xml:space="preserve"> PAGEREF _Toc96338364 \h </w:instrText>
             </w:r>
             <w:r>
               <w:rPr>
@@ -3355,7 +3355,7 @@
               <w:lang w:val="en-CA"/>
             </w:rPr>
           </w:pPr>
-          <w:hyperlink w:anchor="_Toc96315068" w:history="1">
+          <w:hyperlink w:anchor="_Toc96338365" w:history="1">
             <w:r>
               <w:rPr>
                 <w:rStyle w:val="Hyperlink"/>
@@ -3378,7 +3378,7 @@
               <w:rPr>
                 <w:webHidden/>
               </w:rPr>
-              <w:instrText xml:space="preserve"> PAGEREF _Toc96315068 \h </w:instrText>
+              <w:instrText xml:space="preserve"> PAGEREF _Toc96338365 \h </w:instrText>
             </w:r>
             <w:r>
               <w:rPr>
@@ -3415,7 +3415,7 @@
               <w:lang w:val="en-CA"/>
             </w:rPr>
           </w:pPr>
-          <w:hyperlink w:anchor="_Toc96315069" w:history="1">
+          <w:hyperlink w:anchor="_Toc96338366" w:history="1">
             <w:r>
               <w:rPr>
                 <w:rStyle w:val="Hyperlink"/>
@@ -3438,7 +3438,7 @@
               <w:rPr>
                 <w:webHidden/>
               </w:rPr>
-              <w:instrText xml:space="preserve"> PAGEREF _Toc96315069 \h </w:instrText>
+              <w:instrText xml:space="preserve"> PAGEREF _Toc96338366 \h </w:instrText>
             </w:r>
             <w:r>
               <w:rPr>
@@ -3475,7 +3475,7 @@
               <w:lang w:val="en-CA"/>
             </w:rPr>
           </w:pPr>
-          <w:hyperlink w:anchor="_Toc96315070" w:history="1">
+          <w:hyperlink w:anchor="_Toc96338367" w:history="1">
             <w:r>
               <w:rPr>
                 <w:rStyle w:val="Hyperlink"/>
@@ -3498,7 +3498,7 @@
               <w:rPr>
                 <w:webHidden/>
               </w:rPr>
-              <w:instrText xml:space="preserve"> PAGEREF _Toc96315070 \h </w:instrText>
+              <w:instrText xml:space="preserve"> PAGEREF _Toc96338367 \h </w:instrText>
             </w:r>
             <w:r>
               <w:rPr>
@@ -3535,7 +3535,7 @@
               <w:lang w:val="en-CA"/>
             </w:rPr>
           </w:pPr>
-          <w:hyperlink w:anchor="_Toc96315071" w:history="1">
+          <w:hyperlink w:anchor="_Toc96338368" w:history="1">
             <w:r>
               <w:rPr>
                 <w:rStyle w:val="Hyperlink"/>
@@ -3558,7 +3558,7 @@
               <w:rPr>
                 <w:webHidden/>
               </w:rPr>
-              <w:instrText xml:space="preserve"> PAGEREF _Toc96315071 \h </w:instrText>
+              <w:instrText xml:space="preserve"> PAGEREF _Toc96338368 \h </w:instrText>
             </w:r>
             <w:r>
               <w:rPr>
@@ -3595,7 +3595,7 @@
               <w:lang w:val="en-CA"/>
             </w:rPr>
           </w:pPr>
-          <w:hyperlink w:anchor="_Toc96315072" w:history="1">
+          <w:hyperlink w:anchor="_Toc96338369" w:history="1">
             <w:r>
               <w:rPr>
                 <w:rStyle w:val="Hyperlink"/>
@@ -3618,7 +3618,7 @@
               <w:rPr>
                 <w:webHidden/>
               </w:rPr>
-              <w:instrText xml:space="preserve"> PAGEREF _Toc96315072 \h </w:instrText>
+              <w:instrText xml:space="preserve"> PAGEREF _Toc96338369 \h </w:instrText>
             </w:r>
             <w:r>
               <w:rPr>
@@ -3655,7 +3655,7 @@
               <w:lang w:val="en-CA"/>
             </w:rPr>
           </w:pPr>
-          <w:hyperlink w:anchor="_Toc96315073" w:history="1">
+          <w:hyperlink w:anchor="_Toc96338370" w:history="1">
             <w:r>
               <w:rPr>
                 <w:rStyle w:val="Hyperlink"/>
@@ -3678,7 +3678,7 @@
               <w:rPr>
                 <w:webHidden/>
               </w:rPr>
-              <w:instrText xml:space="preserve"> PAGEREF _Toc96315073 \h </w:instrText>
+              <w:instrText xml:space="preserve"> PAGEREF _Toc96338370 \h </w:instrText>
             </w:r>
             <w:r>
               <w:rPr>
@@ -3715,7 +3715,7 @@
               <w:lang w:val="en-CA"/>
             </w:rPr>
           </w:pPr>
-          <w:hyperlink w:anchor="_Toc96315074" w:history="1">
+          <w:hyperlink w:anchor="_Toc96338371" w:history="1">
             <w:r>
               <w:rPr>
                 <w:rStyle w:val="Hyperlink"/>
@@ -3738,7 +3738,7 @@
               <w:rPr>
                 <w:webHidden/>
               </w:rPr>
-              <w:instrText xml:space="preserve"> PAGEREF _Toc96315074 \h </w:instrText>
+              <w:instrText xml:space="preserve"> PAGEREF _Toc96338371 \h </w:instrText>
             </w:r>
             <w:r>
               <w:rPr>
@@ -3775,7 +3775,7 @@
               <w:lang w:val="en-CA"/>
             </w:rPr>
           </w:pPr>
-          <w:hyperlink w:anchor="_Toc96315075" w:history="1">
+          <w:hyperlink w:anchor="_Toc96338372" w:history="1">
             <w:r>
               <w:rPr>
                 <w:rStyle w:val="Hyperlink"/>
@@ -3798,7 +3798,7 @@
               <w:rPr>
                 <w:webHidden/>
               </w:rPr>
-              <w:instrText xml:space="preserve"> PAGEREF _Toc96315075 \h </w:instrText>
+              <w:instrText xml:space="preserve"> PAGEREF _Toc96338372 \h </w:instrText>
             </w:r>
             <w:r>
               <w:rPr>
@@ -3835,7 +3835,7 @@
               <w:lang w:val="en-CA"/>
             </w:rPr>
           </w:pPr>
-          <w:hyperlink w:anchor="_Toc96315076" w:history="1">
+          <w:hyperlink w:anchor="_Toc96338373" w:history="1">
             <w:r>
               <w:rPr>
                 <w:rStyle w:val="Hyperlink"/>
@@ -3858,7 +3858,7 @@
               <w:rPr>
                 <w:webHidden/>
               </w:rPr>
-              <w:instrText xml:space="preserve"> PAGEREF _Toc96315076 \h </w:instrText>
+              <w:instrText xml:space="preserve"> PAGEREF _Toc96338373 \h </w:instrText>
             </w:r>
             <w:r>
               <w:rPr>
@@ -3895,7 +3895,7 @@
               <w:lang w:val="en-CA"/>
             </w:rPr>
           </w:pPr>
-          <w:hyperlink w:anchor="_Toc96315077" w:history="1">
+          <w:hyperlink w:anchor="_Toc96338374" w:history="1">
             <w:r>
               <w:rPr>
                 <w:rStyle w:val="Hyperlink"/>
@@ -3918,7 +3918,7 @@
               <w:rPr>
                 <w:webHidden/>
               </w:rPr>
-              <w:instrText xml:space="preserve"> PAGEREF _Toc96315077 \h </w:instrText>
+              <w:instrText xml:space="preserve"> PAGEREF _Toc96338374 \h </w:instrText>
             </w:r>
             <w:r>
               <w:rPr>
@@ -3955,7 +3955,7 @@
               <w:lang w:val="en-CA"/>
             </w:rPr>
           </w:pPr>
-          <w:hyperlink w:anchor="_Toc96315078" w:history="1">
+          <w:hyperlink w:anchor="_Toc96338375" w:history="1">
             <w:r>
               <w:rPr>
                 <w:rStyle w:val="Hyperlink"/>
@@ -3978,7 +3978,7 @@
               <w:rPr>
                 <w:webHidden/>
               </w:rPr>
-              <w:instrText xml:space="preserve"> PAGEREF _Toc96315078 \h </w:instrText>
+              <w:instrText xml:space="preserve"> PAGEREF _Toc96338375 \h </w:instrText>
             </w:r>
             <w:r>
               <w:rPr>
@@ -4015,7 +4015,7 @@
               <w:lang w:val="en-CA"/>
             </w:rPr>
           </w:pPr>
-          <w:hyperlink w:anchor="_Toc96315079" w:history="1">
+          <w:hyperlink w:anchor="_Toc96338376" w:history="1">
             <w:r>
               <w:rPr>
                 <w:rStyle w:val="Hyperlink"/>
@@ -4038,7 +4038,7 @@
               <w:rPr>
                 <w:webHidden/>
               </w:rPr>
-              <w:instrText xml:space="preserve"> PAGEREF _Toc96315079 \h </w:instrText>
+              <w:instrText xml:space="preserve"> PAGEREF _Toc96338376 \h </w:instrText>
             </w:r>
             <w:r>
               <w:rPr>
@@ -4075,12 +4075,12 @@
               <w:lang w:val="en-CA"/>
             </w:rPr>
           </w:pPr>
-          <w:hyperlink w:anchor="_Toc96315080" w:history="1">
+          <w:hyperlink w:anchor="_Toc96338377" w:history="1">
             <w:r>
               <w:rPr>
                 <w:rStyle w:val="Hyperlink"/>
               </w:rPr>
-              <w:t>Groupby</w:t>
+              <w:t>Group by</w:t>
             </w:r>
             <w:r>
               <w:rPr>
@@ -4098,7 +4098,7 @@
               <w:rPr>
                 <w:webHidden/>
               </w:rPr>
-              <w:instrText xml:space="preserve"> PAGEREF _Toc96315080 \h </w:instrText>
+              <w:instrText xml:space="preserve"> PAGEREF _Toc96338377 \h </w:instrText>
             </w:r>
             <w:r>
               <w:rPr>
@@ -4135,7 +4135,7 @@
               <w:lang w:val="en-CA"/>
             </w:rPr>
           </w:pPr>
-          <w:hyperlink w:anchor="_Toc96315081" w:history="1">
+          <w:hyperlink w:anchor="_Toc96338378" w:history="1">
             <w:r>
               <w:rPr>
                 <w:rStyle w:val="Hyperlink"/>
@@ -4158,7 +4158,7 @@
               <w:rPr>
                 <w:webHidden/>
               </w:rPr>
-              <w:instrText xml:space="preserve"> PAGEREF _Toc96315081 \h </w:instrText>
+              <w:instrText xml:space="preserve"> PAGEREF _Toc96338378 \h </w:instrText>
             </w:r>
             <w:r>
               <w:rPr>
@@ -4195,7 +4195,7 @@
               <w:lang w:val="en-CA"/>
             </w:rPr>
           </w:pPr>
-          <w:hyperlink w:anchor="_Toc96315082" w:history="1">
+          <w:hyperlink w:anchor="_Toc96338379" w:history="1">
             <w:r>
               <w:rPr>
                 <w:rStyle w:val="Hyperlink"/>
@@ -4218,7 +4218,7 @@
               <w:rPr>
                 <w:webHidden/>
               </w:rPr>
-              <w:instrText xml:space="preserve"> PAGEREF _Toc96315082 \h </w:instrText>
+              <w:instrText xml:space="preserve"> PAGEREF _Toc96338379 \h </w:instrText>
             </w:r>
             <w:r>
               <w:rPr>
@@ -4255,7 +4255,7 @@
               <w:lang w:val="en-CA"/>
             </w:rPr>
           </w:pPr>
-          <w:hyperlink w:anchor="_Toc96315083" w:history="1">
+          <w:hyperlink w:anchor="_Toc96338380" w:history="1">
             <w:r>
               <w:rPr>
                 <w:rStyle w:val="Hyperlink"/>
@@ -4278,7 +4278,7 @@
               <w:rPr>
                 <w:webHidden/>
               </w:rPr>
-              <w:instrText xml:space="preserve"> PAGEREF _Toc96315083 \h </w:instrText>
+              <w:instrText xml:space="preserve"> PAGEREF _Toc96338380 \h </w:instrText>
             </w:r>
             <w:r>
               <w:rPr>
@@ -4315,7 +4315,7 @@
               <w:lang w:val="en-CA"/>
             </w:rPr>
           </w:pPr>
-          <w:hyperlink w:anchor="_Toc96315084" w:history="1">
+          <w:hyperlink w:anchor="_Toc96338381" w:history="1">
             <w:r>
               <w:rPr>
                 <w:rStyle w:val="Hyperlink"/>
@@ -4338,7 +4338,7 @@
               <w:rPr>
                 <w:webHidden/>
               </w:rPr>
-              <w:instrText xml:space="preserve"> PAGEREF _Toc96315084 \h </w:instrText>
+              <w:instrText xml:space="preserve"> PAGEREF _Toc96338381 \h </w:instrText>
             </w:r>
             <w:r>
               <w:rPr>
@@ -4375,7 +4375,7 @@
               <w:lang w:val="en-CA"/>
             </w:rPr>
           </w:pPr>
-          <w:hyperlink w:anchor="_Toc96315085" w:history="1">
+          <w:hyperlink w:anchor="_Toc96338382" w:history="1">
             <w:r>
               <w:rPr>
                 <w:rStyle w:val="Hyperlink"/>
@@ -4398,7 +4398,7 @@
               <w:rPr>
                 <w:webHidden/>
               </w:rPr>
-              <w:instrText xml:space="preserve"> PAGEREF _Toc96315085 \h </w:instrText>
+              <w:instrText xml:space="preserve"> PAGEREF _Toc96338382 \h </w:instrText>
             </w:r>
             <w:r>
               <w:rPr>
@@ -4435,7 +4435,7 @@
               <w:lang w:val="en-CA"/>
             </w:rPr>
           </w:pPr>
-          <w:hyperlink w:anchor="_Toc96315086" w:history="1">
+          <w:hyperlink w:anchor="_Toc96338383" w:history="1">
             <w:r>
               <w:rPr>
                 <w:rStyle w:val="Hyperlink"/>
@@ -4458,7 +4458,7 @@
               <w:rPr>
                 <w:webHidden/>
               </w:rPr>
-              <w:instrText xml:space="preserve"> PAGEREF _Toc96315086 \h </w:instrText>
+              <w:instrText xml:space="preserve"> PAGEREF _Toc96338383 \h </w:instrText>
             </w:r>
             <w:r>
               <w:rPr>
@@ -4495,7 +4495,7 @@
               <w:lang w:val="en-CA"/>
             </w:rPr>
           </w:pPr>
-          <w:hyperlink w:anchor="_Toc96315087" w:history="1">
+          <w:hyperlink w:anchor="_Toc96338384" w:history="1">
             <w:r>
               <w:rPr>
                 <w:rStyle w:val="Hyperlink"/>
@@ -4518,7 +4518,7 @@
               <w:rPr>
                 <w:webHidden/>
               </w:rPr>
-              <w:instrText xml:space="preserve"> PAGEREF _Toc96315087 \h </w:instrText>
+              <w:instrText xml:space="preserve"> PAGEREF _Toc96338384 \h </w:instrText>
             </w:r>
             <w:r>
               <w:rPr>
@@ -4555,7 +4555,7 @@
               <w:lang w:val="en-CA"/>
             </w:rPr>
           </w:pPr>
-          <w:hyperlink w:anchor="_Toc96315088" w:history="1">
+          <w:hyperlink w:anchor="_Toc96338385" w:history="1">
             <w:r>
               <w:rPr>
                 <w:rStyle w:val="Hyperlink"/>
@@ -4578,7 +4578,7 @@
               <w:rPr>
                 <w:webHidden/>
               </w:rPr>
-              <w:instrText xml:space="preserve"> PAGEREF _Toc96315088 \h </w:instrText>
+              <w:instrText xml:space="preserve"> PAGEREF _Toc96338385 \h </w:instrText>
             </w:r>
             <w:r>
               <w:rPr>
@@ -4615,7 +4615,7 @@
               <w:lang w:val="en-CA"/>
             </w:rPr>
           </w:pPr>
-          <w:hyperlink w:anchor="_Toc96315089" w:history="1">
+          <w:hyperlink w:anchor="_Toc96338386" w:history="1">
             <w:r>
               <w:rPr>
                 <w:rStyle w:val="Hyperlink"/>
@@ -4638,7 +4638,7 @@
               <w:rPr>
                 <w:webHidden/>
               </w:rPr>
-              <w:instrText xml:space="preserve"> PAGEREF _Toc96315089 \h </w:instrText>
+              <w:instrText xml:space="preserve"> PAGEREF _Toc96338386 \h </w:instrText>
             </w:r>
             <w:r>
               <w:rPr>
@@ -4675,7 +4675,7 @@
               <w:lang w:val="en-CA"/>
             </w:rPr>
           </w:pPr>
-          <w:hyperlink w:anchor="_Toc96315090" w:history="1">
+          <w:hyperlink w:anchor="_Toc96338387" w:history="1">
             <w:r>
               <w:rPr>
                 <w:rStyle w:val="Hyperlink"/>
@@ -4698,7 +4698,7 @@
               <w:rPr>
                 <w:webHidden/>
               </w:rPr>
-              <w:instrText xml:space="preserve"> PAGEREF _Toc96315090 \h </w:instrText>
+              <w:instrText xml:space="preserve"> PAGEREF _Toc96338387 \h </w:instrText>
             </w:r>
             <w:r>
               <w:rPr>
@@ -4735,7 +4735,7 @@
               <w:lang w:val="en-CA"/>
             </w:rPr>
           </w:pPr>
-          <w:hyperlink w:anchor="_Toc96315091" w:history="1">
+          <w:hyperlink w:anchor="_Toc96338388" w:history="1">
             <w:r>
               <w:rPr>
                 <w:rStyle w:val="Hyperlink"/>
@@ -4758,7 +4758,7 @@
               <w:rPr>
                 <w:webHidden/>
               </w:rPr>
-              <w:instrText xml:space="preserve"> PAGEREF _Toc96315091 \h </w:instrText>
+              <w:instrText xml:space="preserve"> PAGEREF _Toc96338388 \h </w:instrText>
             </w:r>
             <w:r>
               <w:rPr>
@@ -4795,7 +4795,7 @@
               <w:lang w:val="en-CA"/>
             </w:rPr>
           </w:pPr>
-          <w:hyperlink w:anchor="_Toc96315092" w:history="1">
+          <w:hyperlink w:anchor="_Toc96338389" w:history="1">
             <w:r>
               <w:rPr>
                 <w:rStyle w:val="Hyperlink"/>
@@ -4818,7 +4818,7 @@
               <w:rPr>
                 <w:webHidden/>
               </w:rPr>
-              <w:instrText xml:space="preserve"> PAGEREF _Toc96315092 \h </w:instrText>
+              <w:instrText xml:space="preserve"> PAGEREF _Toc96338389 \h </w:instrText>
             </w:r>
             <w:r>
               <w:rPr>
@@ -4855,7 +4855,7 @@
               <w:lang w:val="en-CA"/>
             </w:rPr>
           </w:pPr>
-          <w:hyperlink w:anchor="_Toc96315093" w:history="1">
+          <w:hyperlink w:anchor="_Toc96338390" w:history="1">
             <w:r>
               <w:rPr>
                 <w:rStyle w:val="Hyperlink"/>
@@ -4878,7 +4878,7 @@
               <w:rPr>
                 <w:webHidden/>
               </w:rPr>
-              <w:instrText xml:space="preserve"> PAGEREF _Toc96315093 \h </w:instrText>
+              <w:instrText xml:space="preserve"> PAGEREF _Toc96338390 \h </w:instrText>
             </w:r>
             <w:r>
               <w:rPr>
@@ -4915,7 +4915,7 @@
               <w:lang w:val="en-CA"/>
             </w:rPr>
           </w:pPr>
-          <w:hyperlink w:anchor="_Toc96315094" w:history="1">
+          <w:hyperlink w:anchor="_Toc96338391" w:history="1">
             <w:r>
               <w:rPr>
                 <w:rStyle w:val="Hyperlink"/>
@@ -4938,7 +4938,7 @@
               <w:rPr>
                 <w:webHidden/>
               </w:rPr>
-              <w:instrText xml:space="preserve"> PAGEREF _Toc96315094 \h </w:instrText>
+              <w:instrText xml:space="preserve"> PAGEREF _Toc96338391 \h </w:instrText>
             </w:r>
             <w:r>
               <w:rPr>
@@ -4975,7 +4975,7 @@
               <w:lang w:val="en-CA"/>
             </w:rPr>
           </w:pPr>
-          <w:hyperlink w:anchor="_Toc96315095" w:history="1">
+          <w:hyperlink w:anchor="_Toc96338392" w:history="1">
             <w:r>
               <w:rPr>
                 <w:rStyle w:val="Hyperlink"/>
@@ -4998,7 +4998,7 @@
               <w:rPr>
                 <w:webHidden/>
               </w:rPr>
-              <w:instrText xml:space="preserve"> PAGEREF _Toc96315095 \h </w:instrText>
+              <w:instrText xml:space="preserve"> PAGEREF _Toc96338392 \h </w:instrText>
             </w:r>
             <w:r>
               <w:rPr>
@@ -5035,7 +5035,7 @@
               <w:lang w:val="en-CA"/>
             </w:rPr>
           </w:pPr>
-          <w:hyperlink w:anchor="_Toc96315096" w:history="1">
+          <w:hyperlink w:anchor="_Toc96338393" w:history="1">
             <w:r>
               <w:rPr>
                 <w:rStyle w:val="Hyperlink"/>
@@ -5058,7 +5058,7 @@
               <w:rPr>
                 <w:webHidden/>
               </w:rPr>
-              <w:instrText xml:space="preserve"> PAGEREF _Toc96315096 \h </w:instrText>
+              <w:instrText xml:space="preserve"> PAGEREF _Toc96338393 \h </w:instrText>
             </w:r>
             <w:r>
               <w:rPr>
@@ -5095,7 +5095,7 @@
               <w:lang w:val="en-CA"/>
             </w:rPr>
           </w:pPr>
-          <w:hyperlink w:anchor="_Toc96315097" w:history="1">
+          <w:hyperlink w:anchor="_Toc96338394" w:history="1">
             <w:r>
               <w:rPr>
                 <w:rStyle w:val="Hyperlink"/>
@@ -5118,7 +5118,7 @@
               <w:rPr>
                 <w:webHidden/>
               </w:rPr>
-              <w:instrText xml:space="preserve"> PAGEREF _Toc96315097 \h </w:instrText>
+              <w:instrText xml:space="preserve"> PAGEREF _Toc96338394 \h </w:instrText>
             </w:r>
             <w:r>
               <w:rPr>
@@ -5155,7 +5155,7 @@
               <w:lang w:val="en-CA"/>
             </w:rPr>
           </w:pPr>
-          <w:hyperlink w:anchor="_Toc96315098" w:history="1">
+          <w:hyperlink w:anchor="_Toc96338395" w:history="1">
             <w:r>
               <w:rPr>
                 <w:rStyle w:val="Hyperlink"/>
@@ -5178,7 +5178,7 @@
               <w:rPr>
                 <w:webHidden/>
               </w:rPr>
-              <w:instrText xml:space="preserve"> PAGEREF _Toc96315098 \h </w:instrText>
+              <w:instrText xml:space="preserve"> PAGEREF _Toc96338395 \h </w:instrText>
             </w:r>
             <w:r>
               <w:rPr>
@@ -5215,7 +5215,7 @@
               <w:lang w:val="en-CA"/>
             </w:rPr>
           </w:pPr>
-          <w:hyperlink w:anchor="_Toc96315099" w:history="1">
+          <w:hyperlink w:anchor="_Toc96338396" w:history="1">
             <w:r>
               <w:rPr>
                 <w:rStyle w:val="Hyperlink"/>
@@ -5238,7 +5238,7 @@
               <w:rPr>
                 <w:webHidden/>
               </w:rPr>
-              <w:instrText xml:space="preserve"> PAGEREF _Toc96315099 \h </w:instrText>
+              <w:instrText xml:space="preserve"> PAGEREF _Toc96338396 \h </w:instrText>
             </w:r>
             <w:r>
               <w:rPr>
@@ -5275,7 +5275,7 @@
               <w:lang w:val="en-CA"/>
             </w:rPr>
           </w:pPr>
-          <w:hyperlink w:anchor="_Toc96315100" w:history="1">
+          <w:hyperlink w:anchor="_Toc96338397" w:history="1">
             <w:r>
               <w:rPr>
                 <w:rStyle w:val="Hyperlink"/>
@@ -5298,7 +5298,7 @@
               <w:rPr>
                 <w:webHidden/>
               </w:rPr>
-              <w:instrText xml:space="preserve"> PAGEREF _Toc96315100 \h </w:instrText>
+              <w:instrText xml:space="preserve"> PAGEREF _Toc96338397 \h </w:instrText>
             </w:r>
             <w:r>
               <w:rPr>
@@ -5335,7 +5335,7 @@
               <w:lang w:val="en-CA"/>
             </w:rPr>
           </w:pPr>
-          <w:hyperlink w:anchor="_Toc96315101" w:history="1">
+          <w:hyperlink w:anchor="_Toc96338398" w:history="1">
             <w:r>
               <w:rPr>
                 <w:rStyle w:val="Hyperlink"/>
@@ -5358,7 +5358,7 @@
               <w:rPr>
                 <w:webHidden/>
               </w:rPr>
-              <w:instrText xml:space="preserve"> PAGEREF _Toc96315101 \h </w:instrText>
+              <w:instrText xml:space="preserve"> PAGEREF _Toc96338398 \h </w:instrText>
             </w:r>
             <w:r>
               <w:rPr>
@@ -5395,7 +5395,7 @@
               <w:lang w:val="en-CA"/>
             </w:rPr>
           </w:pPr>
-          <w:hyperlink w:anchor="_Toc96315102" w:history="1">
+          <w:hyperlink w:anchor="_Toc96338399" w:history="1">
             <w:r>
               <w:rPr>
                 <w:rStyle w:val="Hyperlink"/>
@@ -5418,7 +5418,7 @@
               <w:rPr>
                 <w:webHidden/>
               </w:rPr>
-              <w:instrText xml:space="preserve"> PAGEREF _Toc96315102 \h </w:instrText>
+              <w:instrText xml:space="preserve"> PAGEREF _Toc96338399 \h </w:instrText>
             </w:r>
             <w:r>
               <w:rPr>
@@ -5455,7 +5455,7 @@
               <w:lang w:val="en-CA"/>
             </w:rPr>
           </w:pPr>
-          <w:hyperlink w:anchor="_Toc96315103" w:history="1">
+          <w:hyperlink w:anchor="_Toc96338400" w:history="1">
             <w:r>
               <w:rPr>
                 <w:rStyle w:val="Hyperlink"/>
@@ -5478,7 +5478,7 @@
               <w:rPr>
                 <w:webHidden/>
               </w:rPr>
-              <w:instrText xml:space="preserve"> PAGEREF _Toc96315103 \h </w:instrText>
+              <w:instrText xml:space="preserve"> PAGEREF _Toc96338400 \h </w:instrText>
             </w:r>
             <w:r>
               <w:rPr>
@@ -5515,7 +5515,7 @@
               <w:lang w:val="en-CA"/>
             </w:rPr>
           </w:pPr>
-          <w:hyperlink w:anchor="_Toc96315104" w:history="1">
+          <w:hyperlink w:anchor="_Toc96338401" w:history="1">
             <w:r>
               <w:rPr>
                 <w:rStyle w:val="Hyperlink"/>
@@ -5538,7 +5538,7 @@
               <w:rPr>
                 <w:webHidden/>
               </w:rPr>
-              <w:instrText xml:space="preserve"> PAGEREF _Toc96315104 \h </w:instrText>
+              <w:instrText xml:space="preserve"> PAGEREF _Toc96338401 \h </w:instrText>
             </w:r>
             <w:r>
               <w:rPr>
@@ -5575,7 +5575,7 @@
               <w:lang w:val="en-CA"/>
             </w:rPr>
           </w:pPr>
-          <w:hyperlink w:anchor="_Toc96315105" w:history="1">
+          <w:hyperlink w:anchor="_Toc96338402" w:history="1">
             <w:r>
               <w:rPr>
                 <w:rStyle w:val="Hyperlink"/>
@@ -5598,7 +5598,7 @@
               <w:rPr>
                 <w:webHidden/>
               </w:rPr>
-              <w:instrText xml:space="preserve"> PAGEREF _Toc96315105 \h </w:instrText>
+              <w:instrText xml:space="preserve"> PAGEREF _Toc96338402 \h </w:instrText>
             </w:r>
             <w:r>
               <w:rPr>
@@ -5635,7 +5635,7 @@
               <w:lang w:val="en-CA"/>
             </w:rPr>
           </w:pPr>
-          <w:hyperlink w:anchor="_Toc96315106" w:history="1">
+          <w:hyperlink w:anchor="_Toc96338403" w:history="1">
             <w:r>
               <w:rPr>
                 <w:rStyle w:val="Hyperlink"/>
@@ -5658,7 +5658,7 @@
               <w:rPr>
                 <w:webHidden/>
               </w:rPr>
-              <w:instrText xml:space="preserve"> PAGEREF _Toc96315106 \h </w:instrText>
+              <w:instrText xml:space="preserve"> PAGEREF _Toc96338403 \h </w:instrText>
             </w:r>
             <w:r>
               <w:rPr>
@@ -5695,7 +5695,7 @@
               <w:lang w:val="en-CA"/>
             </w:rPr>
           </w:pPr>
-          <w:hyperlink w:anchor="_Toc96315107" w:history="1">
+          <w:hyperlink w:anchor="_Toc96338404" w:history="1">
             <w:r>
               <w:rPr>
                 <w:rStyle w:val="Hyperlink"/>
@@ -5718,7 +5718,7 @@
               <w:rPr>
                 <w:webHidden/>
               </w:rPr>
-              <w:instrText xml:space="preserve"> PAGEREF _Toc96315107 \h </w:instrText>
+              <w:instrText xml:space="preserve"> PAGEREF _Toc96338404 \h </w:instrText>
             </w:r>
             <w:r>
               <w:rPr>
@@ -5755,7 +5755,7 @@
               <w:lang w:val="en-CA"/>
             </w:rPr>
           </w:pPr>
-          <w:hyperlink w:anchor="_Toc96315108" w:history="1">
+          <w:hyperlink w:anchor="_Toc96338405" w:history="1">
             <w:r>
               <w:rPr>
                 <w:rStyle w:val="Hyperlink"/>
@@ -5778,7 +5778,7 @@
               <w:rPr>
                 <w:webHidden/>
               </w:rPr>
-              <w:instrText xml:space="preserve"> PAGEREF _Toc96315108 \h </w:instrText>
+              <w:instrText xml:space="preserve"> PAGEREF _Toc96338405 \h </w:instrText>
             </w:r>
             <w:r>
               <w:rPr>
@@ -5815,7 +5815,7 @@
               <w:lang w:val="en-CA"/>
             </w:rPr>
           </w:pPr>
-          <w:hyperlink w:anchor="_Toc96315109" w:history="1">
+          <w:hyperlink w:anchor="_Toc96338406" w:history="1">
             <w:r>
               <w:rPr>
                 <w:rStyle w:val="Hyperlink"/>
@@ -5838,7 +5838,7 @@
               <w:rPr>
                 <w:webHidden/>
               </w:rPr>
-              <w:instrText xml:space="preserve"> PAGEREF _Toc96315109 \h </w:instrText>
+              <w:instrText xml:space="preserve"> PAGEREF _Toc96338406 \h </w:instrText>
             </w:r>
             <w:r>
               <w:rPr>
@@ -5875,7 +5875,7 @@
               <w:lang w:val="en-CA"/>
             </w:rPr>
           </w:pPr>
-          <w:hyperlink w:anchor="_Toc96315110" w:history="1">
+          <w:hyperlink w:anchor="_Toc96338407" w:history="1">
             <w:r>
               <w:rPr>
                 <w:rStyle w:val="Hyperlink"/>
@@ -5898,7 +5898,7 @@
               <w:rPr>
                 <w:webHidden/>
               </w:rPr>
-              <w:instrText xml:space="preserve"> PAGEREF _Toc96315110 \h </w:instrText>
+              <w:instrText xml:space="preserve"> PAGEREF _Toc96338407 \h </w:instrText>
             </w:r>
             <w:r>
               <w:rPr>
@@ -5935,7 +5935,7 @@
               <w:lang w:val="en-CA"/>
             </w:rPr>
           </w:pPr>
-          <w:hyperlink w:anchor="_Toc96315111" w:history="1">
+          <w:hyperlink w:anchor="_Toc96338408" w:history="1">
             <w:r>
               <w:rPr>
                 <w:rStyle w:val="Hyperlink"/>
@@ -5958,7 +5958,7 @@
               <w:rPr>
                 <w:webHidden/>
               </w:rPr>
-              <w:instrText xml:space="preserve"> PAGEREF _Toc96315111 \h </w:instrText>
+              <w:instrText xml:space="preserve"> PAGEREF _Toc96338408 \h </w:instrText>
             </w:r>
             <w:r>
               <w:rPr>
@@ -5995,7 +5995,7 @@
               <w:lang w:val="en-CA"/>
             </w:rPr>
           </w:pPr>
-          <w:hyperlink w:anchor="_Toc96315112" w:history="1">
+          <w:hyperlink w:anchor="_Toc96338409" w:history="1">
             <w:r>
               <w:rPr>
                 <w:rStyle w:val="Hyperlink"/>
@@ -6018,7 +6018,7 @@
               <w:rPr>
                 <w:webHidden/>
               </w:rPr>
-              <w:instrText xml:space="preserve"> PAGEREF _Toc96315112 \h </w:instrText>
+              <w:instrText xml:space="preserve"> PAGEREF _Toc96338409 \h </w:instrText>
             </w:r>
             <w:r>
               <w:rPr>
@@ -6055,7 +6055,7 @@
               <w:lang w:val="en-CA"/>
             </w:rPr>
           </w:pPr>
-          <w:hyperlink w:anchor="_Toc96315113" w:history="1">
+          <w:hyperlink w:anchor="_Toc96338410" w:history="1">
             <w:r>
               <w:rPr>
                 <w:rStyle w:val="Hyperlink"/>
@@ -6078,7 +6078,7 @@
               <w:rPr>
                 <w:webHidden/>
               </w:rPr>
-              <w:instrText xml:space="preserve"> PAGEREF _Toc96315113 \h </w:instrText>
+              <w:instrText xml:space="preserve"> PAGEREF _Toc96338410 \h </w:instrText>
             </w:r>
             <w:r>
               <w:rPr>
@@ -6115,7 +6115,7 @@
               <w:lang w:val="en-CA"/>
             </w:rPr>
           </w:pPr>
-          <w:hyperlink w:anchor="_Toc96315114" w:history="1">
+          <w:hyperlink w:anchor="_Toc96338411" w:history="1">
             <w:r>
               <w:rPr>
                 <w:rStyle w:val="Hyperlink"/>
@@ -6138,7 +6138,7 @@
               <w:rPr>
                 <w:webHidden/>
               </w:rPr>
-              <w:instrText xml:space="preserve"> PAGEREF _Toc96315114 \h </w:instrText>
+              <w:instrText xml:space="preserve"> PAGEREF _Toc96338411 \h </w:instrText>
             </w:r>
             <w:r>
               <w:rPr>
@@ -6175,7 +6175,7 @@
               <w:lang w:val="en-CA"/>
             </w:rPr>
           </w:pPr>
-          <w:hyperlink w:anchor="_Toc96315115" w:history="1">
+          <w:hyperlink w:anchor="_Toc96338412" w:history="1">
             <w:r>
               <w:rPr>
                 <w:rStyle w:val="Hyperlink"/>
@@ -6198,7 +6198,7 @@
               <w:rPr>
                 <w:webHidden/>
               </w:rPr>
-              <w:instrText xml:space="preserve"> PAGEREF _Toc96315115 \h </w:instrText>
+              <w:instrText xml:space="preserve"> PAGEREF _Toc96338412 \h </w:instrText>
             </w:r>
             <w:r>
               <w:rPr>
@@ -6235,7 +6235,7 @@
               <w:lang w:val="en-CA"/>
             </w:rPr>
           </w:pPr>
-          <w:hyperlink w:anchor="_Toc96315116" w:history="1">
+          <w:hyperlink w:anchor="_Toc96338413" w:history="1">
             <w:r>
               <w:rPr>
                 <w:rStyle w:val="Hyperlink"/>
@@ -6258,7 +6258,7 @@
               <w:rPr>
                 <w:webHidden/>
               </w:rPr>
-              <w:instrText xml:space="preserve"> PAGEREF _Toc96315116 \h </w:instrText>
+              <w:instrText xml:space="preserve"> PAGEREF _Toc96338413 \h </w:instrText>
             </w:r>
             <w:r>
               <w:rPr>
@@ -6295,7 +6295,7 @@
               <w:lang w:val="en-CA"/>
             </w:rPr>
           </w:pPr>
-          <w:hyperlink w:anchor="_Toc96315117" w:history="1">
+          <w:hyperlink w:anchor="_Toc96338414" w:history="1">
             <w:r>
               <w:rPr>
                 <w:rStyle w:val="Hyperlink"/>
@@ -6318,7 +6318,7 @@
               <w:rPr>
                 <w:webHidden/>
               </w:rPr>
-              <w:instrText xml:space="preserve"> PAGEREF _Toc96315117 \h </w:instrText>
+              <w:instrText xml:space="preserve"> PAGEREF _Toc96338414 \h </w:instrText>
             </w:r>
             <w:r>
               <w:rPr>
@@ -6355,7 +6355,7 @@
               <w:lang w:val="en-CA"/>
             </w:rPr>
           </w:pPr>
-          <w:hyperlink w:anchor="_Toc96315118" w:history="1">
+          <w:hyperlink w:anchor="_Toc96338415" w:history="1">
             <w:r>
               <w:rPr>
                 <w:rStyle w:val="Hyperlink"/>
@@ -6378,7 +6378,7 @@
               <w:rPr>
                 <w:webHidden/>
               </w:rPr>
-              <w:instrText xml:space="preserve"> PAGEREF _Toc96315118 \h </w:instrText>
+              <w:instrText xml:space="preserve"> PAGEREF _Toc96338415 \h </w:instrText>
             </w:r>
             <w:r>
               <w:rPr>
@@ -6415,7 +6415,7 @@
               <w:lang w:val="en-CA"/>
             </w:rPr>
           </w:pPr>
-          <w:hyperlink w:anchor="_Toc96315119" w:history="1">
+          <w:hyperlink w:anchor="_Toc96338416" w:history="1">
             <w:r>
               <w:rPr>
                 <w:rStyle w:val="Hyperlink"/>
@@ -6438,7 +6438,7 @@
               <w:rPr>
                 <w:webHidden/>
               </w:rPr>
-              <w:instrText xml:space="preserve"> PAGEREF _Toc96315119 \h </w:instrText>
+              <w:instrText xml:space="preserve"> PAGEREF _Toc96338416 \h </w:instrText>
             </w:r>
             <w:r>
               <w:rPr>
@@ -6475,7 +6475,7 @@
               <w:lang w:val="en-CA"/>
             </w:rPr>
           </w:pPr>
-          <w:hyperlink w:anchor="_Toc96315120" w:history="1">
+          <w:hyperlink w:anchor="_Toc96338417" w:history="1">
             <w:r>
               <w:rPr>
                 <w:rStyle w:val="Hyperlink"/>
@@ -6498,7 +6498,7 @@
               <w:rPr>
                 <w:webHidden/>
               </w:rPr>
-              <w:instrText xml:space="preserve"> PAGEREF _Toc96315120 \h </w:instrText>
+              <w:instrText xml:space="preserve"> PAGEREF _Toc96338417 \h </w:instrText>
             </w:r>
             <w:r>
               <w:rPr>
@@ -6535,7 +6535,7 @@
               <w:lang w:val="en-CA"/>
             </w:rPr>
           </w:pPr>
-          <w:hyperlink w:anchor="_Toc96315121" w:history="1">
+          <w:hyperlink w:anchor="_Toc96338418" w:history="1">
             <w:r>
               <w:rPr>
                 <w:rStyle w:val="Hyperlink"/>
@@ -6558,7 +6558,7 @@
               <w:rPr>
                 <w:webHidden/>
               </w:rPr>
-              <w:instrText xml:space="preserve"> PAGEREF _Toc96315121 \h </w:instrText>
+              <w:instrText xml:space="preserve"> PAGEREF _Toc96338418 \h </w:instrText>
             </w:r>
             <w:r>
               <w:rPr>
@@ -6595,7 +6595,7 @@
               <w:lang w:val="en-CA"/>
             </w:rPr>
           </w:pPr>
-          <w:hyperlink w:anchor="_Toc96315122" w:history="1">
+          <w:hyperlink w:anchor="_Toc96338419" w:history="1">
             <w:r>
               <w:rPr>
                 <w:rStyle w:val="Hyperlink"/>
@@ -6618,7 +6618,7 @@
               <w:rPr>
                 <w:webHidden/>
               </w:rPr>
-              <w:instrText xml:space="preserve"> PAGEREF _Toc96315122 \h </w:instrText>
+              <w:instrText xml:space="preserve"> PAGEREF _Toc96338419 \h </w:instrText>
             </w:r>
             <w:r>
               <w:rPr>
@@ -6655,7 +6655,7 @@
               <w:lang w:val="en-CA"/>
             </w:rPr>
           </w:pPr>
-          <w:hyperlink w:anchor="_Toc96315123" w:history="1">
+          <w:hyperlink w:anchor="_Toc96338420" w:history="1">
             <w:r>
               <w:rPr>
                 <w:rStyle w:val="Hyperlink"/>
@@ -6678,7 +6678,7 @@
               <w:rPr>
                 <w:webHidden/>
               </w:rPr>
-              <w:instrText xml:space="preserve"> PAGEREF _Toc96315123 \h </w:instrText>
+              <w:instrText xml:space="preserve"> PAGEREF _Toc96338420 \h </w:instrText>
             </w:r>
             <w:r>
               <w:rPr>
@@ -6715,7 +6715,7 @@
               <w:lang w:val="en-CA"/>
             </w:rPr>
           </w:pPr>
-          <w:hyperlink w:anchor="_Toc96315124" w:history="1">
+          <w:hyperlink w:anchor="_Toc96338421" w:history="1">
             <w:r>
               <w:rPr>
                 <w:rStyle w:val="Hyperlink"/>
@@ -6738,7 +6738,7 @@
               <w:rPr>
                 <w:webHidden/>
               </w:rPr>
-              <w:instrText xml:space="preserve"> PAGEREF _Toc96315124 \h </w:instrText>
+              <w:instrText xml:space="preserve"> PAGEREF _Toc96338421 \h </w:instrText>
             </w:r>
             <w:r>
               <w:rPr>
@@ -6775,7 +6775,7 @@
               <w:lang w:val="en-CA"/>
             </w:rPr>
           </w:pPr>
-          <w:hyperlink w:anchor="_Toc96315125" w:history="1">
+          <w:hyperlink w:anchor="_Toc96338422" w:history="1">
             <w:r>
               <w:rPr>
                 <w:rStyle w:val="Hyperlink"/>
@@ -6798,7 +6798,7 @@
               <w:rPr>
                 <w:webHidden/>
               </w:rPr>
-              <w:instrText xml:space="preserve"> PAGEREF _Toc96315125 \h </w:instrText>
+              <w:instrText xml:space="preserve"> PAGEREF _Toc96338422 \h </w:instrText>
             </w:r>
             <w:r>
               <w:rPr>
@@ -6835,7 +6835,7 @@
               <w:lang w:val="en-CA"/>
             </w:rPr>
           </w:pPr>
-          <w:hyperlink w:anchor="_Toc96315126" w:history="1">
+          <w:hyperlink w:anchor="_Toc96338423" w:history="1">
             <w:r>
               <w:rPr>
                 <w:rStyle w:val="Hyperlink"/>
@@ -6858,7 +6858,7 @@
               <w:rPr>
                 <w:webHidden/>
               </w:rPr>
-              <w:instrText xml:space="preserve"> PAGEREF _Toc96315126 \h </w:instrText>
+              <w:instrText xml:space="preserve"> PAGEREF _Toc96338423 \h </w:instrText>
             </w:r>
             <w:r>
               <w:rPr>
@@ -6895,7 +6895,7 @@
               <w:lang w:val="en-CA"/>
             </w:rPr>
           </w:pPr>
-          <w:hyperlink w:anchor="_Toc96315127" w:history="1">
+          <w:hyperlink w:anchor="_Toc96338424" w:history="1">
             <w:r>
               <w:rPr>
                 <w:rStyle w:val="Hyperlink"/>
@@ -6918,7 +6918,7 @@
               <w:rPr>
                 <w:webHidden/>
               </w:rPr>
-              <w:instrText xml:space="preserve"> PAGEREF _Toc96315127 \h </w:instrText>
+              <w:instrText xml:space="preserve"> PAGEREF _Toc96338424 \h </w:instrText>
             </w:r>
             <w:r>
               <w:rPr>
@@ -6955,7 +6955,7 @@
               <w:lang w:val="en-CA"/>
             </w:rPr>
           </w:pPr>
-          <w:hyperlink w:anchor="_Toc96315128" w:history="1">
+          <w:hyperlink w:anchor="_Toc96338425" w:history="1">
             <w:r>
               <w:rPr>
                 <w:rStyle w:val="Hyperlink"/>
@@ -6978,7 +6978,7 @@
               <w:rPr>
                 <w:webHidden/>
               </w:rPr>
-              <w:instrText xml:space="preserve"> PAGEREF _Toc96315128 \h </w:instrText>
+              <w:instrText xml:space="preserve"> PAGEREF _Toc96338425 \h </w:instrText>
             </w:r>
             <w:r>
               <w:rPr>
@@ -7015,7 +7015,7 @@
               <w:lang w:val="en-CA"/>
             </w:rPr>
           </w:pPr>
-          <w:hyperlink w:anchor="_Toc96315129" w:history="1">
+          <w:hyperlink w:anchor="_Toc96338426" w:history="1">
             <w:r>
               <w:rPr>
                 <w:rStyle w:val="Hyperlink"/>
@@ -7038,7 +7038,7 @@
               <w:rPr>
                 <w:webHidden/>
               </w:rPr>
-              <w:instrText xml:space="preserve"> PAGEREF _Toc96315129 \h </w:instrText>
+              <w:instrText xml:space="preserve"> PAGEREF _Toc96338426 \h </w:instrText>
             </w:r>
             <w:r>
               <w:rPr>
@@ -7075,7 +7075,7 @@
               <w:lang w:val="en-CA"/>
             </w:rPr>
           </w:pPr>
-          <w:hyperlink w:anchor="_Toc96315130" w:history="1">
+          <w:hyperlink w:anchor="_Toc96338427" w:history="1">
             <w:r>
               <w:rPr>
                 <w:rStyle w:val="Hyperlink"/>
@@ -7098,7 +7098,7 @@
               <w:rPr>
                 <w:webHidden/>
               </w:rPr>
-              <w:instrText xml:space="preserve"> PAGEREF _Toc96315130 \h </w:instrText>
+              <w:instrText xml:space="preserve"> PAGEREF _Toc96338427 \h </w:instrText>
             </w:r>
             <w:r>
               <w:rPr>
@@ -7135,7 +7135,7 @@
               <w:lang w:val="en-CA"/>
             </w:rPr>
           </w:pPr>
-          <w:hyperlink w:anchor="_Toc96315131" w:history="1">
+          <w:hyperlink w:anchor="_Toc96338428" w:history="1">
             <w:r>
               <w:rPr>
                 <w:rStyle w:val="Hyperlink"/>
@@ -7158,7 +7158,7 @@
               <w:rPr>
                 <w:webHidden/>
               </w:rPr>
-              <w:instrText xml:space="preserve"> PAGEREF _Toc96315131 \h </w:instrText>
+              <w:instrText xml:space="preserve"> PAGEREF _Toc96338428 \h </w:instrText>
             </w:r>
             <w:r>
               <w:rPr>
@@ -7195,7 +7195,7 @@
               <w:lang w:val="en-CA"/>
             </w:rPr>
           </w:pPr>
-          <w:hyperlink w:anchor="_Toc96315132" w:history="1">
+          <w:hyperlink w:anchor="_Toc96338429" w:history="1">
             <w:r>
               <w:rPr>
                 <w:rStyle w:val="Hyperlink"/>
@@ -7218,7 +7218,7 @@
               <w:rPr>
                 <w:webHidden/>
               </w:rPr>
-              <w:instrText xml:space="preserve"> PAGEREF _Toc96315132 \h </w:instrText>
+              <w:instrText xml:space="preserve"> PAGEREF _Toc96338429 \h </w:instrText>
             </w:r>
             <w:r>
               <w:rPr>
@@ -7255,7 +7255,7 @@
               <w:lang w:val="en-CA"/>
             </w:rPr>
           </w:pPr>
-          <w:hyperlink w:anchor="_Toc96315133" w:history="1">
+          <w:hyperlink w:anchor="_Toc96338430" w:history="1">
             <w:r>
               <w:rPr>
                 <w:rStyle w:val="Hyperlink"/>
@@ -7278,7 +7278,7 @@
               <w:rPr>
                 <w:webHidden/>
               </w:rPr>
-              <w:instrText xml:space="preserve"> PAGEREF _Toc96315133 \h </w:instrText>
+              <w:instrText xml:space="preserve"> PAGEREF _Toc96338430 \h </w:instrText>
             </w:r>
             <w:r>
               <w:rPr>
@@ -7315,7 +7315,7 @@
               <w:lang w:val="en-CA"/>
             </w:rPr>
           </w:pPr>
-          <w:hyperlink w:anchor="_Toc96315134" w:history="1">
+          <w:hyperlink w:anchor="_Toc96338431" w:history="1">
             <w:r>
               <w:rPr>
                 <w:rStyle w:val="Hyperlink"/>
@@ -7338,7 +7338,7 @@
               <w:rPr>
                 <w:webHidden/>
               </w:rPr>
-              <w:instrText xml:space="preserve"> PAGEREF _Toc96315134 \h </w:instrText>
+              <w:instrText xml:space="preserve"> PAGEREF _Toc96338431 \h </w:instrText>
             </w:r>
             <w:r>
               <w:rPr>
@@ -7375,7 +7375,7 @@
               <w:lang w:val="en-CA"/>
             </w:rPr>
           </w:pPr>
-          <w:hyperlink w:anchor="_Toc96315135" w:history="1">
+          <w:hyperlink w:anchor="_Toc96338432" w:history="1">
             <w:r>
               <w:rPr>
                 <w:rStyle w:val="Hyperlink"/>
@@ -7398,7 +7398,7 @@
               <w:rPr>
                 <w:webHidden/>
               </w:rPr>
-              <w:instrText xml:space="preserve"> PAGEREF _Toc96315135 \h </w:instrText>
+              <w:instrText xml:space="preserve"> PAGEREF _Toc96338432 \h </w:instrText>
             </w:r>
             <w:r>
               <w:rPr>
@@ -7435,7 +7435,7 @@
               <w:lang w:val="en-CA"/>
             </w:rPr>
           </w:pPr>
-          <w:hyperlink w:anchor="_Toc96315136" w:history="1">
+          <w:hyperlink w:anchor="_Toc96338433" w:history="1">
             <w:r>
               <w:rPr>
                 <w:rStyle w:val="Hyperlink"/>
@@ -7458,7 +7458,7 @@
               <w:rPr>
                 <w:webHidden/>
               </w:rPr>
-              <w:instrText xml:space="preserve"> PAGEREF _Toc96315136 \h </w:instrText>
+              <w:instrText xml:space="preserve"> PAGEREF _Toc96338433 \h </w:instrText>
             </w:r>
             <w:r>
               <w:rPr>
@@ -7495,7 +7495,7 @@
               <w:lang w:val="en-CA"/>
             </w:rPr>
           </w:pPr>
-          <w:hyperlink w:anchor="_Toc96315137" w:history="1">
+          <w:hyperlink w:anchor="_Toc96338434" w:history="1">
             <w:r>
               <w:rPr>
                 <w:rStyle w:val="Hyperlink"/>
@@ -7518,7 +7518,7 @@
               <w:rPr>
                 <w:webHidden/>
               </w:rPr>
-              <w:instrText xml:space="preserve"> PAGEREF _Toc96315137 \h </w:instrText>
+              <w:instrText xml:space="preserve"> PAGEREF _Toc96338434 \h </w:instrText>
             </w:r>
             <w:r>
               <w:rPr>
@@ -7555,7 +7555,7 @@
               <w:lang w:val="en-CA"/>
             </w:rPr>
           </w:pPr>
-          <w:hyperlink w:anchor="_Toc96315138" w:history="1">
+          <w:hyperlink w:anchor="_Toc96338435" w:history="1">
             <w:r>
               <w:rPr>
                 <w:rStyle w:val="Hyperlink"/>
@@ -7578,7 +7578,7 @@
               <w:rPr>
                 <w:webHidden/>
               </w:rPr>
-              <w:instrText xml:space="preserve"> PAGEREF _Toc96315138 \h </w:instrText>
+              <w:instrText xml:space="preserve"> PAGEREF _Toc96338435 \h </w:instrText>
             </w:r>
             <w:r>
               <w:rPr>
@@ -7615,7 +7615,7 @@
               <w:lang w:val="en-CA"/>
             </w:rPr>
           </w:pPr>
-          <w:hyperlink w:anchor="_Toc96315139" w:history="1">
+          <w:hyperlink w:anchor="_Toc96338436" w:history="1">
             <w:r>
               <w:rPr>
                 <w:rStyle w:val="Hyperlink"/>
@@ -7638,7 +7638,7 @@
               <w:rPr>
                 <w:webHidden/>
               </w:rPr>
-              <w:instrText xml:space="preserve"> PAGEREF _Toc96315139 \h </w:instrText>
+              <w:instrText xml:space="preserve"> PAGEREF _Toc96338436 \h </w:instrText>
             </w:r>
             <w:r>
               <w:rPr>
@@ -7675,7 +7675,7 @@
               <w:lang w:val="en-CA"/>
             </w:rPr>
           </w:pPr>
-          <w:hyperlink w:anchor="_Toc96315140" w:history="1">
+          <w:hyperlink w:anchor="_Toc96338437" w:history="1">
             <w:r>
               <w:rPr>
                 <w:rStyle w:val="Hyperlink"/>
@@ -7698,7 +7698,7 @@
               <w:rPr>
                 <w:webHidden/>
               </w:rPr>
-              <w:instrText xml:space="preserve"> PAGEREF _Toc96315140 \h </w:instrText>
+              <w:instrText xml:space="preserve"> PAGEREF _Toc96338437 \h </w:instrText>
             </w:r>
             <w:r>
               <w:rPr>
@@ -7735,7 +7735,7 @@
               <w:lang w:val="en-CA"/>
             </w:rPr>
           </w:pPr>
-          <w:hyperlink w:anchor="_Toc96315141" w:history="1">
+          <w:hyperlink w:anchor="_Toc96338438" w:history="1">
             <w:r>
               <w:rPr>
                 <w:rStyle w:val="Hyperlink"/>
@@ -7758,7 +7758,7 @@
               <w:rPr>
                 <w:webHidden/>
               </w:rPr>
-              <w:instrText xml:space="preserve"> PAGEREF _Toc96315141 \h </w:instrText>
+              <w:instrText xml:space="preserve"> PAGEREF _Toc96338438 \h </w:instrText>
             </w:r>
             <w:r>
               <w:rPr>
@@ -7795,7 +7795,7 @@
               <w:lang w:val="en-CA"/>
             </w:rPr>
           </w:pPr>
-          <w:hyperlink w:anchor="_Toc96315142" w:history="1">
+          <w:hyperlink w:anchor="_Toc96338439" w:history="1">
             <w:r>
               <w:rPr>
                 <w:rStyle w:val="Hyperlink"/>
@@ -7818,7 +7818,7 @@
               <w:rPr>
                 <w:webHidden/>
               </w:rPr>
-              <w:instrText xml:space="preserve"> PAGEREF _Toc96315142 \h </w:instrText>
+              <w:instrText xml:space="preserve"> PAGEREF _Toc96338439 \h </w:instrText>
             </w:r>
             <w:r>
               <w:rPr>
@@ -7856,7 +7856,7 @@
               <w:lang w:val="en-CA"/>
             </w:rPr>
           </w:pPr>
-          <w:hyperlink w:anchor="_Toc96315143" w:history="1">
+          <w:hyperlink w:anchor="_Toc96338440" w:history="1">
             <w:r>
               <w:rPr>
                 <w:rStyle w:val="Hyperlink"/>
@@ -7879,7 +7879,7 @@
               <w:rPr>
                 <w:webHidden/>
               </w:rPr>
-              <w:instrText xml:space="preserve"> PAGEREF _Toc96315143 \h </w:instrText>
+              <w:instrText xml:space="preserve"> PAGEREF _Toc96338440 \h </w:instrText>
             </w:r>
             <w:r>
               <w:rPr>
@@ -7922,7 +7922,7 @@
               <w:lang w:val="en-CA"/>
             </w:rPr>
           </w:pPr>
-          <w:hyperlink w:anchor="_Toc96315144" w:history="1">
+          <w:hyperlink w:anchor="_Toc96338441" w:history="1">
             <w:r>
               <w:rPr>
                 <w:rStyle w:val="Hyperlink"/>
@@ -7949,7 +7949,7 @@
                 <w:noProof/>
                 <w:webHidden/>
               </w:rPr>
-              <w:instrText xml:space="preserve"> PAGEREF _Toc96315144 \h </w:instrText>
+              <w:instrText xml:space="preserve"> PAGEREF _Toc96338441 \h </w:instrText>
             </w:r>
             <w:r>
               <w:rPr>
@@ -7996,7 +7996,7 @@
               <w:lang w:val="en-CA"/>
             </w:rPr>
           </w:pPr>
-          <w:hyperlink w:anchor="_Toc96315145" w:history="1">
+          <w:hyperlink w:anchor="_Toc96338442" w:history="1">
             <w:r>
               <w:rPr>
                 <w:rStyle w:val="Hyperlink"/>
@@ -8023,7 +8023,7 @@
                 <w:noProof/>
                 <w:webHidden/>
               </w:rPr>
-              <w:instrText xml:space="preserve"> PAGEREF _Toc96315145 \h </w:instrText>
+              <w:instrText xml:space="preserve"> PAGEREF _Toc96338442 \h </w:instrText>
             </w:r>
             <w:r>
               <w:rPr>
@@ -8070,7 +8070,7 @@
               <w:lang w:val="en-CA"/>
             </w:rPr>
           </w:pPr>
-          <w:hyperlink w:anchor="_Toc96315146" w:history="1">
+          <w:hyperlink w:anchor="_Toc96338443" w:history="1">
             <w:r>
               <w:rPr>
                 <w:rStyle w:val="Hyperlink"/>
@@ -8097,7 +8097,7 @@
                 <w:noProof/>
                 <w:webHidden/>
               </w:rPr>
-              <w:instrText xml:space="preserve"> PAGEREF _Toc96315146 \h </w:instrText>
+              <w:instrText xml:space="preserve"> PAGEREF _Toc96338443 \h </w:instrText>
             </w:r>
             <w:r>
               <w:rPr>
@@ -8144,7 +8144,7 @@
               <w:lang w:val="en-CA"/>
             </w:rPr>
           </w:pPr>
-          <w:hyperlink w:anchor="_Toc96315147" w:history="1">
+          <w:hyperlink w:anchor="_Toc96338444" w:history="1">
             <w:r>
               <w:rPr>
                 <w:rStyle w:val="Hyperlink"/>
@@ -8171,7 +8171,7 @@
                 <w:noProof/>
                 <w:webHidden/>
               </w:rPr>
-              <w:instrText xml:space="preserve"> PAGEREF _Toc96315147 \h </w:instrText>
+              <w:instrText xml:space="preserve"> PAGEREF _Toc96338444 \h </w:instrText>
             </w:r>
             <w:r>
               <w:rPr>
@@ -8218,7 +8218,7 @@
               <w:lang w:val="en-CA"/>
             </w:rPr>
           </w:pPr>
-          <w:hyperlink w:anchor="_Toc96315148" w:history="1">
+          <w:hyperlink w:anchor="_Toc96338445" w:history="1">
             <w:r>
               <w:rPr>
                 <w:rStyle w:val="Hyperlink"/>
@@ -8245,7 +8245,7 @@
                 <w:noProof/>
                 <w:webHidden/>
               </w:rPr>
-              <w:instrText xml:space="preserve"> PAGEREF _Toc96315148 \h </w:instrText>
+              <w:instrText xml:space="preserve"> PAGEREF _Toc96338445 \h </w:instrText>
             </w:r>
             <w:r>
               <w:rPr>
@@ -8292,7 +8292,7 @@
               <w:lang w:val="en-CA"/>
             </w:rPr>
           </w:pPr>
-          <w:hyperlink w:anchor="_Toc96315149" w:history="1">
+          <w:hyperlink w:anchor="_Toc96338446" w:history="1">
             <w:r>
               <w:rPr>
                 <w:rStyle w:val="Hyperlink"/>
@@ -8319,7 +8319,7 @@
                 <w:noProof/>
                 <w:webHidden/>
               </w:rPr>
-              <w:instrText xml:space="preserve"> PAGEREF _Toc96315149 \h </w:instrText>
+              <w:instrText xml:space="preserve"> PAGEREF _Toc96338446 \h </w:instrText>
             </w:r>
             <w:r>
               <w:rPr>
@@ -8361,7 +8361,7 @@
               <w:lang w:val="en-CA"/>
             </w:rPr>
           </w:pPr>
-          <w:hyperlink w:anchor="_Toc96315150" w:history="1">
+          <w:hyperlink w:anchor="_Toc96338447" w:history="1">
             <w:r>
               <w:rPr>
                 <w:rStyle w:val="Hyperlink"/>
@@ -8384,7 +8384,7 @@
               <w:rPr>
                 <w:webHidden/>
               </w:rPr>
-              <w:instrText xml:space="preserve"> PAGEREF _Toc96315150 \h </w:instrText>
+              <w:instrText xml:space="preserve"> PAGEREF _Toc96338447 \h </w:instrText>
             </w:r>
             <w:r>
               <w:rPr>
@@ -8427,7 +8427,7 @@
               <w:lang w:val="en-CA"/>
             </w:rPr>
           </w:pPr>
-          <w:hyperlink w:anchor="_Toc96315151" w:history="1">
+          <w:hyperlink w:anchor="_Toc96338448" w:history="1">
             <w:r>
               <w:rPr>
                 <w:rStyle w:val="Hyperlink"/>
@@ -8454,7 +8454,7 @@
                 <w:noProof/>
                 <w:webHidden/>
               </w:rPr>
-              <w:instrText xml:space="preserve"> PAGEREF _Toc96315151 \h </w:instrText>
+              <w:instrText xml:space="preserve"> PAGEREF _Toc96338448 \h </w:instrText>
             </w:r>
             <w:r>
               <w:rPr>
@@ -8501,7 +8501,7 @@
               <w:lang w:val="en-CA"/>
             </w:rPr>
           </w:pPr>
-          <w:hyperlink w:anchor="_Toc96315152" w:history="1">
+          <w:hyperlink w:anchor="_Toc96338449" w:history="1">
             <w:r>
               <w:rPr>
                 <w:rStyle w:val="Hyperlink"/>
@@ -8528,7 +8528,7 @@
                 <w:noProof/>
                 <w:webHidden/>
               </w:rPr>
-              <w:instrText xml:space="preserve"> PAGEREF _Toc96315152 \h </w:instrText>
+              <w:instrText xml:space="preserve"> PAGEREF _Toc96338449 \h </w:instrText>
             </w:r>
             <w:r>
               <w:rPr>
@@ -8575,7 +8575,7 @@
               <w:lang w:val="en-CA"/>
             </w:rPr>
           </w:pPr>
-          <w:hyperlink w:anchor="_Toc96315153" w:history="1">
+          <w:hyperlink w:anchor="_Toc96338450" w:history="1">
             <w:r>
               <w:rPr>
                 <w:rStyle w:val="Hyperlink"/>
@@ -8602,7 +8602,7 @@
                 <w:noProof/>
                 <w:webHidden/>
               </w:rPr>
-              <w:instrText xml:space="preserve"> PAGEREF _Toc96315153 \h </w:instrText>
+              <w:instrText xml:space="preserve"> PAGEREF _Toc96338450 \h </w:instrText>
             </w:r>
             <w:r>
               <w:rPr>
@@ -8649,7 +8649,7 @@
               <w:lang w:val="en-CA"/>
             </w:rPr>
           </w:pPr>
-          <w:hyperlink w:anchor="_Toc96315154" w:history="1">
+          <w:hyperlink w:anchor="_Toc96338451" w:history="1">
             <w:r>
               <w:rPr>
                 <w:rStyle w:val="Hyperlink"/>
@@ -8676,7 +8676,7 @@
                 <w:noProof/>
                 <w:webHidden/>
               </w:rPr>
-              <w:instrText xml:space="preserve"> PAGEREF _Toc96315154 \h </w:instrText>
+              <w:instrText xml:space="preserve"> PAGEREF _Toc96338451 \h </w:instrText>
             </w:r>
             <w:r>
               <w:rPr>
@@ -8723,7 +8723,7 @@
               <w:lang w:val="en-CA"/>
             </w:rPr>
           </w:pPr>
-          <w:hyperlink w:anchor="_Toc96315155" w:history="1">
+          <w:hyperlink w:anchor="_Toc96338452" w:history="1">
             <w:r>
               <w:rPr>
                 <w:rStyle w:val="Hyperlink"/>
@@ -8750,7 +8750,7 @@
                 <w:noProof/>
                 <w:webHidden/>
               </w:rPr>
-              <w:instrText xml:space="preserve"> PAGEREF _Toc96315155 \h </w:instrText>
+              <w:instrText xml:space="preserve"> PAGEREF _Toc96338452 \h </w:instrText>
             </w:r>
             <w:r>
               <w:rPr>
@@ -8797,7 +8797,7 @@
               <w:lang w:val="en-CA"/>
             </w:rPr>
           </w:pPr>
-          <w:hyperlink w:anchor="_Toc96315156" w:history="1">
+          <w:hyperlink w:anchor="_Toc96338453" w:history="1">
             <w:r>
               <w:rPr>
                 <w:rStyle w:val="Hyperlink"/>
@@ -8824,7 +8824,7 @@
                 <w:noProof/>
                 <w:webHidden/>
               </w:rPr>
-              <w:instrText xml:space="preserve"> PAGEREF _Toc96315156 \h </w:instrText>
+              <w:instrText xml:space="preserve"> PAGEREF _Toc96338453 \h </w:instrText>
             </w:r>
             <w:r>
               <w:rPr>
@@ -8871,7 +8871,7 @@
               <w:lang w:val="en-CA"/>
             </w:rPr>
           </w:pPr>
-          <w:hyperlink w:anchor="_Toc96315157" w:history="1">
+          <w:hyperlink w:anchor="_Toc96338454" w:history="1">
             <w:r>
               <w:rPr>
                 <w:rStyle w:val="Hyperlink"/>
@@ -8898,7 +8898,7 @@
                 <w:noProof/>
                 <w:webHidden/>
               </w:rPr>
-              <w:instrText xml:space="preserve"> PAGEREF _Toc96315157 \h </w:instrText>
+              <w:instrText xml:space="preserve"> PAGEREF _Toc96338454 \h </w:instrText>
             </w:r>
             <w:r>
               <w:rPr>
@@ -8945,7 +8945,7 @@
               <w:lang w:val="en-CA"/>
             </w:rPr>
           </w:pPr>
-          <w:hyperlink w:anchor="_Toc96315158" w:history="1">
+          <w:hyperlink w:anchor="_Toc96338455" w:history="1">
             <w:r>
               <w:rPr>
                 <w:rStyle w:val="Hyperlink"/>
@@ -8972,7 +8972,7 @@
                 <w:noProof/>
                 <w:webHidden/>
               </w:rPr>
-              <w:instrText xml:space="preserve"> PAGEREF _Toc96315158 \h </w:instrText>
+              <w:instrText xml:space="preserve"> PAGEREF _Toc96338455 \h </w:instrText>
             </w:r>
             <w:r>
               <w:rPr>
@@ -9019,7 +9019,7 @@
               <w:lang w:val="en-CA"/>
             </w:rPr>
           </w:pPr>
-          <w:hyperlink w:anchor="_Toc96315159" w:history="1">
+          <w:hyperlink w:anchor="_Toc96338456" w:history="1">
             <w:r>
               <w:rPr>
                 <w:rStyle w:val="Hyperlink"/>
@@ -9046,7 +9046,7 @@
                 <w:noProof/>
                 <w:webHidden/>
               </w:rPr>
-              <w:instrText xml:space="preserve"> PAGEREF _Toc96315159 \h </w:instrText>
+              <w:instrText xml:space="preserve"> PAGEREF _Toc96338456 \h </w:instrText>
             </w:r>
             <w:r>
               <w:rPr>
@@ -9093,7 +9093,7 @@
               <w:lang w:val="en-CA"/>
             </w:rPr>
           </w:pPr>
-          <w:hyperlink w:anchor="_Toc96315160" w:history="1">
+          <w:hyperlink w:anchor="_Toc96338457" w:history="1">
             <w:r>
               <w:rPr>
                 <w:rStyle w:val="Hyperlink"/>
@@ -9120,7 +9120,7 @@
                 <w:noProof/>
                 <w:webHidden/>
               </w:rPr>
-              <w:instrText xml:space="preserve"> PAGEREF _Toc96315160 \h </w:instrText>
+              <w:instrText xml:space="preserve"> PAGEREF _Toc96338457 \h </w:instrText>
             </w:r>
             <w:r>
               <w:rPr>
@@ -9167,7 +9167,7 @@
               <w:lang w:val="en-CA"/>
             </w:rPr>
           </w:pPr>
-          <w:hyperlink w:anchor="_Toc96315161" w:history="1">
+          <w:hyperlink w:anchor="_Toc96338458" w:history="1">
             <w:r>
               <w:rPr>
                 <w:rStyle w:val="Hyperlink"/>
@@ -9194,7 +9194,7 @@
                 <w:noProof/>
                 <w:webHidden/>
               </w:rPr>
-              <w:instrText xml:space="preserve"> PAGEREF _Toc96315161 \h </w:instrText>
+              <w:instrText xml:space="preserve"> PAGEREF _Toc96338458 \h </w:instrText>
             </w:r>
             <w:r>
               <w:rPr>
@@ -9241,7 +9241,7 @@
               <w:lang w:val="en-CA"/>
             </w:rPr>
           </w:pPr>
-          <w:hyperlink w:anchor="_Toc96315162" w:history="1">
+          <w:hyperlink w:anchor="_Toc96338459" w:history="1">
             <w:r>
               <w:rPr>
                 <w:rStyle w:val="Hyperlink"/>
@@ -9268,7 +9268,7 @@
                 <w:noProof/>
                 <w:webHidden/>
               </w:rPr>
-              <w:instrText xml:space="preserve"> PAGEREF _Toc96315162 \h </w:instrText>
+              <w:instrText xml:space="preserve"> PAGEREF _Toc96338459 \h </w:instrText>
             </w:r>
             <w:r>
               <w:rPr>
@@ -9315,7 +9315,7 @@
               <w:lang w:val="en-CA"/>
             </w:rPr>
           </w:pPr>
-          <w:hyperlink w:anchor="_Toc96315163" w:history="1">
+          <w:hyperlink w:anchor="_Toc96338460" w:history="1">
             <w:r>
               <w:rPr>
                 <w:rStyle w:val="Hyperlink"/>
@@ -9342,7 +9342,7 @@
                 <w:noProof/>
                 <w:webHidden/>
               </w:rPr>
-              <w:instrText xml:space="preserve"> PAGEREF _Toc96315163 \h </w:instrText>
+              <w:instrText xml:space="preserve"> PAGEREF _Toc96338460 \h </w:instrText>
             </w:r>
             <w:r>
               <w:rPr>
@@ -9389,7 +9389,7 @@
               <w:lang w:val="en-CA"/>
             </w:rPr>
           </w:pPr>
-          <w:hyperlink w:anchor="_Toc96315164" w:history="1">
+          <w:hyperlink w:anchor="_Toc96338461" w:history="1">
             <w:r>
               <w:rPr>
                 <w:rStyle w:val="Hyperlink"/>
@@ -9416,7 +9416,7 @@
                 <w:noProof/>
                 <w:webHidden/>
               </w:rPr>
-              <w:instrText xml:space="preserve"> PAGEREF _Toc96315164 \h </w:instrText>
+              <w:instrText xml:space="preserve"> PAGEREF _Toc96338461 \h </w:instrText>
             </w:r>
             <w:r>
               <w:rPr>
@@ -9458,7 +9458,7 @@
               <w:lang w:val="en-CA"/>
             </w:rPr>
           </w:pPr>
-          <w:hyperlink w:anchor="_Toc96315165" w:history="1">
+          <w:hyperlink w:anchor="_Toc96338462" w:history="1">
             <w:r>
               <w:rPr>
                 <w:rStyle w:val="Hyperlink"/>
@@ -9481,7 +9481,7 @@
               <w:rPr>
                 <w:webHidden/>
               </w:rPr>
-              <w:instrText xml:space="preserve"> PAGEREF _Toc96315165 \h </w:instrText>
+              <w:instrText xml:space="preserve"> PAGEREF _Toc96338462 \h </w:instrText>
             </w:r>
             <w:r>
               <w:rPr>
@@ -9520,7 +9520,7 @@
         <w:pStyle w:val="Heading1"/>
       </w:pPr>
       <w:bookmarkStart w:id="1" w:name="glossary"/>
-      <w:bookmarkStart w:id="2" w:name="_Toc96315013"/>
+      <w:bookmarkStart w:id="2" w:name="_Toc96338310"/>
       <w:r>
         <w:t>Glossary</w:t>
       </w:r>
@@ -9531,7 +9531,7 @@
         <w:pStyle w:val="Heading3"/>
       </w:pPr>
       <w:bookmarkStart w:id="3" w:name="advanced-research-computing"/>
-      <w:bookmarkStart w:id="4" w:name="_Toc96315014"/>
+      <w:bookmarkStart w:id="4" w:name="_Toc96338311"/>
       <w:r>
         <w:t>ADVANCED RESEARCH COMPUTING</w:t>
       </w:r>
@@ -9604,7 +9604,7 @@
         <w:pStyle w:val="Heading3"/>
       </w:pPr>
       <w:bookmarkStart w:id="5" w:name="aggregations"/>
-      <w:bookmarkStart w:id="6" w:name="_Toc96315015"/>
+      <w:bookmarkStart w:id="6" w:name="_Toc96338312"/>
       <w:bookmarkEnd w:id="3"/>
       <w:r>
         <w:t>Aggr</w:t>
@@ -9658,7 +9658,7 @@
         <w:pStyle w:val="Heading3"/>
       </w:pPr>
       <w:bookmarkStart w:id="7" w:name="algorithm"/>
-      <w:bookmarkStart w:id="8" w:name="_Toc96315016"/>
+      <w:bookmarkStart w:id="8" w:name="_Toc96338313"/>
       <w:bookmarkEnd w:id="5"/>
       <w:r>
         <w:t>ALGORITHM</w:t>
@@ -9713,7 +9713,7 @@
         <w:pStyle w:val="Heading3"/>
       </w:pPr>
       <w:bookmarkStart w:id="9" w:name="analytics"/>
-      <w:bookmarkStart w:id="10" w:name="_Toc96315017"/>
+      <w:bookmarkStart w:id="10" w:name="_Toc96338314"/>
       <w:bookmarkEnd w:id="7"/>
       <w:r>
         <w:t>ANALYTICS</w:t>
@@ -9798,7 +9798,7 @@
         <w:pStyle w:val="Heading3"/>
       </w:pPr>
       <w:bookmarkStart w:id="11" w:name="api"/>
-      <w:bookmarkStart w:id="12" w:name="_Toc96315018"/>
+      <w:bookmarkStart w:id="12" w:name="_Toc96338315"/>
       <w:bookmarkEnd w:id="9"/>
       <w:r>
         <w:t>API</w:t>
@@ -9829,7 +9829,7 @@
         <w:pStyle w:val="Heading3"/>
       </w:pPr>
       <w:bookmarkStart w:id="13" w:name="arithmetic-operations"/>
-      <w:bookmarkStart w:id="14" w:name="_Toc96315019"/>
+      <w:bookmarkStart w:id="14" w:name="_Toc96338316"/>
       <w:bookmarkEnd w:id="11"/>
       <w:r>
         <w:t>Arithmetic operations</w:t>
@@ -9941,7 +9941,7 @@
         <w:pStyle w:val="Heading3"/>
       </w:pPr>
       <w:bookmarkStart w:id="15" w:name="artificial-intelligence"/>
-      <w:bookmarkStart w:id="16" w:name="_Toc96315020"/>
+      <w:bookmarkStart w:id="16" w:name="_Toc96338317"/>
       <w:bookmarkEnd w:id="13"/>
       <w:r>
         <w:t>ARTIFICIAL INTELLIGENCE</w:t>
@@ -9992,7 +9992,7 @@
         <w:pStyle w:val="Heading3"/>
       </w:pPr>
       <w:bookmarkStart w:id="17" w:name="bar-chart"/>
-      <w:bookmarkStart w:id="18" w:name="_Toc96315021"/>
+      <w:bookmarkStart w:id="18" w:name="_Toc96338318"/>
       <w:bookmarkEnd w:id="15"/>
       <w:r>
         <w:t>Bar Chart</w:t>
@@ -10053,7 +10053,7 @@
         <w:pStyle w:val="Heading3"/>
       </w:pPr>
       <w:bookmarkStart w:id="19" w:name="behavioural-analytics"/>
-      <w:bookmarkStart w:id="20" w:name="_Toc96315022"/>
+      <w:bookmarkStart w:id="20" w:name="_Toc96338319"/>
       <w:bookmarkEnd w:id="17"/>
       <w:r>
         <w:t>BEHAVIOUR(AL) ANALYTICS</w:t>
@@ -10122,7 +10122,7 @@
         <w:pStyle w:val="Heading3"/>
       </w:pPr>
       <w:bookmarkStart w:id="21" w:name="big-data"/>
-      <w:bookmarkStart w:id="22" w:name="_Toc96315023"/>
+      <w:bookmarkStart w:id="22" w:name="_Toc96338320"/>
       <w:bookmarkEnd w:id="19"/>
       <w:r>
         <w:t>BIG DATA</w:t>
@@ -10219,7 +10219,7 @@
         <w:pStyle w:val="Heading3"/>
       </w:pPr>
       <w:bookmarkStart w:id="23" w:name="big-data-isnt-always-big."/>
-      <w:bookmarkStart w:id="24" w:name="_Toc96315024"/>
+      <w:bookmarkStart w:id="24" w:name="_Toc96338321"/>
       <w:bookmarkEnd w:id="21"/>
       <w:r>
         <w:t>Big data isn’t always big.</w:t>
@@ -10339,7 +10339,7 @@
         <w:pStyle w:val="Heading3"/>
       </w:pPr>
       <w:bookmarkStart w:id="25" w:name="binning"/>
-      <w:bookmarkStart w:id="26" w:name="_Toc96315025"/>
+      <w:bookmarkStart w:id="26" w:name="_Toc96338322"/>
       <w:bookmarkEnd w:id="23"/>
       <w:r>
         <w:t>Binning</w:t>
@@ -10441,7 +10441,7 @@
         <w:pStyle w:val="Heading3"/>
       </w:pPr>
       <w:bookmarkStart w:id="27" w:name="box-plot"/>
-      <w:bookmarkStart w:id="28" w:name="_Toc96315026"/>
+      <w:bookmarkStart w:id="28" w:name="_Toc96338323"/>
       <w:bookmarkEnd w:id="25"/>
       <w:r>
         <w:t>Box Plot</w:t>
@@ -10480,7 +10480,7 @@
         <w:pStyle w:val="Heading3"/>
       </w:pPr>
       <w:bookmarkStart w:id="29" w:name="bucketing"/>
-      <w:bookmarkStart w:id="30" w:name="_Toc96315027"/>
+      <w:bookmarkStart w:id="30" w:name="_Toc96338324"/>
       <w:bookmarkEnd w:id="27"/>
       <w:r>
         <w:t>Bucketing</w:t>
@@ -10530,7 +10530,7 @@
         <w:pStyle w:val="Heading3"/>
       </w:pPr>
       <w:bookmarkStart w:id="31" w:name="causal-inference"/>
-      <w:bookmarkStart w:id="32" w:name="_Toc96315028"/>
+      <w:bookmarkStart w:id="32" w:name="_Toc96338325"/>
       <w:bookmarkEnd w:id="29"/>
       <w:r>
         <w:t>CAUSAL INFERENCE</w:t>
@@ -10583,7 +10583,7 @@
         <w:pStyle w:val="Heading3"/>
       </w:pPr>
       <w:bookmarkStart w:id="33" w:name="chartjunk"/>
-      <w:bookmarkStart w:id="34" w:name="_Toc96315029"/>
+      <w:bookmarkStart w:id="34" w:name="_Toc96338326"/>
       <w:bookmarkEnd w:id="31"/>
       <w:r>
         <w:t>Chartjunk</w:t>
@@ -10611,7 +10611,7 @@
         <w:pStyle w:val="Heading3"/>
       </w:pPr>
       <w:bookmarkStart w:id="35" w:name="classification"/>
-      <w:bookmarkStart w:id="36" w:name="_Toc96315030"/>
+      <w:bookmarkStart w:id="36" w:name="_Toc96338327"/>
       <w:bookmarkEnd w:id="33"/>
       <w:r>
         <w:t>CLASSIFICATION</w:t>
@@ -10686,7 +10686,7 @@
         <w:pStyle w:val="Heading3"/>
       </w:pPr>
       <w:bookmarkStart w:id="37" w:name="cloud-the-cloud"/>
-      <w:bookmarkStart w:id="38" w:name="_Toc96315031"/>
+      <w:bookmarkStart w:id="38" w:name="_Toc96338328"/>
       <w:bookmarkEnd w:id="35"/>
       <w:r>
         <w:t>Cloud (“The Cloud”)</w:t>
@@ -10722,7 +10722,7 @@
         <w:pStyle w:val="Heading3"/>
       </w:pPr>
       <w:bookmarkStart w:id="40" w:name="cloud-computing"/>
-      <w:bookmarkStart w:id="41" w:name="_Toc96315032"/>
+      <w:bookmarkStart w:id="41" w:name="_Toc96338329"/>
       <w:bookmarkEnd w:id="37"/>
       <w:r>
         <w:t>CLOUD COMPUTING</w:t>
@@ -10810,7 +10810,7 @@
         <w:pStyle w:val="Heading3"/>
       </w:pPr>
       <w:bookmarkStart w:id="42" w:name="cloud-storage"/>
-      <w:bookmarkStart w:id="43" w:name="_Toc96315033"/>
+      <w:bookmarkStart w:id="43" w:name="_Toc96338330"/>
       <w:bookmarkEnd w:id="40"/>
       <w:r>
         <w:t>Cloud Storage</w:t>
@@ -10874,7 +10874,7 @@
         <w:pStyle w:val="Heading3"/>
       </w:pPr>
       <w:bookmarkStart w:id="44" w:name="cluster-compute"/>
-      <w:bookmarkStart w:id="45" w:name="_Toc96315034"/>
+      <w:bookmarkStart w:id="45" w:name="_Toc96338331"/>
       <w:bookmarkEnd w:id="42"/>
       <w:r>
         <w:t>CLUSTER (Compute)</w:t>
@@ -10935,7 +10935,7 @@
         <w:pStyle w:val="Heading3"/>
       </w:pPr>
       <w:bookmarkStart w:id="46" w:name="clustering"/>
-      <w:bookmarkStart w:id="47" w:name="_Toc96315035"/>
+      <w:bookmarkStart w:id="47" w:name="_Toc96338332"/>
       <w:bookmarkEnd w:id="44"/>
       <w:r>
         <w:t>CLUSTERING</w:t>
@@ -10988,7 +10988,7 @@
         <w:pStyle w:val="Heading3"/>
       </w:pPr>
       <w:bookmarkStart w:id="48" w:name="colour"/>
-      <w:bookmarkStart w:id="49" w:name="_Toc96315036"/>
+      <w:bookmarkStart w:id="49" w:name="_Toc96338333"/>
       <w:bookmarkEnd w:id="46"/>
       <w:r>
         <w:t>Colour</w:t>
@@ -11030,7 +11030,7 @@
         <w:pStyle w:val="Heading3"/>
       </w:pPr>
       <w:bookmarkStart w:id="50" w:name="computing-with-data"/>
-      <w:bookmarkStart w:id="51" w:name="_Toc96315037"/>
+      <w:bookmarkStart w:id="51" w:name="_Toc96338334"/>
       <w:bookmarkEnd w:id="48"/>
       <w:r>
         <w:t>COMPUTING WITH DATA</w:t>
@@ -11070,7 +11070,7 @@
         <w:pStyle w:val="Heading3"/>
       </w:pPr>
       <w:bookmarkStart w:id="52" w:name="correlation"/>
-      <w:bookmarkStart w:id="53" w:name="_Toc96315038"/>
+      <w:bookmarkStart w:id="53" w:name="_Toc96338335"/>
       <w:bookmarkEnd w:id="50"/>
       <w:r>
         <w:t>Correlation</w:t>
@@ -11134,7 +11134,7 @@
         <w:pStyle w:val="Heading3"/>
       </w:pPr>
       <w:bookmarkStart w:id="54" w:name="correlation-mining"/>
-      <w:bookmarkStart w:id="55" w:name="_Toc96315039"/>
+      <w:bookmarkStart w:id="55" w:name="_Toc96338336"/>
       <w:bookmarkEnd w:id="52"/>
       <w:r>
         <w:t>CORRELATION MINING</w:t>
@@ -11196,7 +11196,7 @@
         <w:pStyle w:val="Heading3"/>
       </w:pPr>
       <w:bookmarkStart w:id="56" w:name="critical-thinking"/>
-      <w:bookmarkStart w:id="57" w:name="_Toc96315040"/>
+      <w:bookmarkStart w:id="57" w:name="_Toc96338337"/>
       <w:bookmarkEnd w:id="54"/>
       <w:r>
         <w:t>Critical Thinking</w:t>
@@ -11259,7 +11259,7 @@
         <w:pStyle w:val="Heading3"/>
       </w:pPr>
       <w:bookmarkStart w:id="58" w:name="crowdsourcing"/>
-      <w:bookmarkStart w:id="59" w:name="_Toc96315041"/>
+      <w:bookmarkStart w:id="59" w:name="_Toc96338338"/>
       <w:bookmarkEnd w:id="56"/>
       <w:r>
         <w:t>Crowdsourcing</w:t>
@@ -11287,7 +11287,7 @@
         <w:pStyle w:val="Heading3"/>
       </w:pPr>
       <w:bookmarkStart w:id="60" w:name="cybersecurity"/>
-      <w:bookmarkStart w:id="61" w:name="_Toc96315042"/>
+      <w:bookmarkStart w:id="61" w:name="_Toc96338339"/>
       <w:bookmarkEnd w:id="58"/>
       <w:r>
         <w:t>CYBERSECURITY</w:t>
@@ -11344,7 +11344,7 @@
         <w:pStyle w:val="Heading3"/>
       </w:pPr>
       <w:bookmarkStart w:id="62" w:name="data"/>
-      <w:bookmarkStart w:id="63" w:name="_Toc96315043"/>
+      <w:bookmarkStart w:id="63" w:name="_Toc96338340"/>
       <w:bookmarkEnd w:id="60"/>
       <w:r>
         <w:t>DATA</w:t>
@@ -11408,7 +11408,7 @@
         <w:pStyle w:val="Heading3"/>
       </w:pPr>
       <w:bookmarkStart w:id="64" w:name="data-clean-dirty"/>
-      <w:bookmarkStart w:id="65" w:name="_Toc96315044"/>
+      <w:bookmarkStart w:id="65" w:name="_Toc96338341"/>
       <w:bookmarkEnd w:id="62"/>
       <w:r>
         <w:t>Data (Clean, Dirty)</w:t>
@@ -11481,7 +11481,7 @@
         <w:pStyle w:val="Heading3"/>
       </w:pPr>
       <w:bookmarkStart w:id="67" w:name="data-aggregation"/>
-      <w:bookmarkStart w:id="68" w:name="_Toc96315045"/>
+      <w:bookmarkStart w:id="68" w:name="_Toc96338342"/>
       <w:bookmarkEnd w:id="64"/>
       <w:r>
         <w:t>DATA AGGREGATION</w:t>
@@ -11501,7 +11501,7 @@
         <w:pStyle w:val="Heading3"/>
       </w:pPr>
       <w:bookmarkStart w:id="69" w:name="X79060956e1db0d007ea7fa4354ea4b4a78f209c"/>
-      <w:bookmarkStart w:id="70" w:name="_Toc96315046"/>
+      <w:bookmarkStart w:id="70" w:name="_Toc96338343"/>
       <w:bookmarkEnd w:id="67"/>
       <w:r>
         <w:t>Data Analysis [TODO: Seems more like a definition for Data Transformation(?)]</w:t>
@@ -11532,7 +11532,7 @@
         <w:pStyle w:val="Heading3"/>
       </w:pPr>
       <w:bookmarkStart w:id="71" w:name="data-bias"/>
-      <w:bookmarkStart w:id="72" w:name="_Toc96315047"/>
+      <w:bookmarkStart w:id="72" w:name="_Toc96338344"/>
       <w:bookmarkEnd w:id="69"/>
       <w:r>
         <w:t>Data Bias</w:t>
@@ -11596,7 +11596,7 @@
         <w:pStyle w:val="Heading3"/>
       </w:pPr>
       <w:bookmarkStart w:id="73" w:name="data-cleaning"/>
-      <w:bookmarkStart w:id="74" w:name="_Toc96315048"/>
+      <w:bookmarkStart w:id="74" w:name="_Toc96338345"/>
       <w:bookmarkEnd w:id="71"/>
       <w:r>
         <w:t>DATA CLEANING</w:t>
@@ -11635,7 +11635,7 @@
         <w:pStyle w:val="Heading3"/>
       </w:pPr>
       <w:bookmarkStart w:id="75" w:name="data-exploration-and-preparation"/>
-      <w:bookmarkStart w:id="76" w:name="_Toc96315049"/>
+      <w:bookmarkStart w:id="76" w:name="_Toc96338346"/>
       <w:bookmarkEnd w:id="73"/>
       <w:r>
         <w:t>DATA EXPLORATION AND PREPARATION</w:t>
@@ -11696,7 +11696,7 @@
         <w:pStyle w:val="Heading3"/>
       </w:pPr>
       <w:bookmarkStart w:id="77" w:name="data-integration"/>
-      <w:bookmarkStart w:id="78" w:name="_Toc96315050"/>
+      <w:bookmarkStart w:id="78" w:name="_Toc96338347"/>
       <w:bookmarkEnd w:id="75"/>
       <w:r>
         <w:t>DATA INT</w:t>
@@ -11783,7 +11783,7 @@
         <w:pStyle w:val="Heading3"/>
       </w:pPr>
       <w:bookmarkStart w:id="79" w:name="data-journalism"/>
-      <w:bookmarkStart w:id="80" w:name="_Toc96315051"/>
+      <w:bookmarkStart w:id="80" w:name="_Toc96338348"/>
       <w:bookmarkEnd w:id="77"/>
       <w:r>
         <w:t>Data Journalism</w:t>
@@ -11822,7 +11822,7 @@
         <w:pStyle w:val="Heading3"/>
       </w:pPr>
       <w:bookmarkStart w:id="81" w:name="data-lake"/>
-      <w:bookmarkStart w:id="82" w:name="_Toc96315052"/>
+      <w:bookmarkStart w:id="82" w:name="_Toc96338349"/>
       <w:bookmarkEnd w:id="79"/>
       <w:r>
         <w:t>Data Lake</w:t>
@@ -11886,7 +11886,7 @@
         <w:pStyle w:val="Heading3"/>
       </w:pPr>
       <w:bookmarkStart w:id="83" w:name="data-literacy"/>
-      <w:bookmarkStart w:id="84" w:name="_Toc96315053"/>
+      <w:bookmarkStart w:id="84" w:name="_Toc96338350"/>
       <w:bookmarkEnd w:id="81"/>
       <w:r>
         <w:t>Data Literacy</w:t>
@@ -11940,7 +11940,7 @@
         <w:pStyle w:val="Heading3"/>
       </w:pPr>
       <w:bookmarkStart w:id="85" w:name="data-mining"/>
-      <w:bookmarkStart w:id="86" w:name="_Toc96315054"/>
+      <w:bookmarkStart w:id="86" w:name="_Toc96338351"/>
       <w:bookmarkEnd w:id="83"/>
       <w:r>
         <w:t>DATA MINING</w:t>
@@ -12003,7 +12003,7 @@
         <w:pStyle w:val="Heading3"/>
       </w:pPr>
       <w:bookmarkStart w:id="87" w:name="data-model"/>
-      <w:bookmarkStart w:id="88" w:name="_Toc96315055"/>
+      <w:bookmarkStart w:id="88" w:name="_Toc96338352"/>
       <w:bookmarkEnd w:id="85"/>
       <w:r>
         <w:t>Data Model</w:t>
@@ -12042,7 +12042,7 @@
         <w:pStyle w:val="Heading3"/>
       </w:pPr>
       <w:bookmarkStart w:id="89" w:name="data-privacy"/>
-      <w:bookmarkStart w:id="90" w:name="_Toc96315056"/>
+      <w:bookmarkStart w:id="90" w:name="_Toc96338353"/>
       <w:bookmarkEnd w:id="87"/>
       <w:r>
         <w:t>Data Privacy</w:t>
@@ -12096,7 +12096,7 @@
         <w:pStyle w:val="Heading3"/>
       </w:pPr>
       <w:bookmarkStart w:id="91" w:name="data-quality"/>
-      <w:bookmarkStart w:id="92" w:name="_Toc96315057"/>
+      <w:bookmarkStart w:id="92" w:name="_Toc96338354"/>
       <w:bookmarkEnd w:id="89"/>
       <w:r>
         <w:t>Data Quality</w:t>
@@ -12164,7 +12164,7 @@
         <w:pStyle w:val="Heading3"/>
       </w:pPr>
       <w:bookmarkStart w:id="93" w:name="data-representation"/>
-      <w:bookmarkStart w:id="94" w:name="_Toc96315058"/>
+      <w:bookmarkStart w:id="94" w:name="_Toc96338355"/>
       <w:bookmarkEnd w:id="91"/>
       <w:r>
         <w:t>DAT</w:t>
@@ -12243,7 +12243,7 @@
         <w:pStyle w:val="Heading3"/>
       </w:pPr>
       <w:bookmarkStart w:id="95" w:name="data-science"/>
-      <w:bookmarkStart w:id="96" w:name="_Toc96315059"/>
+      <w:bookmarkStart w:id="96" w:name="_Toc96338356"/>
       <w:bookmarkEnd w:id="93"/>
       <w:r>
         <w:t>DATA SCIENCE</w:t>
@@ -12386,7 +12386,7 @@
         <w:pStyle w:val="Heading3"/>
       </w:pPr>
       <w:bookmarkStart w:id="97" w:name="data-transformation"/>
-      <w:bookmarkStart w:id="98" w:name="_Toc96315060"/>
+      <w:bookmarkStart w:id="98" w:name="_Toc96338357"/>
       <w:bookmarkEnd w:id="95"/>
       <w:r>
         <w:t>DATA TRANSFORMATION</w:t>
@@ -12526,7 +12526,7 @@
       <w:pPr>
         <w:pStyle w:val="Heading3"/>
       </w:pPr>
-      <w:bookmarkStart w:id="99" w:name="_Toc96315061"/>
+      <w:bookmarkStart w:id="99" w:name="_Toc96338358"/>
       <w:bookmarkEnd w:id="97"/>
       <w:r>
         <w:t>Data types</w:t>
@@ -12654,7 +12654,7 @@
         <w:pStyle w:val="Heading3"/>
       </w:pPr>
       <w:bookmarkStart w:id="104" w:name="data-warehouse"/>
-      <w:bookmarkStart w:id="105" w:name="_Toc96315062"/>
+      <w:bookmarkStart w:id="105" w:name="_Toc96338359"/>
       <w:bookmarkEnd w:id="103"/>
       <w:r>
         <w:t>Data Warehouse</w:t>
@@ -12707,7 +12707,7 @@
         <w:pStyle w:val="Heading3"/>
       </w:pPr>
       <w:bookmarkStart w:id="106" w:name="data-to-ink-ratio"/>
-      <w:bookmarkStart w:id="107" w:name="_Toc96315063"/>
+      <w:bookmarkStart w:id="107" w:name="_Toc96338360"/>
       <w:bookmarkEnd w:id="104"/>
       <w:r>
         <w:t>Data-to-ink ratio</w:t>
@@ -12735,7 +12735,7 @@
         <w:pStyle w:val="Heading3"/>
       </w:pPr>
       <w:bookmarkStart w:id="108" w:name="database"/>
-      <w:bookmarkStart w:id="109" w:name="_Toc96315064"/>
+      <w:bookmarkStart w:id="109" w:name="_Toc96338361"/>
       <w:bookmarkEnd w:id="106"/>
       <w:r>
         <w:t>DATABASE</w:t>
@@ -12828,7 +12828,7 @@
         <w:pStyle w:val="Heading3"/>
       </w:pPr>
       <w:bookmarkStart w:id="110" w:name="database-2"/>
-      <w:bookmarkStart w:id="111" w:name="_Toc96315065"/>
+      <w:bookmarkStart w:id="111" w:name="_Toc96338362"/>
       <w:bookmarkEnd w:id="108"/>
       <w:r>
         <w:t>Database 2</w:t>
@@ -12886,7 +12886,7 @@
         <w:pStyle w:val="Heading3"/>
       </w:pPr>
       <w:bookmarkStart w:id="112" w:name="database-model"/>
-      <w:bookmarkStart w:id="113" w:name="_Toc96315066"/>
+      <w:bookmarkStart w:id="113" w:name="_Toc96338363"/>
       <w:bookmarkEnd w:id="110"/>
       <w:r>
         <w:t>Database Model</w:t>
@@ -12953,7 +12953,7 @@
         <w:pStyle w:val="Heading3"/>
       </w:pPr>
       <w:bookmarkStart w:id="114" w:name="dendrogram"/>
-      <w:bookmarkStart w:id="115" w:name="_Toc96315067"/>
+      <w:bookmarkStart w:id="115" w:name="_Toc96338364"/>
       <w:bookmarkEnd w:id="112"/>
       <w:r>
         <w:t>Dendrogram</w:t>
@@ -13006,7 +13006,7 @@
         <w:pStyle w:val="Heading3"/>
       </w:pPr>
       <w:bookmarkStart w:id="116" w:name="descriptive-analytics"/>
-      <w:bookmarkStart w:id="117" w:name="_Toc96315068"/>
+      <w:bookmarkStart w:id="117" w:name="_Toc96338365"/>
       <w:bookmarkEnd w:id="114"/>
       <w:r>
         <w:t>DESCRIPTIVE ANALYTICS</w:t>
@@ -13061,7 +13061,7 @@
         <w:pStyle w:val="Heading3"/>
       </w:pPr>
       <w:bookmarkStart w:id="118" w:name="distributed-file-system"/>
-      <w:bookmarkStart w:id="119" w:name="_Toc96315069"/>
+      <w:bookmarkStart w:id="119" w:name="_Toc96338366"/>
       <w:bookmarkEnd w:id="116"/>
       <w:r>
         <w:t>DISTRIBUTED FIL</w:t>
@@ -13122,7 +13122,7 @@
         <w:pStyle w:val="Heading3"/>
       </w:pPr>
       <w:bookmarkStart w:id="120" w:name="entityrelationship-model"/>
-      <w:bookmarkStart w:id="121" w:name="_Toc96315070"/>
+      <w:bookmarkStart w:id="121" w:name="_Toc96338367"/>
       <w:bookmarkEnd w:id="118"/>
       <w:r>
         <w:t>Entity–Relationship Model</w:t>
@@ -13186,7 +13186,7 @@
         <w:pStyle w:val="Heading3"/>
       </w:pPr>
       <w:bookmarkStart w:id="122" w:name="feature"/>
-      <w:bookmarkStart w:id="123" w:name="_Toc96315071"/>
+      <w:bookmarkStart w:id="123" w:name="_Toc96338368"/>
       <w:bookmarkEnd w:id="120"/>
       <w:r>
         <w:t>FEATURE</w:t>
@@ -13231,7 +13231,7 @@
         <w:pStyle w:val="Heading3"/>
       </w:pPr>
       <w:bookmarkStart w:id="124" w:name="feature-engineering"/>
-      <w:bookmarkStart w:id="125" w:name="_Toc96315072"/>
+      <w:bookmarkStart w:id="125" w:name="_Toc96338369"/>
       <w:bookmarkEnd w:id="122"/>
       <w:r>
         <w:t>FEATURE ENGINEERING</w:t>
@@ -13298,7 +13298,7 @@
         <w:pStyle w:val="Heading3"/>
       </w:pPr>
       <w:bookmarkStart w:id="126" w:name="file-formats"/>
-      <w:bookmarkStart w:id="127" w:name="_Toc96315073"/>
+      <w:bookmarkStart w:id="127" w:name="_Toc96338370"/>
       <w:bookmarkEnd w:id="124"/>
       <w:r>
         <w:t>File Formats</w:t>
@@ -13337,7 +13337,7 @@
         <w:pStyle w:val="Heading3"/>
       </w:pPr>
       <w:bookmarkStart w:id="128" w:name="filter"/>
-      <w:bookmarkStart w:id="129" w:name="_Toc96315074"/>
+      <w:bookmarkStart w:id="129" w:name="_Toc96338371"/>
       <w:bookmarkEnd w:id="126"/>
       <w:r>
         <w:t>Filter</w:t>
@@ -13617,7 +13617,7 @@
         <w:pStyle w:val="Heading3"/>
       </w:pPr>
       <w:bookmarkStart w:id="136" w:name="flexible-schema"/>
-      <w:bookmarkStart w:id="137" w:name="_Toc96315075"/>
+      <w:bookmarkStart w:id="137" w:name="_Toc96338372"/>
       <w:bookmarkEnd w:id="128"/>
       <w:bookmarkEnd w:id="135"/>
       <w:r>
@@ -13691,7 +13691,7 @@
         <w:pStyle w:val="Heading3"/>
       </w:pPr>
       <w:bookmarkStart w:id="138" w:name="foreign-key"/>
-      <w:bookmarkStart w:id="139" w:name="_Toc96315076"/>
+      <w:bookmarkStart w:id="139" w:name="_Toc96338373"/>
       <w:bookmarkEnd w:id="136"/>
       <w:r>
         <w:t>Foreign key</w:t>
@@ -13730,7 +13730,7 @@
         <w:pStyle w:val="Heading3"/>
       </w:pPr>
       <w:bookmarkStart w:id="140" w:name="generative-modeling"/>
-      <w:bookmarkStart w:id="141" w:name="_Toc96315077"/>
+      <w:bookmarkStart w:id="141" w:name="_Toc96338374"/>
       <w:bookmarkEnd w:id="138"/>
       <w:r>
         <w:t>GENERATIVE MODELING</w:t>
@@ -13792,7 +13792,7 @@
         <w:pStyle w:val="Heading3"/>
       </w:pPr>
       <w:bookmarkStart w:id="142" w:name="gis"/>
-      <w:bookmarkStart w:id="143" w:name="_Toc96315078"/>
+      <w:bookmarkStart w:id="143" w:name="_Toc96338375"/>
       <w:bookmarkEnd w:id="140"/>
       <w:r>
         <w:t>GIS</w:t>
@@ -13849,7 +13849,7 @@
         <w:pStyle w:val="Heading3"/>
       </w:pPr>
       <w:bookmarkStart w:id="144" w:name="goodness-of-fit"/>
-      <w:bookmarkStart w:id="145" w:name="_Toc96315079"/>
+      <w:bookmarkStart w:id="145" w:name="_Toc96338376"/>
       <w:bookmarkEnd w:id="142"/>
       <w:r>
         <w:t>GOODNESS OF FIT</w:t>
@@ -13879,11 +13879,11 @@
       <w:pPr>
         <w:pStyle w:val="Heading3"/>
       </w:pPr>
-      <w:bookmarkStart w:id="146" w:name="groupby"/>
-      <w:bookmarkStart w:id="147" w:name="_Toc96315080"/>
+      <w:bookmarkStart w:id="146" w:name="group-by"/>
+      <w:bookmarkStart w:id="147" w:name="_Toc96338377"/>
       <w:bookmarkEnd w:id="144"/>
       <w:r>
-        <w:t>Groupby</w:t>
+        <w:t>Group by</w:t>
       </w:r>
       <w:bookmarkEnd w:id="147"/>
     </w:p>
@@ -13941,7 +13941,7 @@
         <w:pStyle w:val="Heading3"/>
       </w:pPr>
       <w:bookmarkStart w:id="148" w:name="heatmap"/>
-      <w:bookmarkStart w:id="149" w:name="_Toc96315081"/>
+      <w:bookmarkStart w:id="149" w:name="_Toc96338378"/>
       <w:bookmarkEnd w:id="146"/>
       <w:r>
         <w:t>Heatmap</w:t>
@@ -13983,7 +13983,7 @@
         <w:pStyle w:val="Heading3"/>
       </w:pPr>
       <w:bookmarkStart w:id="150" w:name="histogram"/>
-      <w:bookmarkStart w:id="151" w:name="_Toc96315082"/>
+      <w:bookmarkStart w:id="151" w:name="_Toc96338379"/>
       <w:bookmarkEnd w:id="148"/>
       <w:r>
         <w:t>Histogram</w:t>
@@ -14066,7 +14066,7 @@
         <w:pStyle w:val="Heading3"/>
       </w:pPr>
       <w:bookmarkStart w:id="152" w:name="html"/>
-      <w:bookmarkStart w:id="153" w:name="_Toc96315083"/>
+      <w:bookmarkStart w:id="153" w:name="_Toc96338380"/>
       <w:bookmarkEnd w:id="150"/>
       <w:r>
         <w:t>HTML</w:t>
@@ -14094,7 +14094,7 @@
         <w:pStyle w:val="Heading3"/>
       </w:pPr>
       <w:bookmarkStart w:id="154" w:name="infographics"/>
-      <w:bookmarkStart w:id="155" w:name="_Toc96315084"/>
+      <w:bookmarkStart w:id="155" w:name="_Toc96338381"/>
       <w:bookmarkEnd w:id="152"/>
       <w:r>
         <w:t>Infograph</w:t>
@@ -14136,7 +14136,7 @@
         <w:pStyle w:val="Heading3"/>
       </w:pPr>
       <w:bookmarkStart w:id="156" w:name="information"/>
-      <w:bookmarkStart w:id="157" w:name="_Toc96315085"/>
+      <w:bookmarkStart w:id="157" w:name="_Toc96338382"/>
       <w:bookmarkEnd w:id="154"/>
       <w:r>
         <w:t>INFORMATION</w:t>
@@ -14201,7 +14201,7 @@
         <w:pStyle w:val="Heading3"/>
       </w:pPr>
       <w:bookmarkStart w:id="158" w:name="insight"/>
-      <w:bookmarkStart w:id="159" w:name="_Toc96315086"/>
+      <w:bookmarkStart w:id="159" w:name="_Toc96338383"/>
       <w:bookmarkEnd w:id="156"/>
       <w:r>
         <w:t>INSIGHT</w:t>
@@ -14258,7 +14258,7 @@
         <w:pStyle w:val="Heading3"/>
       </w:pPr>
       <w:bookmarkStart w:id="160" w:name="iot-internet-of-things"/>
-      <w:bookmarkStart w:id="161" w:name="_Toc96315087"/>
+      <w:bookmarkStart w:id="161" w:name="_Toc96338384"/>
       <w:bookmarkEnd w:id="158"/>
       <w:r>
         <w:t>IOT (INTERNET OF THINGS)</w:t>
@@ -14329,7 +14329,7 @@
         <w:pStyle w:val="Heading3"/>
       </w:pPr>
       <w:bookmarkStart w:id="163" w:name="join"/>
-      <w:bookmarkStart w:id="164" w:name="_Toc96315088"/>
+      <w:bookmarkStart w:id="164" w:name="_Toc96338385"/>
       <w:bookmarkEnd w:id="160"/>
       <w:r>
         <w:t>Join</w:t>
@@ -14411,7 +14411,7 @@
         <w:pStyle w:val="Heading3"/>
       </w:pPr>
       <w:bookmarkStart w:id="165" w:name="knowledge-discovery"/>
-      <w:bookmarkStart w:id="166" w:name="_Toc96315089"/>
+      <w:bookmarkStart w:id="166" w:name="_Toc96338386"/>
       <w:bookmarkEnd w:id="163"/>
       <w:r>
         <w:t>KNOWLEDGE DISCOVERY</w:t>
@@ -14517,7 +14517,7 @@
         <w:pStyle w:val="Heading3"/>
       </w:pPr>
       <w:bookmarkStart w:id="167" w:name="lie-factor"/>
-      <w:bookmarkStart w:id="168" w:name="_Toc96315090"/>
+      <w:bookmarkStart w:id="168" w:name="_Toc96338387"/>
       <w:bookmarkEnd w:id="165"/>
       <w:r>
         <w:t>Lie factor</w:t>
@@ -14545,7 +14545,7 @@
         <w:pStyle w:val="Heading3"/>
       </w:pPr>
       <w:bookmarkStart w:id="169" w:name="line-plot"/>
-      <w:bookmarkStart w:id="170" w:name="_Toc96315091"/>
+      <w:bookmarkStart w:id="170" w:name="_Toc96338388"/>
       <w:bookmarkEnd w:id="167"/>
       <w:r>
         <w:t>Line Plot</w:t>
@@ -14606,7 +14606,7 @@
         <w:pStyle w:val="Heading3"/>
       </w:pPr>
       <w:bookmarkStart w:id="171" w:name="logical-operations"/>
-      <w:bookmarkStart w:id="172" w:name="_Toc96315092"/>
+      <w:bookmarkStart w:id="172" w:name="_Toc96338389"/>
       <w:bookmarkEnd w:id="169"/>
       <w:r>
         <w:t>Logical operations</w:t>
@@ -14718,7 +14718,7 @@
         <w:pStyle w:val="Heading3"/>
       </w:pPr>
       <w:bookmarkStart w:id="173" w:name="machine-learning"/>
-      <w:bookmarkStart w:id="174" w:name="_Toc96315093"/>
+      <w:bookmarkStart w:id="174" w:name="_Toc96338390"/>
       <w:bookmarkEnd w:id="171"/>
       <w:r>
         <w:t>MACHINE LEARNING</w:t>
@@ -14834,7 +14834,7 @@
         <w:pStyle w:val="Heading3"/>
       </w:pPr>
       <w:bookmarkStart w:id="175" w:name="metadata"/>
-      <w:bookmarkStart w:id="176" w:name="_Toc96315094"/>
+      <w:bookmarkStart w:id="176" w:name="_Toc96338391"/>
       <w:bookmarkEnd w:id="173"/>
       <w:r>
         <w:t>METADATA</w:t>
@@ -14910,7 +14910,7 @@
         <w:pStyle w:val="Heading3"/>
       </w:pPr>
       <w:bookmarkStart w:id="177" w:name="model"/>
-      <w:bookmarkStart w:id="178" w:name="_Toc96315095"/>
+      <w:bookmarkStart w:id="178" w:name="_Toc96338392"/>
       <w:bookmarkEnd w:id="175"/>
       <w:r>
         <w:t>Model</w:t>
@@ -14938,7 +14938,7 @@
         <w:pStyle w:val="Heading3"/>
       </w:pPr>
       <w:bookmarkStart w:id="179" w:name="model-fitting"/>
-      <w:bookmarkStart w:id="180" w:name="_Toc96315096"/>
+      <w:bookmarkStart w:id="180" w:name="_Toc96338393"/>
       <w:bookmarkEnd w:id="177"/>
       <w:r>
         <w:t>MODEL FITTING</w:t>
@@ -14980,7 +14980,7 @@
         <w:pStyle w:val="Heading3"/>
       </w:pPr>
       <w:bookmarkStart w:id="181" w:name="network"/>
-      <w:bookmarkStart w:id="182" w:name="_Toc96315097"/>
+      <w:bookmarkStart w:id="182" w:name="_Toc96338394"/>
       <w:bookmarkEnd w:id="179"/>
       <w:r>
         <w:t>NETWORK</w:t>
@@ -15021,7 +15021,7 @@
         <w:pStyle w:val="Heading3"/>
       </w:pPr>
       <w:bookmarkStart w:id="183" w:name="network-analysis"/>
-      <w:bookmarkStart w:id="184" w:name="_Toc96315098"/>
+      <w:bookmarkStart w:id="184" w:name="_Toc96338395"/>
       <w:bookmarkEnd w:id="181"/>
       <w:r>
         <w:t>NETWORK ANALYSIS</w:t>
@@ -15053,7 +15053,7 @@
         <w:pStyle w:val="Heading3"/>
       </w:pPr>
       <w:bookmarkStart w:id="185" w:name="no-sql-database"/>
-      <w:bookmarkStart w:id="186" w:name="_Toc96315099"/>
+      <w:bookmarkStart w:id="186" w:name="_Toc96338396"/>
       <w:bookmarkEnd w:id="183"/>
       <w:r>
         <w:t>NO-SQL DATABASE</w:t>
@@ -15106,7 +15106,7 @@
         <w:pStyle w:val="Heading3"/>
       </w:pPr>
       <w:bookmarkStart w:id="187" w:name="null-values"/>
-      <w:bookmarkStart w:id="188" w:name="_Toc96315100"/>
+      <w:bookmarkStart w:id="188" w:name="_Toc96338397"/>
       <w:bookmarkEnd w:id="185"/>
       <w:r>
         <w:t>Null values</w:t>
@@ -15149,7 +15149,7 @@
         <w:pStyle w:val="Heading3"/>
       </w:pPr>
       <w:bookmarkStart w:id="189" w:name="pair-plot"/>
-      <w:bookmarkStart w:id="190" w:name="_Toc96315101"/>
+      <w:bookmarkStart w:id="190" w:name="_Toc96338398"/>
       <w:bookmarkEnd w:id="187"/>
       <w:r>
         <w:t>Pair plot</w:t>
@@ -15188,7 +15188,7 @@
         <w:pStyle w:val="Heading3"/>
       </w:pPr>
       <w:bookmarkStart w:id="191" w:name="pictographs-plot"/>
-      <w:bookmarkStart w:id="192" w:name="_Toc96315102"/>
+      <w:bookmarkStart w:id="192" w:name="_Toc96338399"/>
       <w:bookmarkEnd w:id="189"/>
       <w:r>
         <w:t>Pictographs Plot</w:t>
@@ -15227,7 +15227,7 @@
         <w:pStyle w:val="Heading3"/>
       </w:pPr>
       <w:bookmarkStart w:id="193" w:name="pie-chart"/>
-      <w:bookmarkStart w:id="194" w:name="_Toc96315103"/>
+      <w:bookmarkStart w:id="194" w:name="_Toc96338400"/>
       <w:bookmarkEnd w:id="191"/>
       <w:r>
         <w:t>Pie Chart</w:t>
@@ -15288,7 +15288,7 @@
         <w:pStyle w:val="Heading3"/>
       </w:pPr>
       <w:bookmarkStart w:id="195" w:name="pivot"/>
-      <w:bookmarkStart w:id="196" w:name="_Toc96315104"/>
+      <w:bookmarkStart w:id="196" w:name="_Toc96338401"/>
       <w:bookmarkEnd w:id="193"/>
       <w:r>
         <w:t>Pivot</w:t>
@@ -15380,7 +15380,7 @@
         <w:pStyle w:val="Heading3"/>
       </w:pPr>
       <w:bookmarkStart w:id="197" w:name="population"/>
-      <w:bookmarkStart w:id="198" w:name="_Toc96315105"/>
+      <w:bookmarkStart w:id="198" w:name="_Toc96338402"/>
       <w:bookmarkEnd w:id="195"/>
       <w:r>
         <w:t>Population</w:t>
@@ -15431,7 +15431,7 @@
         <w:pStyle w:val="Heading3"/>
       </w:pPr>
       <w:bookmarkStart w:id="199" w:name="predictive-analytics"/>
-      <w:bookmarkStart w:id="200" w:name="_Toc96315106"/>
+      <w:bookmarkStart w:id="200" w:name="_Toc96338403"/>
       <w:bookmarkEnd w:id="197"/>
       <w:r>
         <w:t>PREDICTIVE ANALYTICS</w:t>
@@ -15527,7 +15527,7 @@
         <w:pStyle w:val="Heading3"/>
       </w:pPr>
       <w:bookmarkStart w:id="201" w:name="prescriptive-analytics"/>
-      <w:bookmarkStart w:id="202" w:name="_Toc96315107"/>
+      <w:bookmarkStart w:id="202" w:name="_Toc96338404"/>
       <w:bookmarkEnd w:id="199"/>
       <w:r>
         <w:t>PRESCRIPTIVE ANALYTICS</w:t>
@@ -15581,7 +15581,7 @@
         <w:pStyle w:val="Heading3"/>
       </w:pPr>
       <w:bookmarkStart w:id="203" w:name="primary-key"/>
-      <w:bookmarkStart w:id="204" w:name="_Toc96315108"/>
+      <w:bookmarkStart w:id="204" w:name="_Toc96338405"/>
       <w:bookmarkEnd w:id="201"/>
       <w:r>
         <w:t>Primary key</w:t>
@@ -15653,7 +15653,7 @@
         <w:pStyle w:val="Heading3"/>
       </w:pPr>
       <w:bookmarkStart w:id="205" w:name="query-data"/>
-      <w:bookmarkStart w:id="206" w:name="_Toc96315109"/>
+      <w:bookmarkStart w:id="206" w:name="_Toc96338406"/>
       <w:bookmarkEnd w:id="203"/>
       <w:r>
         <w:t>Query (Data)</w:t>
@@ -15730,7 +15730,7 @@
         <w:pStyle w:val="Heading3"/>
       </w:pPr>
       <w:bookmarkStart w:id="208" w:name="regression"/>
-      <w:bookmarkStart w:id="209" w:name="_Toc96315110"/>
+      <w:bookmarkStart w:id="209" w:name="_Toc96338407"/>
       <w:bookmarkEnd w:id="205"/>
       <w:r>
         <w:t>REGRESSI</w:t>
@@ -15800,7 +15800,7 @@
         <w:pStyle w:val="Heading3"/>
       </w:pPr>
       <w:bookmarkStart w:id="210" w:name="relationship-mining"/>
-      <w:bookmarkStart w:id="211" w:name="_Toc96315111"/>
+      <w:bookmarkStart w:id="211" w:name="_Toc96338408"/>
       <w:bookmarkEnd w:id="208"/>
       <w:r>
         <w:t>RELATIONSHIP MINING</w:t>
@@ -15850,7 +15850,7 @@
         <w:pStyle w:val="Heading3"/>
       </w:pPr>
       <w:bookmarkStart w:id="212" w:name="repository-data-repo"/>
-      <w:bookmarkStart w:id="213" w:name="_Toc96315112"/>
+      <w:bookmarkStart w:id="213" w:name="_Toc96338409"/>
       <w:bookmarkEnd w:id="210"/>
       <w:r>
         <w:t>Repository (data repo)</w:t>
@@ -15915,7 +15915,7 @@
         <w:pStyle w:val="Heading3"/>
       </w:pPr>
       <w:bookmarkStart w:id="215" w:name="sample-representative-proxy"/>
-      <w:bookmarkStart w:id="216" w:name="_Toc96315113"/>
+      <w:bookmarkStart w:id="216" w:name="_Toc96338410"/>
       <w:bookmarkEnd w:id="212"/>
       <w:r>
         <w:t>Sample (Representati</w:t>
@@ -15996,7 +15996,7 @@
         <w:pStyle w:val="Heading3"/>
       </w:pPr>
       <w:bookmarkStart w:id="218" w:name="scatter-plot"/>
-      <w:bookmarkStart w:id="219" w:name="_Toc96315114"/>
+      <w:bookmarkStart w:id="219" w:name="_Toc96338411"/>
       <w:bookmarkEnd w:id="215"/>
       <w:r>
         <w:t>Scatter Plot</w:t>
@@ -16057,7 +16057,7 @@
         <w:pStyle w:val="Heading3"/>
       </w:pPr>
       <w:bookmarkStart w:id="220" w:name="schema-database"/>
-      <w:bookmarkStart w:id="221" w:name="_Toc96315115"/>
+      <w:bookmarkStart w:id="221" w:name="_Toc96338412"/>
       <w:bookmarkEnd w:id="218"/>
       <w:r>
         <w:t>Schema (Database)</w:t>
@@ -16118,7 +16118,7 @@
         <w:pStyle w:val="Heading3"/>
       </w:pPr>
       <w:bookmarkStart w:id="222" w:name="secure-computing"/>
-      <w:bookmarkStart w:id="223" w:name="_Toc96315116"/>
+      <w:bookmarkStart w:id="223" w:name="_Toc96338413"/>
       <w:bookmarkEnd w:id="220"/>
       <w:r>
         <w:t>SECURE COMPUTING</w:t>
@@ -16173,7 +16173,7 @@
         <w:pStyle w:val="Heading3"/>
       </w:pPr>
       <w:bookmarkStart w:id="224" w:name="select"/>
-      <w:bookmarkStart w:id="225" w:name="_Toc96315117"/>
+      <w:bookmarkStart w:id="225" w:name="_Toc96338414"/>
       <w:bookmarkEnd w:id="222"/>
       <w:r>
         <w:t>Sele</w:t>
@@ -16215,7 +16215,7 @@
         <w:pStyle w:val="Heading3"/>
       </w:pPr>
       <w:bookmarkStart w:id="226" w:name="skewness"/>
-      <w:bookmarkStart w:id="227" w:name="_Toc96315118"/>
+      <w:bookmarkStart w:id="227" w:name="_Toc96338415"/>
       <w:bookmarkEnd w:id="224"/>
       <w:r>
         <w:t>Skewness</w:t>
@@ -16243,7 +16243,7 @@
         <w:pStyle w:val="Heading3"/>
       </w:pPr>
       <w:bookmarkStart w:id="228" w:name="sort"/>
-      <w:bookmarkStart w:id="229" w:name="_Toc96315119"/>
+      <w:bookmarkStart w:id="229" w:name="_Toc96338416"/>
       <w:bookmarkEnd w:id="226"/>
       <w:r>
         <w:t>S</w:t>
@@ -16306,7 +16306,7 @@
         <w:pStyle w:val="Heading3"/>
       </w:pPr>
       <w:bookmarkStart w:id="230" w:name="sql"/>
-      <w:bookmarkStart w:id="231" w:name="_Toc96315120"/>
+      <w:bookmarkStart w:id="231" w:name="_Toc96338417"/>
       <w:bookmarkEnd w:id="228"/>
       <w:r>
         <w:t>SQL</w:t>
@@ -16411,7 +16411,7 @@
         <w:pStyle w:val="Heading3"/>
       </w:pPr>
       <w:bookmarkStart w:id="232" w:name="standard-deviation"/>
-      <w:bookmarkStart w:id="233" w:name="_Toc96315121"/>
+      <w:bookmarkStart w:id="233" w:name="_Toc96338418"/>
       <w:bookmarkEnd w:id="230"/>
       <w:r>
         <w:t>Standard Deviation</w:t>
@@ -16461,7 +16461,7 @@
         <w:pStyle w:val="Heading3"/>
       </w:pPr>
       <w:bookmarkStart w:id="234" w:name="statistics"/>
-      <w:bookmarkStart w:id="235" w:name="_Toc96315122"/>
+      <w:bookmarkStart w:id="235" w:name="_Toc96338419"/>
       <w:bookmarkEnd w:id="232"/>
       <w:r>
         <w:t>Statistics</w:t>
@@ -16503,7 +16503,7 @@
         <w:pStyle w:val="Heading3"/>
       </w:pPr>
       <w:bookmarkStart w:id="236" w:name="storytelling"/>
-      <w:bookmarkStart w:id="237" w:name="_Toc96315123"/>
+      <w:bookmarkStart w:id="237" w:name="_Toc96338420"/>
       <w:bookmarkEnd w:id="234"/>
       <w:r>
         <w:t>Storytelling</w:t>
@@ -16542,7 +16542,7 @@
         <w:pStyle w:val="Heading3"/>
       </w:pPr>
       <w:bookmarkStart w:id="238" w:name="string-or-character-operations"/>
-      <w:bookmarkStart w:id="239" w:name="_Toc96315124"/>
+      <w:bookmarkStart w:id="239" w:name="_Toc96338421"/>
       <w:bookmarkEnd w:id="236"/>
       <w:r>
         <w:t>String or character operations</w:t>
@@ -16677,7 +16677,7 @@
         <w:pStyle w:val="Heading3"/>
       </w:pPr>
       <w:bookmarkStart w:id="243" w:name="structured-data"/>
-      <w:bookmarkStart w:id="244" w:name="_Toc96315125"/>
+      <w:bookmarkStart w:id="244" w:name="_Toc96338422"/>
       <w:bookmarkEnd w:id="238"/>
       <w:bookmarkEnd w:id="242"/>
       <w:r>
@@ -16780,7 +16780,7 @@
         <w:pStyle w:val="Heading3"/>
       </w:pPr>
       <w:bookmarkStart w:id="245" w:name="tabular-data"/>
-      <w:bookmarkStart w:id="246" w:name="_Toc96315126"/>
+      <w:bookmarkStart w:id="246" w:name="_Toc96338423"/>
       <w:bookmarkEnd w:id="243"/>
       <w:r>
         <w:t>TABULAR DATA</w:t>
@@ -16985,7 +16985,7 @@
         <w:pStyle w:val="Heading3"/>
       </w:pPr>
       <w:bookmarkStart w:id="249" w:name="text-mining"/>
-      <w:bookmarkStart w:id="250" w:name="_Toc96315127"/>
+      <w:bookmarkStart w:id="250" w:name="_Toc96338424"/>
       <w:bookmarkEnd w:id="245"/>
       <w:bookmarkEnd w:id="248"/>
       <w:r>
@@ -17037,7 +17037,7 @@
         <w:pStyle w:val="Heading3"/>
       </w:pPr>
       <w:bookmarkStart w:id="251" w:name="tidy-tables"/>
-      <w:bookmarkStart w:id="252" w:name="_Toc96315128"/>
+      <w:bookmarkStart w:id="252" w:name="_Toc96338425"/>
       <w:bookmarkEnd w:id="249"/>
       <w:r>
         <w:t>Tidy tables</w:t>
@@ -17118,7 +17118,7 @@
         <w:pStyle w:val="Heading3"/>
       </w:pPr>
       <w:bookmarkStart w:id="253" w:name="time-series"/>
-      <w:bookmarkStart w:id="254" w:name="_Toc96315129"/>
+      <w:bookmarkStart w:id="254" w:name="_Toc96338426"/>
       <w:bookmarkEnd w:id="251"/>
       <w:r>
         <w:t>Time Series</w:t>
@@ -17156,7 +17156,7 @@
         <w:pStyle w:val="Heading3"/>
       </w:pPr>
       <w:bookmarkStart w:id="255" w:name="transpose"/>
-      <w:bookmarkStart w:id="256" w:name="_Toc96315130"/>
+      <w:bookmarkStart w:id="256" w:name="_Toc96338427"/>
       <w:bookmarkEnd w:id="253"/>
       <w:r>
         <w:t>Transpose</w:t>
@@ -17201,7 +17201,7 @@
         <w:pStyle w:val="Heading3"/>
       </w:pPr>
       <w:bookmarkStart w:id="257" w:name="tree-structure"/>
-      <w:bookmarkStart w:id="258" w:name="_Toc96315131"/>
+      <w:bookmarkStart w:id="258" w:name="_Toc96338428"/>
       <w:bookmarkEnd w:id="255"/>
       <w:r>
         <w:t>Tree structure</w:t>
@@ -17273,7 +17273,7 @@
         <w:pStyle w:val="Heading3"/>
       </w:pPr>
       <w:bookmarkStart w:id="259" w:name="unbalanced-data"/>
-      <w:bookmarkStart w:id="260" w:name="_Toc96315132"/>
+      <w:bookmarkStart w:id="260" w:name="_Toc96338429"/>
       <w:bookmarkEnd w:id="257"/>
       <w:r>
         <w:t>Unbalanced Data</w:t>
@@ -17301,7 +17301,7 @@
         <w:pStyle w:val="Heading3"/>
       </w:pPr>
       <w:bookmarkStart w:id="261" w:name="union"/>
-      <w:bookmarkStart w:id="262" w:name="_Toc96315133"/>
+      <w:bookmarkStart w:id="262" w:name="_Toc96338430"/>
       <w:bookmarkEnd w:id="259"/>
       <w:r>
         <w:t>Union</w:t>
@@ -17394,7 +17394,7 @@
         <w:pStyle w:val="Heading3"/>
       </w:pPr>
       <w:bookmarkStart w:id="263" w:name="unstructured-data"/>
-      <w:bookmarkStart w:id="264" w:name="_Toc96315134"/>
+      <w:bookmarkStart w:id="264" w:name="_Toc96338431"/>
       <w:bookmarkEnd w:id="261"/>
       <w:r>
         <w:t>UNSTRUCTURED DATA</w:t>
@@ -17460,7 +17460,7 @@
         <w:pStyle w:val="Heading3"/>
       </w:pPr>
       <w:bookmarkStart w:id="265" w:name="url"/>
-      <w:bookmarkStart w:id="266" w:name="_Toc96315135"/>
+      <w:bookmarkStart w:id="266" w:name="_Toc96338432"/>
       <w:bookmarkEnd w:id="263"/>
       <w:r>
         <w:t>URL</w:t>
@@ -17491,7 +17491,7 @@
         <w:pStyle w:val="Heading3"/>
       </w:pPr>
       <w:bookmarkStart w:id="267" w:name="variance"/>
-      <w:bookmarkStart w:id="268" w:name="_Toc96315136"/>
+      <w:bookmarkStart w:id="268" w:name="_Toc96338433"/>
       <w:bookmarkEnd w:id="265"/>
       <w:r>
         <w:t>Variance</w:t>
@@ -17544,7 +17544,7 @@
         <w:pStyle w:val="Heading3"/>
       </w:pPr>
       <w:bookmarkStart w:id="269" w:name="violin-plot"/>
-      <w:bookmarkStart w:id="270" w:name="_Toc96315137"/>
+      <w:bookmarkStart w:id="270" w:name="_Toc96338434"/>
       <w:bookmarkEnd w:id="267"/>
       <w:r>
         <w:t>Violin Plot</w:t>
@@ -17583,7 +17583,7 @@
         <w:pStyle w:val="Heading3"/>
       </w:pPr>
       <w:bookmarkStart w:id="271" w:name="visualization"/>
-      <w:bookmarkStart w:id="272" w:name="_Toc96315138"/>
+      <w:bookmarkStart w:id="272" w:name="_Toc96338435"/>
       <w:bookmarkEnd w:id="269"/>
       <w:r>
         <w:t>VISUALIZATION</w:t>
@@ -17641,7 +17641,7 @@
         <w:pStyle w:val="Heading3"/>
       </w:pPr>
       <w:bookmarkStart w:id="273" w:name="visualization-1"/>
-      <w:bookmarkStart w:id="274" w:name="_Toc96315139"/>
+      <w:bookmarkStart w:id="274" w:name="_Toc96338436"/>
       <w:bookmarkEnd w:id="271"/>
       <w:r>
         <w:t>Visualization</w:t>
@@ -17693,7 +17693,7 @@
         <w:pStyle w:val="Heading3"/>
       </w:pPr>
       <w:bookmarkStart w:id="275" w:name="visualization-dashboard"/>
-      <w:bookmarkStart w:id="276" w:name="_Toc96315140"/>
+      <w:bookmarkStart w:id="276" w:name="_Toc96338437"/>
       <w:bookmarkEnd w:id="273"/>
       <w:r>
         <w:t>VISUALIZATION DASHBOARD</w:t>
@@ -17760,7 +17760,7 @@
         <w:pStyle w:val="Heading3"/>
       </w:pPr>
       <w:bookmarkStart w:id="277" w:name="web-scraping"/>
-      <w:bookmarkStart w:id="278" w:name="_Toc96315141"/>
+      <w:bookmarkStart w:id="278" w:name="_Toc96338438"/>
       <w:bookmarkEnd w:id="275"/>
       <w:r>
         <w:t>Web scraping</w:t>
@@ -17885,7 +17885,7 @@
         <w:pStyle w:val="Heading3"/>
       </w:pPr>
       <w:bookmarkStart w:id="279" w:name="word-cloud"/>
-      <w:bookmarkStart w:id="280" w:name="_Toc96315142"/>
+      <w:bookmarkStart w:id="280" w:name="_Toc96338439"/>
       <w:bookmarkEnd w:id="277"/>
       <w:r>
         <w:t>Word Cloud</w:t>
@@ -17924,7 +17924,7 @@
         <w:pStyle w:val="Heading1"/>
       </w:pPr>
       <w:bookmarkStart w:id="281" w:name="categories"/>
-      <w:bookmarkStart w:id="282" w:name="_Toc96315143"/>
+      <w:bookmarkStart w:id="282" w:name="_Toc96338440"/>
       <w:bookmarkEnd w:id="1"/>
       <w:bookmarkEnd w:id="279"/>
       <w:r>
@@ -17945,7 +17945,7 @@
         <w:pStyle w:val="Heading2"/>
       </w:pPr>
       <w:bookmarkStart w:id="283" w:name="data-inquiry-disciplines"/>
-      <w:bookmarkStart w:id="284" w:name="_Toc96315144"/>
+      <w:bookmarkStart w:id="284" w:name="_Toc96338441"/>
       <w:r>
         <w:t>Data I</w:t>
       </w:r>
@@ -18204,7 +18204,7 @@
         <w:pStyle w:val="Heading2"/>
       </w:pPr>
       <w:bookmarkStart w:id="286" w:name="data-analysis-techniques"/>
-      <w:bookmarkStart w:id="287" w:name="_Toc96315145"/>
+      <w:bookmarkStart w:id="287" w:name="_Toc96338442"/>
       <w:bookmarkEnd w:id="283"/>
       <w:r>
         <w:t>Data Analysis Techniques</w:t>
@@ -18468,7 +18468,7 @@
         <w:pStyle w:val="Heading2"/>
       </w:pPr>
       <w:bookmarkStart w:id="289" w:name="data-processing"/>
-      <w:bookmarkStart w:id="290" w:name="_Toc96315146"/>
+      <w:bookmarkStart w:id="290" w:name="_Toc96338443"/>
       <w:bookmarkEnd w:id="286"/>
       <w:r>
         <w:t>Data Processing</w:t>
@@ -18615,7 +18615,7 @@
         <w:pStyle w:val="Heading2"/>
       </w:pPr>
       <w:bookmarkStart w:id="292" w:name="storage-and-physical-data-sources"/>
-      <w:bookmarkStart w:id="293" w:name="_Toc96315147"/>
+      <w:bookmarkStart w:id="293" w:name="_Toc96338444"/>
       <w:bookmarkEnd w:id="289"/>
       <w:r>
         <w:t>Storage and Physical Data Sources</w:t>
@@ -18814,7 +18814,7 @@
         <w:pStyle w:val="Heading2"/>
       </w:pPr>
       <w:bookmarkStart w:id="295" w:name="types-of-data"/>
-      <w:bookmarkStart w:id="296" w:name="_Toc96315148"/>
+      <w:bookmarkStart w:id="296" w:name="_Toc96338445"/>
       <w:bookmarkEnd w:id="292"/>
       <w:r>
         <w:t>Types of Data</w:t>
@@ -18974,7 +18974,7 @@
         <w:pStyle w:val="Heading2"/>
       </w:pPr>
       <w:bookmarkStart w:id="298" w:name="operations"/>
-      <w:bookmarkStart w:id="299" w:name="_Toc96315149"/>
+      <w:bookmarkStart w:id="299" w:name="_Toc96338446"/>
       <w:bookmarkEnd w:id="295"/>
       <w:r>
         <w:t>Operations</w:t>
@@ -19066,12 +19066,12 @@
       <w:pPr>
         <w:pStyle w:val="BodyText"/>
       </w:pPr>
-      <w:hyperlink w:anchor="groupby">
-        <w:r>
-          <w:rPr>
-            <w:rStyle w:val="Hyperlink"/>
-          </w:rPr>
-          <w:t>Groupby</w:t>
+      <w:hyperlink w:anchor="group-by">
+        <w:r>
+          <w:rPr>
+            <w:rStyle w:val="Hyperlink"/>
+          </w:rPr>
+          <w:t>Group by</w:t>
         </w:r>
       </w:hyperlink>
     </w:p>
@@ -19184,7 +19184,7 @@
         <w:pStyle w:val="Heading1"/>
       </w:pPr>
       <w:bookmarkStart w:id="300" w:name="lessons-index"/>
-      <w:bookmarkStart w:id="301" w:name="_Toc96315150"/>
+      <w:bookmarkStart w:id="301" w:name="_Toc96338447"/>
       <w:bookmarkEnd w:id="281"/>
       <w:bookmarkEnd w:id="298"/>
       <w:r>
@@ -19197,7 +19197,7 @@
         <w:pStyle w:val="Heading2"/>
       </w:pPr>
       <w:bookmarkStart w:id="302" w:name="lessons-01-and-02"/>
-      <w:bookmarkStart w:id="303" w:name="_Toc96315151"/>
+      <w:bookmarkStart w:id="303" w:name="_Toc96338448"/>
       <w:r>
         <w:t>Lessons 01 and 02</w:t>
       </w:r>
@@ -19226,7 +19226,7 @@
         <w:pStyle w:val="Heading2"/>
       </w:pPr>
       <w:bookmarkStart w:id="305" w:name="lesson-03"/>
-      <w:bookmarkStart w:id="306" w:name="_Toc96315152"/>
+      <w:bookmarkStart w:id="306" w:name="_Toc96338449"/>
       <w:bookmarkEnd w:id="302"/>
       <w:r>
         <w:t>Lesson 03</w:t>
@@ -19410,7 +19410,7 @@
         <w:pStyle w:val="Heading2"/>
       </w:pPr>
       <w:bookmarkStart w:id="307" w:name="lesson-04"/>
-      <w:bookmarkStart w:id="308" w:name="_Toc96315153"/>
+      <w:bookmarkStart w:id="308" w:name="_Toc96338450"/>
       <w:bookmarkEnd w:id="305"/>
       <w:r>
         <w:t>Lesson 04</w:t>
@@ -19567,7 +19567,7 @@
         <w:pStyle w:val="Heading2"/>
       </w:pPr>
       <w:bookmarkStart w:id="309" w:name="lesson-05"/>
-      <w:bookmarkStart w:id="310" w:name="_Toc96315154"/>
+      <w:bookmarkStart w:id="310" w:name="_Toc96338451"/>
       <w:bookmarkEnd w:id="307"/>
       <w:r>
         <w:t>Lesson 05</w:t>
@@ -19660,7 +19660,7 @@
         <w:pStyle w:val="Heading2"/>
       </w:pPr>
       <w:bookmarkStart w:id="311" w:name="lesson-06"/>
-      <w:bookmarkStart w:id="312" w:name="_Toc96315155"/>
+      <w:bookmarkStart w:id="312" w:name="_Toc96338452"/>
       <w:bookmarkEnd w:id="309"/>
       <w:r>
         <w:t>Lesson 06</w:t>
@@ -19753,7 +19753,7 @@
         <w:pStyle w:val="Heading2"/>
       </w:pPr>
       <w:bookmarkStart w:id="313" w:name="lesson-07"/>
-      <w:bookmarkStart w:id="314" w:name="_Toc96315156"/>
+      <w:bookmarkStart w:id="314" w:name="_Toc96338453"/>
       <w:bookmarkEnd w:id="311"/>
       <w:r>
         <w:t>Lesson 07</w:t>
@@ -19780,12 +19780,12 @@
       <w:pPr>
         <w:pStyle w:val="BodyText"/>
       </w:pPr>
-      <w:hyperlink w:anchor="groupby">
-        <w:r>
-          <w:rPr>
-            <w:rStyle w:val="Hyperlink"/>
-          </w:rPr>
-          <w:t>Groupby</w:t>
+      <w:hyperlink w:anchor="group-by">
+        <w:r>
+          <w:rPr>
+            <w:rStyle w:val="Hyperlink"/>
+          </w:rPr>
+          <w:t>Group by</w:t>
         </w:r>
       </w:hyperlink>
     </w:p>
@@ -19846,7 +19846,7 @@
         <w:pStyle w:val="Heading2"/>
       </w:pPr>
       <w:bookmarkStart w:id="315" w:name="lesson-08"/>
-      <w:bookmarkStart w:id="316" w:name="_Toc96315157"/>
+      <w:bookmarkStart w:id="316" w:name="_Toc96338454"/>
       <w:bookmarkEnd w:id="313"/>
       <w:r>
         <w:t>Lesson 08</w:t>
@@ -19891,13 +19891,13 @@
           <w:rPr>
             <w:rStyle w:val="Hyperlink"/>
           </w:rPr>
-          <w:t>Binnin</w:t>
-        </w:r>
-        <w:r>
-          <w:rPr>
-            <w:rStyle w:val="Hyperlink"/>
-          </w:rPr>
-          <w:t>g</w:t>
+          <w:t>Binn</w:t>
+        </w:r>
+        <w:r>
+          <w:rPr>
+            <w:rStyle w:val="Hyperlink"/>
+          </w:rPr>
+          <w:t>ing</w:t>
         </w:r>
       </w:hyperlink>
     </w:p>
@@ -19984,7 +19984,7 @@
         <w:pStyle w:val="Heading2"/>
       </w:pPr>
       <w:bookmarkStart w:id="317" w:name="lesson-09"/>
-      <w:bookmarkStart w:id="318" w:name="_Toc96315158"/>
+      <w:bookmarkStart w:id="318" w:name="_Toc96338455"/>
       <w:bookmarkEnd w:id="315"/>
       <w:r>
         <w:t>Lesson 09</w:t>
@@ -20207,7 +20207,7 @@
         <w:pStyle w:val="Heading2"/>
       </w:pPr>
       <w:bookmarkStart w:id="319" w:name="lesson-10"/>
-      <w:bookmarkStart w:id="320" w:name="_Toc96315159"/>
+      <w:bookmarkStart w:id="320" w:name="_Toc96338456"/>
       <w:bookmarkEnd w:id="317"/>
       <w:r>
         <w:t>Lesson 10</w:t>
@@ -20384,7 +20384,7 @@
         <w:pStyle w:val="Heading2"/>
       </w:pPr>
       <w:bookmarkStart w:id="321" w:name="lesson-11"/>
-      <w:bookmarkStart w:id="322" w:name="_Toc96315160"/>
+      <w:bookmarkStart w:id="322" w:name="_Toc96338457"/>
       <w:bookmarkEnd w:id="319"/>
       <w:r>
         <w:t>Lesson 11</w:t>
@@ -20568,7 +20568,7 @@
         <w:pStyle w:val="Heading2"/>
       </w:pPr>
       <w:bookmarkStart w:id="323" w:name="lesson-12"/>
-      <w:bookmarkStart w:id="324" w:name="_Toc96315161"/>
+      <w:bookmarkStart w:id="324" w:name="_Toc96338458"/>
       <w:bookmarkEnd w:id="321"/>
       <w:r>
         <w:t>Lesson 12</w:t>
@@ -20661,7 +20661,7 @@
         <w:pStyle w:val="Heading2"/>
       </w:pPr>
       <w:bookmarkStart w:id="325" w:name="lesson-13"/>
-      <w:bookmarkStart w:id="326" w:name="_Toc96315162"/>
+      <w:bookmarkStart w:id="326" w:name="_Toc96338459"/>
       <w:bookmarkEnd w:id="323"/>
       <w:r>
         <w:t>Lesson 13</w:t>
@@ -20793,7 +20793,7 @@
         <w:pStyle w:val="Heading2"/>
       </w:pPr>
       <w:bookmarkStart w:id="327" w:name="lesson-14"/>
-      <w:bookmarkStart w:id="328" w:name="_Toc96315163"/>
+      <w:bookmarkStart w:id="328" w:name="_Toc96338460"/>
       <w:bookmarkEnd w:id="325"/>
       <w:r>
         <w:t>Lesson 14</w:t>
@@ -20938,7 +20938,7 @@
         <w:pStyle w:val="Heading2"/>
       </w:pPr>
       <w:bookmarkStart w:id="329" w:name="lesson-15"/>
-      <w:bookmarkStart w:id="330" w:name="_Toc96315164"/>
+      <w:bookmarkStart w:id="330" w:name="_Toc96338461"/>
       <w:bookmarkEnd w:id="327"/>
       <w:r>
         <w:t>Lesson 15</w:t>
@@ -20953,7 +20953,7 @@
         <w:pStyle w:val="Heading1"/>
       </w:pPr>
       <w:bookmarkStart w:id="331" w:name="references"/>
-      <w:bookmarkStart w:id="332" w:name="_Toc96315165"/>
+      <w:bookmarkStart w:id="332" w:name="_Toc96338462"/>
       <w:bookmarkEnd w:id="300"/>
       <w:bookmarkEnd w:id="329"/>
       <w:r>
@@ -23635,7 +23635,7 @@
   <w:abstractNum w:abstractNumId="0" w15:restartNumberingAfterBreak="0">
     <w:nsid w:val="EA454B4C"/>
     <w:multiLevelType w:val="multilevel"/>
-    <w:tmpl w:val="E10AD604"/>
+    <w:tmpl w:val="F1ACF624"/>
     <w:lvl w:ilvl="0">
       <w:numFmt w:val="bullet"/>
       <w:lvlText w:val="•"/>
@@ -24001,7 +24001,7 @@
   <w:abstractNum w:abstractNumId="12" w15:restartNumberingAfterBreak="0">
     <w:nsid w:val="2C1AE401"/>
     <w:multiLevelType w:val="multilevel"/>
-    <w:tmpl w:val="BE044810"/>
+    <w:tmpl w:val="F234475C"/>
     <w:lvl w:ilvl="0">
       <w:numFmt w:val="bullet"/>
       <w:lvlText w:val=" "/>
@@ -24078,7 +24078,7 @@
   <w:abstractNum w:abstractNumId="13" w15:restartNumberingAfterBreak="0">
     <w:nsid w:val="47261BAD"/>
     <w:multiLevelType w:val="multilevel"/>
-    <w:tmpl w:val="C3BA5F2A"/>
+    <w:tmpl w:val="FBD2306E"/>
     <w:lvl w:ilvl="0">
       <w:start w:val="1"/>
       <w:numFmt w:val="decimal"/>
@@ -24164,7 +24164,7 @@
   <w:abstractNum w:abstractNumId="14" w15:restartNumberingAfterBreak="0">
     <w:nsid w:val="71315DCA"/>
     <w:multiLevelType w:val="multilevel"/>
-    <w:tmpl w:val="1356329A"/>
+    <w:tmpl w:val="55E0CADC"/>
     <w:lvl w:ilvl="0">
       <w:start w:val="1"/>
       <w:numFmt w:val="decimal"/>

</xml_diff>

<commit_message>
Generate html and docx with changes
</commit_message>
<xml_diff>
--- a/generated/Glossary.docx
+++ b/generated/Glossary.docx
@@ -4127,18 +4127,6 @@
         </w:r>
       </w:hyperlink>
       <w:r>
-        <w:t xml:space="preserve">,</w:t>
-      </w:r>
-      <w:hyperlink w:anchor="fn43">
-        <w:r>
-          <w:rPr>
-            <w:rStyle w:val="Hyperlink"/>
-            <w:vertAlign w:val="superscript"/>
-          </w:rPr>
-          <w:t xml:space="preserve">43</w:t>
-        </w:r>
-      </w:hyperlink>
-      <w:r>
         <w:t xml:space="preserve"> </w:t>
       </w:r>
       <w:hyperlink w:anchor="storage">
@@ -4187,13 +4175,13 @@
       <w:r>
         <w:t xml:space="preserve"> </w:t>
       </w:r>
-      <w:hyperlink w:anchor="fn44">
+      <w:hyperlink w:anchor="fn43">
         <w:r>
           <w:rPr>
             <w:rStyle w:val="Hyperlink"/>
             <w:vertAlign w:val="superscript"/>
           </w:rPr>
-          <w:t xml:space="preserve">44</w:t>
+          <w:t xml:space="preserve">43</w:t>
         </w:r>
       </w:hyperlink>
       <w:r>
@@ -4845,13 +4833,13 @@
       <w:r>
         <w:t xml:space="preserve">, objects or documents stored in a flexible schema can be different from one another.</w:t>
       </w:r>
-      <w:hyperlink w:anchor="fn45">
+      <w:hyperlink w:anchor="fn44">
         <w:r>
           <w:rPr>
             <w:rStyle w:val="Hyperlink"/>
             <w:vertAlign w:val="superscript"/>
           </w:rPr>
-          <w:t xml:space="preserve">45</w:t>
+          <w:t xml:space="preserve">44</w:t>
         </w:r>
       </w:hyperlink>
       <w:r>
@@ -5016,13 +5004,13 @@
       <w:r>
         <w:t xml:space="preserve"> </w:t>
       </w:r>
-      <w:hyperlink w:anchor="fn46">
+      <w:hyperlink w:anchor="fn45">
         <w:r>
           <w:rPr>
             <w:rStyle w:val="Hyperlink"/>
             <w:vertAlign w:val="superscript"/>
           </w:rPr>
-          <w:t xml:space="preserve">46</w:t>
+          <w:t xml:space="preserve">45</w:t>
         </w:r>
       </w:hyperlink>
     </w:p>
@@ -5063,13 +5051,13 @@
       <w:r>
         <w:t xml:space="preserve"> </w:t>
       </w:r>
-      <w:hyperlink w:anchor="fn47">
+      <w:hyperlink w:anchor="fn46">
         <w:r>
           <w:rPr>
             <w:rStyle w:val="Hyperlink"/>
             <w:vertAlign w:val="superscript"/>
           </w:rPr>
-          <w:t xml:space="preserve">47</w:t>
+          <w:t xml:space="preserve">46</w:t>
         </w:r>
       </w:hyperlink>
       <w:r>
@@ -5334,13 +5322,13 @@
       <w:r>
         <w:t xml:space="preserve"> </w:t>
       </w:r>
-      <w:hyperlink w:anchor="fn48">
+      <w:hyperlink w:anchor="fn47">
         <w:r>
           <w:rPr>
             <w:rStyle w:val="Hyperlink"/>
             <w:vertAlign w:val="superscript"/>
           </w:rPr>
-          <w:t xml:space="preserve">48</w:t>
+          <w:t xml:space="preserve">47</w:t>
         </w:r>
       </w:hyperlink>
       <w:r>
@@ -5630,13 +5618,13 @@
       <w:r>
         <w:t xml:space="preserve"> </w:t>
       </w:r>
-      <w:hyperlink w:anchor="fn49">
+      <w:hyperlink w:anchor="fn48">
         <w:r>
           <w:rPr>
             <w:rStyle w:val="Hyperlink"/>
             <w:vertAlign w:val="superscript"/>
           </w:rPr>
-          <w:t xml:space="preserve">49</w:t>
+          <w:t xml:space="preserve">48</w:t>
         </w:r>
       </w:hyperlink>
     </w:p>
@@ -5694,13 +5682,13 @@
       <w:r>
         <w:t xml:space="preserve"> </w:t>
       </w:r>
-      <w:hyperlink w:anchor="fn50">
+      <w:hyperlink w:anchor="fn49">
         <w:r>
           <w:rPr>
             <w:rStyle w:val="Hyperlink"/>
             <w:vertAlign w:val="superscript"/>
           </w:rPr>
-          <w:t xml:space="preserve">50</w:t>
+          <w:t xml:space="preserve">49</w:t>
         </w:r>
       </w:hyperlink>
     </w:p>
@@ -5740,6 +5728,18 @@
       <w:r>
         <w:t xml:space="preserve">, “smart” objects, including smartphones, wearables and smart-appliances, that collect and exchange information without requiring human interaction. The IoT is a huge generator of data.</w:t>
       </w:r>
+      <w:hyperlink w:anchor="fn50">
+        <w:r>
+          <w:rPr>
+            <w:rStyle w:val="Hyperlink"/>
+            <w:vertAlign w:val="superscript"/>
+          </w:rPr>
+          <w:t xml:space="preserve">50</w:t>
+        </w:r>
+      </w:hyperlink>
+      <w:r>
+        <w:t xml:space="preserve">,</w:t>
+      </w:r>
       <w:hyperlink w:anchor="fn51">
         <w:r>
           <w:rPr>
@@ -5747,18 +5747,6 @@
             <w:vertAlign w:val="superscript"/>
           </w:rPr>
           <w:t xml:space="preserve">51</w:t>
-        </w:r>
-      </w:hyperlink>
-      <w:r>
-        <w:t xml:space="preserve">,</w:t>
-      </w:r>
-      <w:hyperlink w:anchor="fn52">
-        <w:r>
-          <w:rPr>
-            <w:rStyle w:val="Hyperlink"/>
-            <w:vertAlign w:val="superscript"/>
-          </w:rPr>
-          <w:t xml:space="preserve">52</w:t>
         </w:r>
       </w:hyperlink>
       <w:r>
@@ -5826,13 +5814,13 @@
       <w:r>
         <w:t xml:space="preserve"> </w:t>
       </w:r>
-      <w:hyperlink w:anchor="fn53">
+      <w:hyperlink w:anchor="fn52">
         <w:r>
           <w:rPr>
             <w:rStyle w:val="Hyperlink"/>
             <w:vertAlign w:val="superscript"/>
           </w:rPr>
-          <w:t xml:space="preserve">53</w:t>
+          <w:t xml:space="preserve">52</w:t>
         </w:r>
       </w:hyperlink>
       <w:r>
@@ -6007,13 +5995,13 @@
       <w:r>
         <w:t xml:space="preserve">and knowledge.</w:t>
       </w:r>
-      <w:hyperlink w:anchor="fn54">
+      <w:hyperlink w:anchor="fn53">
         <w:r>
           <w:rPr>
             <w:rStyle w:val="Hyperlink"/>
             <w:vertAlign w:val="superscript"/>
           </w:rPr>
-          <w:t xml:space="preserve">54</w:t>
+          <w:t xml:space="preserve">53</w:t>
         </w:r>
       </w:hyperlink>
       <w:r>
@@ -6079,13 +6067,13 @@
       <w:r>
         <w:t xml:space="preserve"> </w:t>
       </w:r>
-      <w:hyperlink w:anchor="fn55">
+      <w:hyperlink w:anchor="fn54">
         <w:r>
           <w:rPr>
             <w:rStyle w:val="Hyperlink"/>
             <w:vertAlign w:val="superscript"/>
           </w:rPr>
-          <w:t xml:space="preserve">55</w:t>
+          <w:t xml:space="preserve">54</w:t>
         </w:r>
       </w:hyperlink>
       <w:r>
@@ -6492,13 +6480,13 @@
       <w:r>
         <w:t xml:space="preserve"> </w:t>
       </w:r>
-      <w:hyperlink w:anchor="fn56">
+      <w:hyperlink w:anchor="fn55">
         <w:r>
           <w:rPr>
             <w:rStyle w:val="Hyperlink"/>
             <w:vertAlign w:val="superscript"/>
           </w:rPr>
-          <w:t xml:space="preserve">56</w:t>
+          <w:t xml:space="preserve">55</w:t>
         </w:r>
       </w:hyperlink>
       <w:r>
@@ -6673,13 +6661,13 @@
       <w:r>
         <w:t xml:space="preserve"> </w:t>
       </w:r>
-      <w:hyperlink w:anchor="fn57">
+      <w:hyperlink w:anchor="fn56">
         <w:r>
           <w:rPr>
             <w:rStyle w:val="Hyperlink"/>
             <w:vertAlign w:val="superscript"/>
           </w:rPr>
-          <w:t xml:space="preserve">57</w:t>
+          <w:t xml:space="preserve">56</w:t>
         </w:r>
       </w:hyperlink>
       <w:r>
@@ -6774,6 +6762,18 @@
       <w:r>
         <w:t xml:space="preserve">A system where multiple computing devices are connected to each other to exchange information and resources through a data link. For example, the Internet.</w:t>
       </w:r>
+      <w:hyperlink w:anchor="fn57">
+        <w:r>
+          <w:rPr>
+            <w:rStyle w:val="Hyperlink"/>
+            <w:vertAlign w:val="superscript"/>
+          </w:rPr>
+          <w:t xml:space="preserve">57</w:t>
+        </w:r>
+      </w:hyperlink>
+      <w:r>
+        <w:t xml:space="preserve">,</w:t>
+      </w:r>
       <w:hyperlink w:anchor="fn58">
         <w:r>
           <w:rPr>
@@ -6781,18 +6781,6 @@
             <w:vertAlign w:val="superscript"/>
           </w:rPr>
           <w:t xml:space="preserve">58</w:t>
-        </w:r>
-      </w:hyperlink>
-      <w:r>
-        <w:t xml:space="preserve">,</w:t>
-      </w:r>
-      <w:hyperlink w:anchor="fn59">
-        <w:r>
-          <w:rPr>
-            <w:rStyle w:val="Hyperlink"/>
-            <w:vertAlign w:val="superscript"/>
-          </w:rPr>
-          <w:t xml:space="preserve">59</w:t>
         </w:r>
       </w:hyperlink>
     </w:p>
@@ -6816,13 +6804,13 @@
       <w:r>
         <w:t xml:space="preserve"> </w:t>
       </w:r>
-      <w:hyperlink w:anchor="fn60">
+      <w:hyperlink w:anchor="fn59">
         <w:r>
           <w:rPr>
             <w:rStyle w:val="Hyperlink"/>
             <w:vertAlign w:val="superscript"/>
           </w:rPr>
-          <w:t xml:space="preserve">60</w:t>
+          <w:t xml:space="preserve">59</w:t>
         </w:r>
       </w:hyperlink>
     </w:p>
@@ -6923,13 +6911,13 @@
       <w:r>
         <w:t xml:space="preserve"> </w:t>
       </w:r>
-      <w:hyperlink w:anchor="fn61">
+      <w:hyperlink w:anchor="fn60">
         <w:r>
           <w:rPr>
             <w:rStyle w:val="Hyperlink"/>
             <w:vertAlign w:val="superscript"/>
           </w:rPr>
-          <w:t xml:space="preserve">61</w:t>
+          <w:t xml:space="preserve">60</w:t>
         </w:r>
       </w:hyperlink>
       <w:r>
@@ -7225,13 +7213,13 @@
       <w:r>
         <w:t xml:space="preserve"> </w:t>
       </w:r>
-      <w:hyperlink w:anchor="fn62">
+      <w:hyperlink w:anchor="fn61">
         <w:r>
           <w:rPr>
             <w:rStyle w:val="Hyperlink"/>
             <w:vertAlign w:val="superscript"/>
           </w:rPr>
-          <w:t xml:space="preserve">62</w:t>
+          <w:t xml:space="preserve">61</w:t>
         </w:r>
       </w:hyperlink>
       <w:r>
@@ -7353,6 +7341,18 @@
       <w:r>
         <w:t xml:space="preserve">and statistics.</w:t>
       </w:r>
+      <w:hyperlink w:anchor="fn62">
+        <w:r>
+          <w:rPr>
+            <w:rStyle w:val="Hyperlink"/>
+            <w:vertAlign w:val="superscript"/>
+          </w:rPr>
+          <w:t xml:space="preserve">62</w:t>
+        </w:r>
+      </w:hyperlink>
+      <w:r>
+        <w:t xml:space="preserve">,</w:t>
+      </w:r>
       <w:hyperlink w:anchor="fn63">
         <w:r>
           <w:rPr>
@@ -7360,18 +7360,6 @@
             <w:vertAlign w:val="superscript"/>
           </w:rPr>
           <w:t xml:space="preserve">63</w:t>
-        </w:r>
-      </w:hyperlink>
-      <w:r>
-        <w:t xml:space="preserve">,</w:t>
-      </w:r>
-      <w:hyperlink w:anchor="fn64">
-        <w:r>
-          <w:rPr>
-            <w:rStyle w:val="Hyperlink"/>
-            <w:vertAlign w:val="superscript"/>
-          </w:rPr>
-          <w:t xml:space="preserve">64</w:t>
         </w:r>
       </w:hyperlink>
     </w:p>
@@ -7412,13 +7400,13 @@
       <w:r>
         <w:t xml:space="preserve"> </w:t>
       </w:r>
-      <w:hyperlink w:anchor="fn65">
+      <w:hyperlink w:anchor="fn64">
         <w:r>
           <w:rPr>
             <w:rStyle w:val="Hyperlink"/>
             <w:vertAlign w:val="superscript"/>
           </w:rPr>
-          <w:t xml:space="preserve">65</w:t>
+          <w:t xml:space="preserve">64</w:t>
         </w:r>
       </w:hyperlink>
       <w:r>
@@ -7487,13 +7475,13 @@
       <w:r>
         <w:t xml:space="preserve"> </w:t>
       </w:r>
-      <w:hyperlink w:anchor="fn66">
+      <w:hyperlink w:anchor="fn65">
         <w:r>
           <w:rPr>
             <w:rStyle w:val="Hyperlink"/>
             <w:vertAlign w:val="superscript"/>
           </w:rPr>
-          <w:t xml:space="preserve">66</w:t>
+          <w:t xml:space="preserve">65</w:t>
         </w:r>
       </w:hyperlink>
       <w:r>
@@ -7868,13 +7856,13 @@
       <w:r>
         <w:t xml:space="preserve"> </w:t>
       </w:r>
-      <w:hyperlink w:anchor="fn67">
+      <w:hyperlink w:anchor="fn66">
         <w:r>
           <w:rPr>
             <w:rStyle w:val="Hyperlink"/>
             <w:vertAlign w:val="superscript"/>
           </w:rPr>
-          <w:t xml:space="preserve">67</w:t>
+          <w:t xml:space="preserve">66</w:t>
         </w:r>
       </w:hyperlink>
       <w:r>
@@ -8056,6 +8044,18 @@
       <w:r>
         <w:t xml:space="preserve"> </w:t>
       </w:r>
+      <w:hyperlink w:anchor="fn67">
+        <w:r>
+          <w:rPr>
+            <w:rStyle w:val="Hyperlink"/>
+            <w:vertAlign w:val="superscript"/>
+          </w:rPr>
+          <w:t xml:space="preserve">67</w:t>
+        </w:r>
+      </w:hyperlink>
+      <w:r>
+        <w:t xml:space="preserve">,</w:t>
+      </w:r>
       <w:hyperlink w:anchor="fn68">
         <w:r>
           <w:rPr>
@@ -8063,18 +8063,6 @@
             <w:vertAlign w:val="superscript"/>
           </w:rPr>
           <w:t xml:space="preserve">68</w:t>
-        </w:r>
-      </w:hyperlink>
-      <w:r>
-        <w:t xml:space="preserve">,</w:t>
-      </w:r>
-      <w:hyperlink w:anchor="fn69">
-        <w:r>
-          <w:rPr>
-            <w:rStyle w:val="Hyperlink"/>
-            <w:vertAlign w:val="superscript"/>
-          </w:rPr>
-          <w:t xml:space="preserve">69</w:t>
         </w:r>
       </w:hyperlink>
       <w:r>
@@ -8329,6 +8317,18 @@
       <w:r>
         <w:t xml:space="preserve"> </w:t>
       </w:r>
+      <w:hyperlink w:anchor="fn69">
+        <w:r>
+          <w:rPr>
+            <w:rStyle w:val="Hyperlink"/>
+            <w:vertAlign w:val="superscript"/>
+          </w:rPr>
+          <w:t xml:space="preserve">69</w:t>
+        </w:r>
+      </w:hyperlink>
+      <w:r>
+        <w:t xml:space="preserve"> </w:t>
+      </w:r>
       <w:hyperlink w:anchor="fn70">
         <w:r>
           <w:rPr>
@@ -8336,18 +8336,6 @@
             <w:vertAlign w:val="superscript"/>
           </w:rPr>
           <w:t xml:space="preserve">70</w:t>
-        </w:r>
-      </w:hyperlink>
-      <w:r>
-        <w:t xml:space="preserve"> </w:t>
-      </w:r>
-      <w:hyperlink w:anchor="fn71">
-        <w:r>
-          <w:rPr>
-            <w:rStyle w:val="Hyperlink"/>
-            <w:vertAlign w:val="superscript"/>
-          </w:rPr>
-          <w:t xml:space="preserve">71</w:t>
         </w:r>
       </w:hyperlink>
       <w:r>
@@ -8545,13 +8533,13 @@
       <w:r>
         <w:t xml:space="preserve"> </w:t>
       </w:r>
-      <w:hyperlink w:anchor="fn72">
+      <w:hyperlink w:anchor="fn71">
         <w:r>
           <w:rPr>
             <w:rStyle w:val="Hyperlink"/>
             <w:vertAlign w:val="superscript"/>
           </w:rPr>
-          <w:t xml:space="preserve">72</w:t>
+          <w:t xml:space="preserve">71</w:t>
         </w:r>
       </w:hyperlink>
       <w:r>
@@ -8650,13 +8638,13 @@
       <w:r>
         <w:t xml:space="preserve">To analyze (a string or text) into logical syntactic components.</w:t>
       </w:r>
-      <w:hyperlink w:anchor="fn73">
+      <w:hyperlink w:anchor="fn72">
         <w:r>
           <w:rPr>
             <w:rStyle w:val="Hyperlink"/>
             <w:vertAlign w:val="superscript"/>
           </w:rPr>
-          <w:t xml:space="preserve">73</w:t>
+          <w:t xml:space="preserve">72</w:t>
         </w:r>
       </w:hyperlink>
     </w:p>
@@ -8791,6 +8779,18 @@
       <w:r>
         <w:t xml:space="preserve">for easy processing and analysis.</w:t>
       </w:r>
+      <w:hyperlink w:anchor="fn73">
+        <w:r>
+          <w:rPr>
+            <w:rStyle w:val="Hyperlink"/>
+            <w:vertAlign w:val="superscript"/>
+          </w:rPr>
+          <w:t xml:space="preserve">73</w:t>
+        </w:r>
+      </w:hyperlink>
+      <w:r>
+        <w:t xml:space="preserve">,</w:t>
+      </w:r>
       <w:hyperlink w:anchor="fn74">
         <w:r>
           <w:rPr>
@@ -8798,18 +8798,6 @@
             <w:vertAlign w:val="superscript"/>
           </w:rPr>
           <w:t xml:space="preserve">74</w:t>
-        </w:r>
-      </w:hyperlink>
-      <w:r>
-        <w:t xml:space="preserve">,</w:t>
-      </w:r>
-      <w:hyperlink w:anchor="fn75">
-        <w:r>
-          <w:rPr>
-            <w:rStyle w:val="Hyperlink"/>
-            <w:vertAlign w:val="superscript"/>
-          </w:rPr>
-          <w:t xml:space="preserve">75</w:t>
         </w:r>
       </w:hyperlink>
       <w:r>
@@ -8855,6 +8843,18 @@
       <w:r>
         <w:t xml:space="preserve"> </w:t>
       </w:r>
+      <w:hyperlink w:anchor="fn75">
+        <w:r>
+          <w:rPr>
+            <w:rStyle w:val="Hyperlink"/>
+            <w:vertAlign w:val="superscript"/>
+          </w:rPr>
+          <w:t xml:space="preserve">75</w:t>
+        </w:r>
+      </w:hyperlink>
+      <w:r>
+        <w:t xml:space="preserve">,</w:t>
+      </w:r>
       <w:hyperlink w:anchor="fn76">
         <w:r>
           <w:rPr>
@@ -8862,18 +8862,6 @@
             <w:vertAlign w:val="superscript"/>
           </w:rPr>
           <w:t xml:space="preserve">76</w:t>
-        </w:r>
-      </w:hyperlink>
-      <w:r>
-        <w:t xml:space="preserve">,</w:t>
-      </w:r>
-      <w:hyperlink w:anchor="fn77">
-        <w:r>
-          <w:rPr>
-            <w:rStyle w:val="Hyperlink"/>
-            <w:vertAlign w:val="superscript"/>
-          </w:rPr>
-          <w:t xml:space="preserve">77</w:t>
         </w:r>
       </w:hyperlink>
       <w:r>
@@ -9108,13 +9096,13 @@
       <w:r>
         <w:t xml:space="preserve">to capture key concepts, themes, relationships and trends.</w:t>
       </w:r>
-      <w:hyperlink w:anchor="fn78">
+      <w:hyperlink w:anchor="fn77">
         <w:r>
           <w:rPr>
             <w:rStyle w:val="Hyperlink"/>
             <w:vertAlign w:val="superscript"/>
           </w:rPr>
-          <w:t xml:space="preserve">78</w:t>
+          <w:t xml:space="preserve">77</w:t>
         </w:r>
       </w:hyperlink>
       <w:r>
@@ -9149,13 +9137,13 @@
       <w:r>
         <w:t xml:space="preserve"> </w:t>
       </w:r>
-      <w:hyperlink w:anchor="fn79">
+      <w:hyperlink w:anchor="fn78">
         <w:r>
           <w:rPr>
             <w:rStyle w:val="Hyperlink"/>
             <w:vertAlign w:val="superscript"/>
           </w:rPr>
-          <w:t xml:space="preserve">79</w:t>
+          <w:t xml:space="preserve">78</w:t>
         </w:r>
       </w:hyperlink>
       <w:r>
@@ -9330,13 +9318,13 @@
       <w:r>
         <w:t xml:space="preserve"> </w:t>
       </w:r>
-      <w:hyperlink w:anchor="fn80">
+      <w:hyperlink w:anchor="fn79">
         <w:r>
           <w:rPr>
             <w:rStyle w:val="Hyperlink"/>
             <w:vertAlign w:val="superscript"/>
           </w:rPr>
-          <w:t xml:space="preserve">80</w:t>
+          <w:t xml:space="preserve">79</w:t>
         </w:r>
       </w:hyperlink>
       <w:r>
@@ -9537,6 +9525,18 @@
       <w:r>
         <w:t xml:space="preserve"> </w:t>
       </w:r>
+      <w:hyperlink w:anchor="fn80">
+        <w:r>
+          <w:rPr>
+            <w:rStyle w:val="Hyperlink"/>
+            <w:vertAlign w:val="superscript"/>
+          </w:rPr>
+          <w:t xml:space="preserve">80</w:t>
+        </w:r>
+      </w:hyperlink>
+      <w:r>
+        <w:t xml:space="preserve">,</w:t>
+      </w:r>
       <w:hyperlink w:anchor="fn81">
         <w:r>
           <w:rPr>
@@ -9544,18 +9544,6 @@
             <w:vertAlign w:val="superscript"/>
           </w:rPr>
           <w:t xml:space="preserve">81</w:t>
-        </w:r>
-      </w:hyperlink>
-      <w:r>
-        <w:t xml:space="preserve">,</w:t>
-      </w:r>
-      <w:hyperlink w:anchor="fn82">
-        <w:r>
-          <w:rPr>
-            <w:rStyle w:val="Hyperlink"/>
-            <w:vertAlign w:val="superscript"/>
-          </w:rPr>
-          <w:t xml:space="preserve">82</w:t>
         </w:r>
       </w:hyperlink>
       <w:r>
@@ -9678,13 +9666,13 @@
       <w:r>
         <w:t xml:space="preserve"> </w:t>
       </w:r>
-      <w:hyperlink w:anchor="fn83">
+      <w:hyperlink w:anchor="fn82">
         <w:r>
           <w:rPr>
             <w:rStyle w:val="Hyperlink"/>
             <w:vertAlign w:val="superscript"/>
           </w:rPr>
-          <w:t xml:space="preserve">83</w:t>
+          <w:t xml:space="preserve">82</w:t>
         </w:r>
       </w:hyperlink>
       <w:r>
@@ -9801,6 +9789,21 @@
       <w:r>
         <w:t xml:space="preserve"> </w:t>
       </w:r>
+      <w:hyperlink w:anchor="fn83">
+        <w:r>
+          <w:rPr>
+            <w:rStyle w:val="Hyperlink"/>
+            <w:vertAlign w:val="superscript"/>
+          </w:rPr>
+          <w:t xml:space="preserve">83</w:t>
+        </w:r>
+      </w:hyperlink>
+      <w:r>
+        <w:t xml:space="preserve">,</w:t>
+      </w:r>
+      <w:r>
+        <w:t xml:space="preserve"> </w:t>
+      </w:r>
       <w:hyperlink w:anchor="fn84">
         <w:r>
           <w:rPr>
@@ -9823,21 +9826,6 @@
             <w:vertAlign w:val="superscript"/>
           </w:rPr>
           <w:t xml:space="preserve">85</w:t>
-        </w:r>
-      </w:hyperlink>
-      <w:r>
-        <w:t xml:space="preserve">,</w:t>
-      </w:r>
-      <w:r>
-        <w:t xml:space="preserve"> </w:t>
-      </w:r>
-      <w:hyperlink w:anchor="fn86">
-        <w:r>
-          <w:rPr>
-            <w:rStyle w:val="Hyperlink"/>
-            <w:vertAlign w:val="superscript"/>
-          </w:rPr>
-          <w:t xml:space="preserve">86</w:t>
         </w:r>
       </w:hyperlink>
       <w:r>
@@ -12465,13 +12453,13 @@
       <w:r>
         <w:t xml:space="preserve"> </w:t>
       </w:r>
-      <w:hyperlink w:anchor="fn56">
+      <w:hyperlink w:anchor="fn55">
         <w:r>
           <w:rPr>
             <w:rStyle w:val="Hyperlink"/>
             <w:vertAlign w:val="superscript"/>
           </w:rPr>
-          <w:t xml:space="preserve">56</w:t>
+          <w:t xml:space="preserve">55</w:t>
         </w:r>
       </w:hyperlink>
       <w:r>
@@ -12672,6 +12660,18 @@
       <w:r>
         <w:t xml:space="preserve">for easy processing and analysis.</w:t>
       </w:r>
+      <w:hyperlink w:anchor="fn73">
+        <w:r>
+          <w:rPr>
+            <w:rStyle w:val="Hyperlink"/>
+            <w:vertAlign w:val="superscript"/>
+          </w:rPr>
+          <w:t xml:space="preserve">73</w:t>
+        </w:r>
+      </w:hyperlink>
+      <w:r>
+        <w:t xml:space="preserve">,</w:t>
+      </w:r>
       <w:hyperlink w:anchor="fn74">
         <w:r>
           <w:rPr>
@@ -12679,18 +12679,6 @@
             <w:vertAlign w:val="superscript"/>
           </w:rPr>
           <w:t xml:space="preserve">74</w:t>
-        </w:r>
-      </w:hyperlink>
-      <w:r>
-        <w:t xml:space="preserve">,</w:t>
-      </w:r>
-      <w:hyperlink w:anchor="fn75">
-        <w:r>
-          <w:rPr>
-            <w:rStyle w:val="Hyperlink"/>
-            <w:vertAlign w:val="superscript"/>
-          </w:rPr>
-          <w:t xml:space="preserve">75</w:t>
         </w:r>
       </w:hyperlink>
       <w:r>
@@ -12736,6 +12724,18 @@
       <w:r>
         <w:t xml:space="preserve"> </w:t>
       </w:r>
+      <w:hyperlink w:anchor="fn75">
+        <w:r>
+          <w:rPr>
+            <w:rStyle w:val="Hyperlink"/>
+            <w:vertAlign w:val="superscript"/>
+          </w:rPr>
+          <w:t xml:space="preserve">75</w:t>
+        </w:r>
+      </w:hyperlink>
+      <w:r>
+        <w:t xml:space="preserve">,</w:t>
+      </w:r>
       <w:hyperlink w:anchor="fn76">
         <w:r>
           <w:rPr>
@@ -12743,18 +12743,6 @@
             <w:vertAlign w:val="superscript"/>
           </w:rPr>
           <w:t xml:space="preserve">76</w:t>
-        </w:r>
-      </w:hyperlink>
-      <w:r>
-        <w:t xml:space="preserve">,</w:t>
-      </w:r>
-      <w:hyperlink w:anchor="fn77">
-        <w:r>
-          <w:rPr>
-            <w:rStyle w:val="Hyperlink"/>
-            <w:vertAlign w:val="superscript"/>
-          </w:rPr>
-          <w:t xml:space="preserve">77</w:t>
         </w:r>
       </w:hyperlink>
       <w:r>
@@ -12991,13 +12979,13 @@
       <w:r>
         <w:t xml:space="preserve"> </w:t>
       </w:r>
-      <w:hyperlink w:anchor="fn80">
+      <w:hyperlink w:anchor="fn79">
         <w:r>
           <w:rPr>
             <w:rStyle w:val="Hyperlink"/>
             <w:vertAlign w:val="superscript"/>
           </w:rPr>
-          <w:t xml:space="preserve">80</w:t>
+          <w:t xml:space="preserve">79</w:t>
         </w:r>
       </w:hyperlink>
       <w:r>
@@ -13054,6 +13042,18 @@
       <w:r>
         <w:t xml:space="preserve"> </w:t>
       </w:r>
+      <w:hyperlink w:anchor="fn80">
+        <w:r>
+          <w:rPr>
+            <w:rStyle w:val="Hyperlink"/>
+            <w:vertAlign w:val="superscript"/>
+          </w:rPr>
+          <w:t xml:space="preserve">80</w:t>
+        </w:r>
+      </w:hyperlink>
+      <w:r>
+        <w:t xml:space="preserve">,</w:t>
+      </w:r>
       <w:hyperlink w:anchor="fn81">
         <w:r>
           <w:rPr>
@@ -13061,18 +13061,6 @@
             <w:vertAlign w:val="superscript"/>
           </w:rPr>
           <w:t xml:space="preserve">81</w:t>
-        </w:r>
-      </w:hyperlink>
-      <w:r>
-        <w:t xml:space="preserve">,</w:t>
-      </w:r>
-      <w:hyperlink w:anchor="fn82">
-        <w:r>
-          <w:rPr>
-            <w:rStyle w:val="Hyperlink"/>
-            <w:vertAlign w:val="superscript"/>
-          </w:rPr>
-          <w:t xml:space="preserve">82</w:t>
         </w:r>
       </w:hyperlink>
       <w:r>
@@ -13529,13 +13517,13 @@
       <w:r>
         <w:t xml:space="preserve"> </w:t>
       </w:r>
-      <w:hyperlink w:anchor="fn62">
+      <w:hyperlink w:anchor="fn61">
         <w:r>
           <w:rPr>
             <w:rStyle w:val="Hyperlink"/>
             <w:vertAlign w:val="superscript"/>
           </w:rPr>
-          <w:t xml:space="preserve">62</w:t>
+          <w:t xml:space="preserve">61</w:t>
         </w:r>
       </w:hyperlink>
       <w:r>
@@ -13614,13 +13602,13 @@
       <w:r>
         <w:t xml:space="preserve"> </w:t>
       </w:r>
-      <w:hyperlink w:anchor="fn67">
+      <w:hyperlink w:anchor="fn66">
         <w:r>
           <w:rPr>
             <w:rStyle w:val="Hyperlink"/>
             <w:vertAlign w:val="superscript"/>
           </w:rPr>
-          <w:t xml:space="preserve">67</w:t>
+          <w:t xml:space="preserve">66</w:t>
         </w:r>
       </w:hyperlink>
       <w:r>
@@ -14040,13 +14028,13 @@
       <w:r>
         <w:t xml:space="preserve"> </w:t>
       </w:r>
-      <w:hyperlink w:anchor="fn83">
+      <w:hyperlink w:anchor="fn82">
         <w:r>
           <w:rPr>
             <w:rStyle w:val="Hyperlink"/>
             <w:vertAlign w:val="superscript"/>
           </w:rPr>
-          <w:t xml:space="preserve">83</w:t>
+          <w:t xml:space="preserve">82</w:t>
         </w:r>
       </w:hyperlink>
       <w:r>
@@ -14092,6 +14080,21 @@
       <w:r>
         <w:t xml:space="preserve"> </w:t>
       </w:r>
+      <w:hyperlink w:anchor="fn83">
+        <w:r>
+          <w:rPr>
+            <w:rStyle w:val="Hyperlink"/>
+            <w:vertAlign w:val="superscript"/>
+          </w:rPr>
+          <w:t xml:space="preserve">83</w:t>
+        </w:r>
+      </w:hyperlink>
+      <w:r>
+        <w:t xml:space="preserve">,</w:t>
+      </w:r>
+      <w:r>
+        <w:t xml:space="preserve"> </w:t>
+      </w:r>
       <w:hyperlink w:anchor="fn84">
         <w:r>
           <w:rPr>
@@ -14114,21 +14117,6 @@
             <w:vertAlign w:val="superscript"/>
           </w:rPr>
           <w:t xml:space="preserve">85</w:t>
-        </w:r>
-      </w:hyperlink>
-      <w:r>
-        <w:t xml:space="preserve">,</w:t>
-      </w:r>
-      <w:r>
-        <w:t xml:space="preserve"> </w:t>
-      </w:r>
-      <w:hyperlink w:anchor="fn86">
-        <w:r>
-          <w:rPr>
-            <w:rStyle w:val="Hyperlink"/>
-            <w:vertAlign w:val="superscript"/>
-          </w:rPr>
-          <w:t xml:space="preserve">86</w:t>
         </w:r>
       </w:hyperlink>
       <w:r>
@@ -14577,13 +14565,13 @@
       <w:r>
         <w:t xml:space="preserve"> </w:t>
       </w:r>
-      <w:hyperlink w:anchor="fn53">
+      <w:hyperlink w:anchor="fn52">
         <w:r>
           <w:rPr>
             <w:rStyle w:val="Hyperlink"/>
             <w:vertAlign w:val="superscript"/>
           </w:rPr>
-          <w:t xml:space="preserve">53</w:t>
+          <w:t xml:space="preserve">52</w:t>
         </w:r>
       </w:hyperlink>
       <w:r>
@@ -14662,13 +14650,13 @@
       <w:r>
         <w:t xml:space="preserve"> </w:t>
       </w:r>
-      <w:hyperlink w:anchor="fn61">
+      <w:hyperlink w:anchor="fn60">
         <w:r>
           <w:rPr>
             <w:rStyle w:val="Hyperlink"/>
             <w:vertAlign w:val="superscript"/>
           </w:rPr>
-          <w:t xml:space="preserve">61</w:t>
+          <w:t xml:space="preserve">60</w:t>
         </w:r>
       </w:hyperlink>
       <w:r>
@@ -14703,13 +14691,13 @@
       <w:r>
         <w:t xml:space="preserve"> </w:t>
       </w:r>
-      <w:hyperlink w:anchor="fn79">
+      <w:hyperlink w:anchor="fn78">
         <w:r>
           <w:rPr>
             <w:rStyle w:val="Hyperlink"/>
             <w:vertAlign w:val="superscript"/>
           </w:rPr>
-          <w:t xml:space="preserve">79</w:t>
+          <w:t xml:space="preserve">78</w:t>
         </w:r>
       </w:hyperlink>
       <w:r>
@@ -15297,6 +15285,18 @@
       <w:r>
         <w:t xml:space="preserve"> </w:t>
       </w:r>
+      <w:hyperlink w:anchor="fn69">
+        <w:r>
+          <w:rPr>
+            <w:rStyle w:val="Hyperlink"/>
+            <w:vertAlign w:val="superscript"/>
+          </w:rPr>
+          <w:t xml:space="preserve">69</w:t>
+        </w:r>
+      </w:hyperlink>
+      <w:r>
+        <w:t xml:space="preserve"> </w:t>
+      </w:r>
       <w:hyperlink w:anchor="fn70">
         <w:r>
           <w:rPr>
@@ -15304,18 +15304,6 @@
             <w:vertAlign w:val="superscript"/>
           </w:rPr>
           <w:t xml:space="preserve">70</w:t>
-        </w:r>
-      </w:hyperlink>
-      <w:r>
-        <w:t xml:space="preserve"> </w:t>
-      </w:r>
-      <w:hyperlink w:anchor="fn71">
-        <w:r>
-          <w:rPr>
-            <w:rStyle w:val="Hyperlink"/>
-            <w:vertAlign w:val="superscript"/>
-          </w:rPr>
-          <w:t xml:space="preserve">71</w:t>
         </w:r>
       </w:hyperlink>
       <w:r>
@@ -16020,13 +16008,13 @@
       <w:r>
         <w:t xml:space="preserve"> </w:t>
       </w:r>
-      <w:hyperlink w:anchor="fn53">
+      <w:hyperlink w:anchor="fn52">
         <w:r>
           <w:rPr>
             <w:rStyle w:val="Hyperlink"/>
             <w:vertAlign w:val="superscript"/>
           </w:rPr>
-          <w:t xml:space="preserve">53</w:t>
+          <w:t xml:space="preserve">52</w:t>
         </w:r>
       </w:hyperlink>
       <w:r>
@@ -16394,13 +16382,13 @@
       <w:r>
         <w:t xml:space="preserve">To analyze (a string or text) into logical syntactic components.</w:t>
       </w:r>
-      <w:hyperlink w:anchor="fn73">
+      <w:hyperlink w:anchor="fn72">
         <w:r>
           <w:rPr>
             <w:rStyle w:val="Hyperlink"/>
             <w:vertAlign w:val="superscript"/>
           </w:rPr>
-          <w:t xml:space="preserve">73</w:t>
+          <w:t xml:space="preserve">72</w:t>
         </w:r>
       </w:hyperlink>
     </w:p>
@@ -17003,13 +16991,13 @@
       <w:r>
         <w:t xml:space="preserve"> </w:t>
       </w:r>
-      <w:hyperlink w:anchor="fn48">
+      <w:hyperlink w:anchor="fn47">
         <w:r>
           <w:rPr>
             <w:rStyle w:val="Hyperlink"/>
             <w:vertAlign w:val="superscript"/>
           </w:rPr>
-          <w:t xml:space="preserve">48</w:t>
+          <w:t xml:space="preserve">47</w:t>
         </w:r>
       </w:hyperlink>
       <w:r>
@@ -17345,13 +17333,13 @@
       <w:r>
         <w:t xml:space="preserve"> </w:t>
       </w:r>
-      <w:hyperlink w:anchor="fn57">
+      <w:hyperlink w:anchor="fn56">
         <w:r>
           <w:rPr>
             <w:rStyle w:val="Hyperlink"/>
             <w:vertAlign w:val="superscript"/>
           </w:rPr>
-          <w:t xml:space="preserve">57</w:t>
+          <w:t xml:space="preserve">56</w:t>
         </w:r>
       </w:hyperlink>
       <w:r>
@@ -17735,6 +17723,21 @@
       <w:r>
         <w:t xml:space="preserve"> </w:t>
       </w:r>
+      <w:hyperlink w:anchor="fn83">
+        <w:r>
+          <w:rPr>
+            <w:rStyle w:val="Hyperlink"/>
+            <w:vertAlign w:val="superscript"/>
+          </w:rPr>
+          <w:t xml:space="preserve">83</w:t>
+        </w:r>
+      </w:hyperlink>
+      <w:r>
+        <w:t xml:space="preserve">,</w:t>
+      </w:r>
+      <w:r>
+        <w:t xml:space="preserve"> </w:t>
+      </w:r>
       <w:hyperlink w:anchor="fn84">
         <w:r>
           <w:rPr>
@@ -17757,21 +17760,6 @@
             <w:vertAlign w:val="superscript"/>
           </w:rPr>
           <w:t xml:space="preserve">85</w:t>
-        </w:r>
-      </w:hyperlink>
-      <w:r>
-        <w:t xml:space="preserve">,</w:t>
-      </w:r>
-      <w:r>
-        <w:t xml:space="preserve"> </w:t>
-      </w:r>
-      <w:hyperlink w:anchor="fn86">
-        <w:r>
-          <w:rPr>
-            <w:rStyle w:val="Hyperlink"/>
-            <w:vertAlign w:val="superscript"/>
-          </w:rPr>
-          <w:t xml:space="preserve">86</w:t>
         </w:r>
       </w:hyperlink>
       <w:r>
@@ -18253,13 +18241,13 @@
       <w:r>
         <w:t xml:space="preserve"> </w:t>
       </w:r>
-      <w:hyperlink w:anchor="fn47">
+      <w:hyperlink w:anchor="fn46">
         <w:r>
           <w:rPr>
             <w:rStyle w:val="Hyperlink"/>
             <w:vertAlign w:val="superscript"/>
           </w:rPr>
-          <w:t xml:space="preserve">47</w:t>
+          <w:t xml:space="preserve">46</w:t>
         </w:r>
       </w:hyperlink>
       <w:r>
@@ -18544,6 +18532,18 @@
       <w:r>
         <w:t xml:space="preserve"> </w:t>
       </w:r>
+      <w:hyperlink w:anchor="fn69">
+        <w:r>
+          <w:rPr>
+            <w:rStyle w:val="Hyperlink"/>
+            <w:vertAlign w:val="superscript"/>
+          </w:rPr>
+          <w:t xml:space="preserve">69</w:t>
+        </w:r>
+      </w:hyperlink>
+      <w:r>
+        <w:t xml:space="preserve"> </w:t>
+      </w:r>
       <w:hyperlink w:anchor="fn70">
         <w:r>
           <w:rPr>
@@ -18551,18 +18551,6 @@
             <w:vertAlign w:val="superscript"/>
           </w:rPr>
           <w:t xml:space="preserve">70</w:t>
-        </w:r>
-      </w:hyperlink>
-      <w:r>
-        <w:t xml:space="preserve"> </w:t>
-      </w:r>
-      <w:hyperlink w:anchor="fn71">
-        <w:r>
-          <w:rPr>
-            <w:rStyle w:val="Hyperlink"/>
-            <w:vertAlign w:val="superscript"/>
-          </w:rPr>
-          <w:t xml:space="preserve">71</w:t>
         </w:r>
       </w:hyperlink>
       <w:r>
@@ -19263,13 +19251,13 @@
       <w:r>
         <w:t xml:space="preserve"> </w:t>
       </w:r>
-      <w:hyperlink w:anchor="fn44">
+      <w:hyperlink w:anchor="fn43">
         <w:r>
           <w:rPr>
             <w:rStyle w:val="Hyperlink"/>
             <w:vertAlign w:val="superscript"/>
           </w:rPr>
-          <w:t xml:space="preserve">44</w:t>
+          <w:t xml:space="preserve">43</w:t>
         </w:r>
       </w:hyperlink>
       <w:r>
@@ -19332,13 +19320,13 @@
       <w:r>
         <w:t xml:space="preserve"> </w:t>
       </w:r>
-      <w:hyperlink w:anchor="fn56">
+      <w:hyperlink w:anchor="fn55">
         <w:r>
           <w:rPr>
             <w:rStyle w:val="Hyperlink"/>
             <w:vertAlign w:val="superscript"/>
           </w:rPr>
-          <w:t xml:space="preserve">56</w:t>
+          <w:t xml:space="preserve">55</w:t>
         </w:r>
       </w:hyperlink>
       <w:r>
@@ -19587,6 +19575,18 @@
       <w:r>
         <w:t xml:space="preserve"> </w:t>
       </w:r>
+      <w:hyperlink w:anchor="fn69">
+        <w:r>
+          <w:rPr>
+            <w:rStyle w:val="Hyperlink"/>
+            <w:vertAlign w:val="superscript"/>
+          </w:rPr>
+          <w:t xml:space="preserve">69</w:t>
+        </w:r>
+      </w:hyperlink>
+      <w:r>
+        <w:t xml:space="preserve"> </w:t>
+      </w:r>
       <w:hyperlink w:anchor="fn70">
         <w:r>
           <w:rPr>
@@ -19594,18 +19594,6 @@
             <w:vertAlign w:val="superscript"/>
           </w:rPr>
           <w:t xml:space="preserve">70</w:t>
-        </w:r>
-      </w:hyperlink>
-      <w:r>
-        <w:t xml:space="preserve"> </w:t>
-      </w:r>
-      <w:hyperlink w:anchor="fn71">
-        <w:r>
-          <w:rPr>
-            <w:rStyle w:val="Hyperlink"/>
-            <w:vertAlign w:val="superscript"/>
-          </w:rPr>
-          <w:t xml:space="preserve">71</w:t>
         </w:r>
       </w:hyperlink>
       <w:r>
@@ -20085,13 +20073,13 @@
       <w:r>
         <w:t xml:space="preserve"> </w:t>
       </w:r>
-      <w:hyperlink w:anchor="fn53">
+      <w:hyperlink w:anchor="fn52">
         <w:r>
           <w:rPr>
             <w:rStyle w:val="Hyperlink"/>
             <w:vertAlign w:val="superscript"/>
           </w:rPr>
-          <w:t xml:space="preserve">53</w:t>
+          <w:t xml:space="preserve">52</w:t>
         </w:r>
       </w:hyperlink>
       <w:r>
@@ -20204,13 +20192,13 @@
       <w:r>
         <w:t xml:space="preserve"> </w:t>
       </w:r>
-      <w:hyperlink w:anchor="fn66">
+      <w:hyperlink w:anchor="fn65">
         <w:r>
           <w:rPr>
             <w:rStyle w:val="Hyperlink"/>
             <w:vertAlign w:val="superscript"/>
           </w:rPr>
-          <w:t xml:space="preserve">66</w:t>
+          <w:t xml:space="preserve">65</w:t>
         </w:r>
       </w:hyperlink>
       <w:r>
@@ -20307,6 +20295,18 @@
       <w:r>
         <w:t xml:space="preserve"> </w:t>
       </w:r>
+      <w:hyperlink w:anchor="fn69">
+        <w:r>
+          <w:rPr>
+            <w:rStyle w:val="Hyperlink"/>
+            <w:vertAlign w:val="superscript"/>
+          </w:rPr>
+          <w:t xml:space="preserve">69</w:t>
+        </w:r>
+      </w:hyperlink>
+      <w:r>
+        <w:t xml:space="preserve"> </w:t>
+      </w:r>
       <w:hyperlink w:anchor="fn70">
         <w:r>
           <w:rPr>
@@ -20314,18 +20314,6 @@
             <w:vertAlign w:val="superscript"/>
           </w:rPr>
           <w:t xml:space="preserve">70</w:t>
-        </w:r>
-      </w:hyperlink>
-      <w:r>
-        <w:t xml:space="preserve"> </w:t>
-      </w:r>
-      <w:hyperlink w:anchor="fn71">
-        <w:r>
-          <w:rPr>
-            <w:rStyle w:val="Hyperlink"/>
-            <w:vertAlign w:val="superscript"/>
-          </w:rPr>
-          <w:t xml:space="preserve">71</w:t>
         </w:r>
       </w:hyperlink>
       <w:r>
@@ -21072,13 +21060,13 @@
       <w:r>
         <w:t xml:space="preserve"> </w:t>
       </w:r>
-      <w:hyperlink w:anchor="fn72">
+      <w:hyperlink w:anchor="fn71">
         <w:r>
           <w:rPr>
             <w:rStyle w:val="Hyperlink"/>
             <w:vertAlign w:val="superscript"/>
           </w:rPr>
-          <w:t xml:space="preserve">72</w:t>
+          <w:t xml:space="preserve">71</w:t>
         </w:r>
       </w:hyperlink>
       <w:r>
@@ -21164,6 +21152,21 @@
       <w:r>
         <w:t xml:space="preserve"> </w:t>
       </w:r>
+      <w:hyperlink w:anchor="fn83">
+        <w:r>
+          <w:rPr>
+            <w:rStyle w:val="Hyperlink"/>
+            <w:vertAlign w:val="superscript"/>
+          </w:rPr>
+          <w:t xml:space="preserve">83</w:t>
+        </w:r>
+      </w:hyperlink>
+      <w:r>
+        <w:t xml:space="preserve">,</w:t>
+      </w:r>
+      <w:r>
+        <w:t xml:space="preserve"> </w:t>
+      </w:r>
       <w:hyperlink w:anchor="fn84">
         <w:r>
           <w:rPr>
@@ -21186,21 +21189,6 @@
             <w:vertAlign w:val="superscript"/>
           </w:rPr>
           <w:t xml:space="preserve">85</w:t>
-        </w:r>
-      </w:hyperlink>
-      <w:r>
-        <w:t xml:space="preserve">,</w:t>
-      </w:r>
-      <w:r>
-        <w:t xml:space="preserve"> </w:t>
-      </w:r>
-      <w:hyperlink w:anchor="fn86">
-        <w:r>
-          <w:rPr>
-            <w:rStyle w:val="Hyperlink"/>
-            <w:vertAlign w:val="superscript"/>
-          </w:rPr>
-          <w:t xml:space="preserve">86</w:t>
         </w:r>
       </w:hyperlink>
       <w:r>
@@ -21738,13 +21726,13 @@
       <w:r>
         <w:t xml:space="preserve"> </w:t>
       </w:r>
-      <w:hyperlink w:anchor="fn55">
+      <w:hyperlink w:anchor="fn54">
         <w:r>
           <w:rPr>
             <w:rStyle w:val="Hyperlink"/>
             <w:vertAlign w:val="superscript"/>
           </w:rPr>
-          <w:t xml:space="preserve">55</w:t>
+          <w:t xml:space="preserve">54</w:t>
         </w:r>
       </w:hyperlink>
       <w:r>
@@ -22046,7 +22034,7 @@
     </w:p>
     <w:bookmarkEnd w:id="352"/>
     <w:bookmarkEnd w:id="353"/>
-    <w:bookmarkStart w:id="506" w:name="references"/>
+    <w:bookmarkStart w:id="504" w:name="references"/>
     <w:p>
       <w:pPr>
         <w:pStyle w:val="Heading1"/>
@@ -22640,7 +22628,7 @@
           <w:rPr>
             <w:rStyle w:val="Hyperlink"/>
           </w:rPr>
-          <w:t xml:space="preserve">https://www.datascience.com/blog/introduction-to-correlation-learn-data-science-tutorials</w:t>
+          <w:t xml:space="preserve">https://blogs.oracle.com/ai-and-datascience/post/introduction-to-correlation</w:t>
         </w:r>
       </w:hyperlink>
       <w:hyperlink w:anchor="fnref18">
@@ -23345,7 +23333,7 @@
         </w:numPr>
       </w:pPr>
       <w:r>
-        <w:t xml:space="preserve">“How Do You Explain A Dendrogram? – chetumenu.com”. [Online]. Available:</w:t>
+        <w:t xml:space="preserve">“What is a Dendrogram?”. [Online]. Available:</w:t>
       </w:r>
       <w:r>
         <w:t xml:space="preserve"> </w:t>
@@ -23355,7 +23343,7 @@
           <w:rPr>
             <w:rStyle w:val="Hyperlink"/>
           </w:rPr>
-          <w:t xml:space="preserve">https://chetumenu.com/how-do-you-explain-a-dendrogram/</w:t>
+          <w:t xml:space="preserve">https://www.displayr.com/what-is-dendrogram</w:t>
         </w:r>
       </w:hyperlink>
       <w:hyperlink w:anchor="fnref39">
@@ -23419,7 +23407,7 @@
           <w:rPr>
             <w:rStyle w:val="Hyperlink"/>
           </w:rPr>
-          <w:t xml:space="preserve">http://www.ingrammicroadvisor.com/data-center/four-types-of-big-data-analytics-and-examples-of-their-use</w:t>
+          <w:t xml:space="preserve">https://imaginenext.ingrammicro.com/data-center/four-types-of-big-data-analytics-and-examples-of-their-use-1</w:t>
         </w:r>
       </w:hyperlink>
       <w:hyperlink w:anchor="fnref41">
@@ -23441,7 +23429,7 @@
         </w:numPr>
       </w:pPr>
       <w:r>
-        <w:t xml:space="preserve">“Distributed file system definition by Tech Target.” [Online]. Available:</w:t>
+        <w:t xml:space="preserve">“Distributed file system definition by Techopedia.” [Online]. Available:</w:t>
       </w:r>
       <w:r>
         <w:t xml:space="preserve"> </w:t>
@@ -23451,7 +23439,7 @@
           <w:rPr>
             <w:rStyle w:val="Hyperlink"/>
           </w:rPr>
-          <w:t xml:space="preserve">http://searchwindowsserver.techtarget.com/definition/distributed-file-system-DFS</w:t>
+          <w:t xml:space="preserve">https://www.techopedia.com/definition/1825/distributed-file-system-dfs</w:t>
         </w:r>
       </w:hyperlink>
       <w:hyperlink w:anchor="fnref42">
@@ -23473,7 +23461,7 @@
         </w:numPr>
       </w:pPr>
       <w:r>
-        <w:t xml:space="preserve">“Distributed file system definition by Techopedia.” [Online]. Available:</w:t>
+        <w:t xml:space="preserve">“Entity–relationship model wiki | TheReaderWiki”. [Online]. Available:</w:t>
       </w:r>
       <w:r>
         <w:t xml:space="preserve"> </w:t>
@@ -23483,7 +23471,7 @@
           <w:rPr>
             <w:rStyle w:val="Hyperlink"/>
           </w:rPr>
-          <w:t xml:space="preserve">https://www.techopedia.com/definition/1825/distributed-file-system-dfs</w:t>
+          <w:t xml:space="preserve">https://thereaderwiki.com/en/Entity_relationship_diagram</w:t>
         </w:r>
       </w:hyperlink>
       <w:hyperlink w:anchor="fnref43">
@@ -23505,7 +23493,7 @@
         </w:numPr>
       </w:pPr>
       <w:r>
-        <w:t xml:space="preserve">“Entity–relationship model wiki | TheReaderWiki”. [Online]. Available:</w:t>
+        <w:t xml:space="preserve">“Data Modeling Introduction” [Online]. Available:</w:t>
       </w:r>
       <w:r>
         <w:t xml:space="preserve"> </w:t>
@@ -23515,7 +23503,7 @@
           <w:rPr>
             <w:rStyle w:val="Hyperlink"/>
           </w:rPr>
-          <w:t xml:space="preserve">https://thereaderwiki.com/en/Entity_relationship_diagram</w:t>
+          <w:t xml:space="preserve">https://docs.mongodb.com/manual/core/data-modeling-introduction</w:t>
         </w:r>
       </w:hyperlink>
       <w:hyperlink w:anchor="fnref44">
@@ -23528,39 +23516,7 @@
       </w:hyperlink>
     </w:p>
     <w:bookmarkEnd w:id="431"/>
-    <w:bookmarkStart w:id="433" w:name="fn45"/>
-    <w:p>
-      <w:pPr>
-        <w:numPr>
-          <w:ilvl w:val="0"/>
-          <w:numId w:val="1005"/>
-        </w:numPr>
-      </w:pPr>
-      <w:r>
-        <w:t xml:space="preserve">“Data Modeling Introduction” [Online]. Available:</w:t>
-      </w:r>
-      <w:r>
-        <w:t xml:space="preserve"> </w:t>
-      </w:r>
-      <w:hyperlink r:id="rId432">
-        <w:r>
-          <w:rPr>
-            <w:rStyle w:val="Hyperlink"/>
-          </w:rPr>
-          <w:t xml:space="preserve">https://docs.mongodb.com/manual/core/data-modeling-introduction/</w:t>
-        </w:r>
-      </w:hyperlink>
-      <w:hyperlink w:anchor="fnref45">
-        <w:r>
-          <w:rPr>
-            <w:rStyle w:val="Hyperlink"/>
-          </w:rPr>
-          <w:t xml:space="preserve">↩︎</w:t>
-        </w:r>
-      </w:hyperlink>
-    </w:p>
-    <w:bookmarkEnd w:id="433"/>
-    <w:bookmarkStart w:id="434" w:name="fn46"/>
+    <w:bookmarkStart w:id="432" w:name="fn45"/>
     <w:p>
       <w:pPr>
         <w:numPr>
@@ -23597,7 +23553,7 @@
       <w:r>
         <w:t xml:space="preserve">(4), 745-766.</w:t>
       </w:r>
-      <w:hyperlink w:anchor="fnref46">
+      <w:hyperlink w:anchor="fnref45">
         <w:r>
           <w:rPr>
             <w:rStyle w:val="Hyperlink"/>
@@ -23606,8 +23562,8 @@
         </w:r>
       </w:hyperlink>
     </w:p>
-    <w:bookmarkEnd w:id="434"/>
-    <w:bookmarkStart w:id="435" w:name="fn47"/>
+    <w:bookmarkEnd w:id="432"/>
+    <w:bookmarkStart w:id="433" w:name="fn46"/>
     <w:p>
       <w:pPr>
         <w:numPr>
@@ -23629,7 +23585,7 @@
           <w:t xml:space="preserve">https://www.esri.com/en-us/what-is-gis/overview</w:t>
         </w:r>
       </w:hyperlink>
-      <w:hyperlink w:anchor="fnref47">
+      <w:hyperlink w:anchor="fnref46">
         <w:r>
           <w:rPr>
             <w:rStyle w:val="Hyperlink"/>
@@ -23638,8 +23594,8 @@
         </w:r>
       </w:hyperlink>
     </w:p>
-    <w:bookmarkEnd w:id="435"/>
-    <w:bookmarkStart w:id="437" w:name="fn48"/>
+    <w:bookmarkEnd w:id="433"/>
+    <w:bookmarkStart w:id="435" w:name="fn47"/>
     <w:p>
       <w:pPr>
         <w:numPr>
@@ -23653,15 +23609,15 @@
       <w:r>
         <w:t xml:space="preserve"> </w:t>
       </w:r>
-      <w:hyperlink r:id="rId436">
-        <w:r>
-          <w:rPr>
-            <w:rStyle w:val="Hyperlink"/>
-          </w:rPr>
-          <w:t xml:space="preserve">https://www.biomedcourses.com/2021/11/24/heatmap/</w:t>
-        </w:r>
-      </w:hyperlink>
-      <w:hyperlink w:anchor="fnref48">
+      <w:hyperlink r:id="rId434">
+        <w:r>
+          <w:rPr>
+            <w:rStyle w:val="Hyperlink"/>
+          </w:rPr>
+          <w:t xml:space="preserve">https://www.biomedcourses.com/2021/11/24/heatmap</w:t>
+        </w:r>
+      </w:hyperlink>
+      <w:hyperlink w:anchor="fnref47">
         <w:r>
           <w:rPr>
             <w:rStyle w:val="Hyperlink"/>
@@ -23670,8 +23626,8 @@
         </w:r>
       </w:hyperlink>
     </w:p>
-    <w:bookmarkEnd w:id="437"/>
-    <w:bookmarkStart w:id="439" w:name="fn49"/>
+    <w:bookmarkEnd w:id="435"/>
+    <w:bookmarkStart w:id="437" w:name="fn48"/>
     <w:p>
       <w:pPr>
         <w:numPr>
@@ -23685,7 +23641,7 @@
       <w:r>
         <w:t xml:space="preserve"> </w:t>
       </w:r>
-      <w:hyperlink r:id="rId438">
+      <w:hyperlink r:id="rId436">
         <w:r>
           <w:rPr>
             <w:rStyle w:val="Hyperlink"/>
@@ -23693,7 +23649,7 @@
           <w:t xml:space="preserve">https://online.ben.edu/programs/mba/resources/data-vs-information-vs-insight</w:t>
         </w:r>
       </w:hyperlink>
-      <w:hyperlink w:anchor="fnref49">
+      <w:hyperlink w:anchor="fnref48">
         <w:r>
           <w:rPr>
             <w:rStyle w:val="Hyperlink"/>
@@ -23702,8 +23658,8 @@
         </w:r>
       </w:hyperlink>
     </w:p>
-    <w:bookmarkEnd w:id="439"/>
-    <w:bookmarkStart w:id="440" w:name="fn50"/>
+    <w:bookmarkEnd w:id="437"/>
+    <w:bookmarkStart w:id="438" w:name="fn49"/>
     <w:p>
       <w:pPr>
         <w:numPr>
@@ -23717,7 +23673,7 @@
       <w:r>
         <w:t xml:space="preserve"> </w:t>
       </w:r>
-      <w:hyperlink r:id="rId438">
+      <w:hyperlink r:id="rId436">
         <w:r>
           <w:rPr>
             <w:rStyle w:val="Hyperlink"/>
@@ -23725,7 +23681,7 @@
           <w:t xml:space="preserve">https://online.ben.edu/programs/mba/resources/data-vs-information-vs-insight</w:t>
         </w:r>
       </w:hyperlink>
-      <w:hyperlink w:anchor="fnref50">
+      <w:hyperlink w:anchor="fnref49">
         <w:r>
           <w:rPr>
             <w:rStyle w:val="Hyperlink"/>
@@ -23734,8 +23690,8 @@
         </w:r>
       </w:hyperlink>
     </w:p>
-    <w:bookmarkEnd w:id="440"/>
-    <w:bookmarkStart w:id="442" w:name="fn51"/>
+    <w:bookmarkEnd w:id="438"/>
+    <w:bookmarkStart w:id="440" w:name="fn50"/>
     <w:p>
       <w:pPr>
         <w:numPr>
@@ -23749,7 +23705,7 @@
       <w:r>
         <w:t xml:space="preserve"> </w:t>
       </w:r>
-      <w:hyperlink r:id="rId441">
+      <w:hyperlink r:id="rId439">
         <w:r>
           <w:rPr>
             <w:rStyle w:val="Hyperlink"/>
@@ -23757,7 +23713,7 @@
           <w:t xml:space="preserve">https://www.forbes.com/sites/jacobmorgan/2014/05/13/simple-explanation-internet-things-that-anyone-can-understand/#34e4f89b1d09</w:t>
         </w:r>
       </w:hyperlink>
-      <w:hyperlink w:anchor="fnref51">
+      <w:hyperlink w:anchor="fnref50">
         <w:r>
           <w:rPr>
             <w:rStyle w:val="Hyperlink"/>
@@ -23766,8 +23722,8 @@
         </w:r>
       </w:hyperlink>
     </w:p>
-    <w:bookmarkEnd w:id="442"/>
-    <w:bookmarkStart w:id="444" w:name="fn52"/>
+    <w:bookmarkEnd w:id="440"/>
+    <w:bookmarkStart w:id="442" w:name="fn51"/>
     <w:p>
       <w:pPr>
         <w:numPr>
@@ -23781,7 +23737,7 @@
       <w:r>
         <w:t xml:space="preserve"> </w:t>
       </w:r>
-      <w:hyperlink r:id="rId443">
+      <w:hyperlink r:id="rId441">
         <w:r>
           <w:rPr>
             <w:rStyle w:val="Hyperlink"/>
@@ -23789,7 +23745,7 @@
           <w:t xml:space="preserve">http://internetofthingsagenda.techtarget.com/definition/Internet-of-Things-IoT</w:t>
         </w:r>
       </w:hyperlink>
-      <w:hyperlink w:anchor="fnref52">
+      <w:hyperlink w:anchor="fnref51">
         <w:r>
           <w:rPr>
             <w:rStyle w:val="Hyperlink"/>
@@ -23798,8 +23754,8 @@
         </w:r>
       </w:hyperlink>
     </w:p>
-    <w:bookmarkEnd w:id="444"/>
-    <w:bookmarkStart w:id="446" w:name="fn53"/>
+    <w:bookmarkEnd w:id="442"/>
+    <w:bookmarkStart w:id="444" w:name="fn52"/>
     <w:p>
       <w:pPr>
         <w:numPr>
@@ -23813,7 +23769,7 @@
       <w:r>
         <w:t xml:space="preserve"> </w:t>
       </w:r>
-      <w:hyperlink r:id="rId445">
+      <w:hyperlink r:id="rId443">
         <w:r>
           <w:rPr>
             <w:rStyle w:val="Hyperlink"/>
@@ -23821,7 +23777,7 @@
           <w:t xml:space="preserve">https://www.w3schools.com/sql/sql_join.asp</w:t>
         </w:r>
       </w:hyperlink>
-      <w:hyperlink w:anchor="fnref53">
+      <w:hyperlink w:anchor="fnref52">
         <w:r>
           <w:rPr>
             <w:rStyle w:val="Hyperlink"/>
@@ -23830,8 +23786,8 @@
         </w:r>
       </w:hyperlink>
     </w:p>
-    <w:bookmarkEnd w:id="446"/>
-    <w:bookmarkStart w:id="448" w:name="fn54"/>
+    <w:bookmarkEnd w:id="444"/>
+    <w:bookmarkStart w:id="446" w:name="fn53"/>
     <w:p>
       <w:pPr>
         <w:numPr>
@@ -23845,7 +23801,7 @@
       <w:r>
         <w:t xml:space="preserve"> </w:t>
       </w:r>
-      <w:hyperlink r:id="rId447">
+      <w:hyperlink r:id="rId445">
         <w:r>
           <w:rPr>
             <w:rStyle w:val="Hyperlink"/>
@@ -23853,7 +23809,7 @@
           <w:t xml:space="preserve">http://www2.cs.uregina.ca/~dbd/cs831/notes/kdd/1_kdd.html</w:t>
         </w:r>
       </w:hyperlink>
-      <w:hyperlink w:anchor="fnref54">
+      <w:hyperlink w:anchor="fnref53">
         <w:r>
           <w:rPr>
             <w:rStyle w:val="Hyperlink"/>
@@ -23862,8 +23818,8 @@
         </w:r>
       </w:hyperlink>
     </w:p>
-    <w:bookmarkEnd w:id="448"/>
-    <w:bookmarkStart w:id="449" w:name="fn55"/>
+    <w:bookmarkEnd w:id="446"/>
+    <w:bookmarkStart w:id="447" w:name="fn54"/>
     <w:p>
       <w:pPr>
         <w:numPr>
@@ -23885,7 +23841,7 @@
           <w:t xml:space="preserve">https://www.esri.com/en-us/what-is-gis/overview</w:t>
         </w:r>
       </w:hyperlink>
-      <w:hyperlink w:anchor="fnref55">
+      <w:hyperlink w:anchor="fnref54">
         <w:r>
           <w:rPr>
             <w:rStyle w:val="Hyperlink"/>
@@ -23894,8 +23850,8 @@
         </w:r>
       </w:hyperlink>
     </w:p>
-    <w:bookmarkEnd w:id="449"/>
-    <w:bookmarkStart w:id="450" w:name="fn56"/>
+    <w:bookmarkEnd w:id="447"/>
+    <w:bookmarkStart w:id="448" w:name="fn55"/>
     <w:p>
       <w:pPr>
         <w:numPr>
@@ -23932,7 +23888,7 @@
       <w:r>
         <w:t xml:space="preserve">, 1876-1888.</w:t>
       </w:r>
-      <w:hyperlink w:anchor="fnref56">
+      <w:hyperlink w:anchor="fnref55">
         <w:r>
           <w:rPr>
             <w:rStyle w:val="Hyperlink"/>
@@ -23941,8 +23897,8 @@
         </w:r>
       </w:hyperlink>
     </w:p>
-    <w:bookmarkEnd w:id="450"/>
-    <w:bookmarkStart w:id="452" w:name="fn57"/>
+    <w:bookmarkEnd w:id="448"/>
+    <w:bookmarkStart w:id="450" w:name="fn56"/>
     <w:p>
       <w:pPr>
         <w:numPr>
@@ -23972,7 +23928,7 @@
       <w:r>
         <w:t xml:space="preserve"> </w:t>
       </w:r>
-      <w:hyperlink r:id="rId451">
+      <w:hyperlink r:id="rId449">
         <w:r>
           <w:rPr>
             <w:rStyle w:val="Hyperlink"/>
@@ -23980,7 +23936,7 @@
           <w:t xml:space="preserve">http://utw10426.utweb.utexas.edu/Topics/Models/Text.html</w:t>
         </w:r>
       </w:hyperlink>
-      <w:hyperlink w:anchor="fnref57">
+      <w:hyperlink w:anchor="fnref56">
         <w:r>
           <w:rPr>
             <w:rStyle w:val="Hyperlink"/>
@@ -23989,8 +23945,8 @@
         </w:r>
       </w:hyperlink>
     </w:p>
-    <w:bookmarkEnd w:id="452"/>
-    <w:bookmarkStart w:id="454" w:name="fn58"/>
+    <w:bookmarkEnd w:id="450"/>
+    <w:bookmarkStart w:id="452" w:name="fn57"/>
     <w:p>
       <w:pPr>
         <w:numPr>
@@ -24004,7 +23960,7 @@
       <w:r>
         <w:t xml:space="preserve"> </w:t>
       </w:r>
-      <w:hyperlink r:id="rId453">
+      <w:hyperlink r:id="rId451">
         <w:r>
           <w:rPr>
             <w:rStyle w:val="Hyperlink"/>
@@ -24012,7 +23968,7 @@
           <w:t xml:space="preserve">https://www.techopedia.com/definition/25597/computer-network</w:t>
         </w:r>
       </w:hyperlink>
-      <w:hyperlink w:anchor="fnref58">
+      <w:hyperlink w:anchor="fnref57">
         <w:r>
           <w:rPr>
             <w:rStyle w:val="Hyperlink"/>
@@ -24021,8 +23977,8 @@
         </w:r>
       </w:hyperlink>
     </w:p>
-    <w:bookmarkEnd w:id="454"/>
-    <w:bookmarkStart w:id="456" w:name="fn59"/>
+    <w:bookmarkEnd w:id="452"/>
+    <w:bookmarkStart w:id="454" w:name="fn58"/>
     <w:p>
       <w:pPr>
         <w:numPr>
@@ -24036,7 +23992,7 @@
       <w:r>
         <w:t xml:space="preserve"> </w:t>
       </w:r>
-      <w:hyperlink r:id="rId455">
+      <w:hyperlink r:id="rId453">
         <w:r>
           <w:rPr>
             <w:rStyle w:val="Hyperlink"/>
@@ -24044,7 +24000,7 @@
           <w:t xml:space="preserve">https://www.lifewire.com/what-is-computer-networking-816249</w:t>
         </w:r>
       </w:hyperlink>
-      <w:hyperlink w:anchor="fnref59">
+      <w:hyperlink w:anchor="fnref58">
         <w:r>
           <w:rPr>
             <w:rStyle w:val="Hyperlink"/>
@@ -24053,8 +24009,8 @@
         </w:r>
       </w:hyperlink>
     </w:p>
-    <w:bookmarkEnd w:id="456"/>
-    <w:bookmarkStart w:id="458" w:name="fn60"/>
+    <w:bookmarkEnd w:id="454"/>
+    <w:bookmarkStart w:id="456" w:name="fn59"/>
     <w:p>
       <w:pPr>
         <w:numPr>
@@ -24068,7 +24024,7 @@
       <w:r>
         <w:t xml:space="preserve"> </w:t>
       </w:r>
-      <w:hyperlink r:id="rId457">
+      <w:hyperlink r:id="rId455">
         <w:r>
           <w:rPr>
             <w:rStyle w:val="Hyperlink"/>
@@ -24076,7 +24032,7 @@
           <w:t xml:space="preserve">http://www.orgnet.com/sna.html</w:t>
         </w:r>
       </w:hyperlink>
-      <w:hyperlink w:anchor="fnref60">
+      <w:hyperlink w:anchor="fnref59">
         <w:r>
           <w:rPr>
             <w:rStyle w:val="Hyperlink"/>
@@ -24085,8 +24041,8 @@
         </w:r>
       </w:hyperlink>
     </w:p>
-    <w:bookmarkEnd w:id="458"/>
-    <w:bookmarkStart w:id="460" w:name="fn61"/>
+    <w:bookmarkEnd w:id="456"/>
+    <w:bookmarkStart w:id="458" w:name="fn60"/>
     <w:p>
       <w:pPr>
         <w:numPr>
@@ -24100,7 +24056,7 @@
       <w:r>
         <w:t xml:space="preserve"> </w:t>
       </w:r>
-      <w:hyperlink r:id="rId459">
+      <w:hyperlink r:id="rId457">
         <w:r>
           <w:rPr>
             <w:rStyle w:val="Hyperlink"/>
@@ -24108,7 +24064,7 @@
           <w:t xml:space="preserve">https://en.wikipedia.org/w/index.php?title=Null_(SQL)</w:t>
         </w:r>
       </w:hyperlink>
-      <w:hyperlink w:anchor="fnref61">
+      <w:hyperlink w:anchor="fnref60">
         <w:r>
           <w:rPr>
             <w:rStyle w:val="Hyperlink"/>
@@ -24117,8 +24073,8 @@
         </w:r>
       </w:hyperlink>
     </w:p>
-    <w:bookmarkEnd w:id="460"/>
-    <w:bookmarkStart w:id="462" w:name="fn62"/>
+    <w:bookmarkEnd w:id="458"/>
+    <w:bookmarkStart w:id="460" w:name="fn61"/>
     <w:p>
       <w:pPr>
         <w:numPr>
@@ -24132,7 +24088,7 @@
       <w:r>
         <w:t xml:space="preserve"> </w:t>
       </w:r>
-      <w:hyperlink r:id="rId461">
+      <w:hyperlink r:id="rId459">
         <w:r>
           <w:rPr>
             <w:rStyle w:val="Hyperlink"/>
@@ -24140,7 +24096,7 @@
           <w:t xml:space="preserve">https://www.lexico.com/definition/population</w:t>
         </w:r>
       </w:hyperlink>
-      <w:hyperlink w:anchor="fnref62">
+      <w:hyperlink w:anchor="fnref61">
         <w:r>
           <w:rPr>
             <w:rStyle w:val="Hyperlink"/>
@@ -24149,8 +24105,8 @@
         </w:r>
       </w:hyperlink>
     </w:p>
-    <w:bookmarkEnd w:id="462"/>
-    <w:bookmarkStart w:id="463" w:name="fn63"/>
+    <w:bookmarkEnd w:id="460"/>
+    <w:bookmarkStart w:id="461" w:name="fn62"/>
     <w:p>
       <w:pPr>
         <w:numPr>
@@ -24172,7 +24128,7 @@
           <w:t xml:space="preserve">http://dataconomy.com/2016/05/a-beginners-guide-to-big-data-terminology</w:t>
         </w:r>
       </w:hyperlink>
-      <w:hyperlink w:anchor="fnref63">
+      <w:hyperlink w:anchor="fnref62">
         <w:r>
           <w:rPr>
             <w:rStyle w:val="Hyperlink"/>
@@ -24181,8 +24137,8 @@
         </w:r>
       </w:hyperlink>
     </w:p>
-    <w:bookmarkEnd w:id="463"/>
-    <w:bookmarkStart w:id="464" w:name="fn64"/>
+    <w:bookmarkEnd w:id="461"/>
+    <w:bookmarkStart w:id="462" w:name="fn63"/>
     <w:p>
       <w:pPr>
         <w:numPr>
@@ -24219,7 +24175,7 @@
       <w:r>
         <w:t xml:space="preserve">(4), 745-766.</w:t>
       </w:r>
-      <w:hyperlink w:anchor="fnref64">
+      <w:hyperlink w:anchor="fnref63">
         <w:r>
           <w:rPr>
             <w:rStyle w:val="Hyperlink"/>
@@ -24228,8 +24184,8 @@
         </w:r>
       </w:hyperlink>
     </w:p>
-    <w:bookmarkEnd w:id="464"/>
-    <w:bookmarkStart w:id="465" w:name="fn65"/>
+    <w:bookmarkEnd w:id="462"/>
+    <w:bookmarkStart w:id="463" w:name="fn64"/>
     <w:p>
       <w:pPr>
         <w:numPr>
@@ -24251,7 +24207,7 @@
           <w:t xml:space="preserve">http://dataconomy.com/2016/05/a-beginners-guide-to-big-data-terminology</w:t>
         </w:r>
       </w:hyperlink>
-      <w:hyperlink w:anchor="fnref65">
+      <w:hyperlink w:anchor="fnref64">
         <w:r>
           <w:rPr>
             <w:rStyle w:val="Hyperlink"/>
@@ -24260,8 +24216,8 @@
         </w:r>
       </w:hyperlink>
     </w:p>
-    <w:bookmarkEnd w:id="465"/>
-    <w:bookmarkStart w:id="467" w:name="fn66"/>
+    <w:bookmarkEnd w:id="463"/>
+    <w:bookmarkStart w:id="465" w:name="fn65"/>
     <w:p>
       <w:pPr>
         <w:numPr>
@@ -24275,7 +24231,7 @@
       <w:r>
         <w:t xml:space="preserve"> </w:t>
       </w:r>
-      <w:hyperlink r:id="rId466">
+      <w:hyperlink r:id="rId464">
         <w:r>
           <w:rPr>
             <w:rStyle w:val="Hyperlink"/>
@@ -24283,7 +24239,7 @@
           <w:t xml:space="preserve">https://kimtoo.gitbook.io/workspace/models</w:t>
         </w:r>
       </w:hyperlink>
-      <w:hyperlink w:anchor="fnref66">
+      <w:hyperlink w:anchor="fnref65">
         <w:r>
           <w:rPr>
             <w:rStyle w:val="Hyperlink"/>
@@ -24292,8 +24248,8 @@
         </w:r>
       </w:hyperlink>
     </w:p>
-    <w:bookmarkEnd w:id="467"/>
-    <w:bookmarkStart w:id="469" w:name="fn67"/>
+    <w:bookmarkEnd w:id="465"/>
+    <w:bookmarkStart w:id="467" w:name="fn66"/>
     <w:p>
       <w:pPr>
         <w:numPr>
@@ -24307,7 +24263,7 @@
       <w:r>
         <w:t xml:space="preserve"> </w:t>
       </w:r>
-      <w:hyperlink r:id="rId468">
+      <w:hyperlink r:id="rId466">
         <w:r>
           <w:rPr>
             <w:rStyle w:val="Hyperlink"/>
@@ -24315,7 +24271,7 @@
           <w:t xml:space="preserve">https://www150.statcan.gc.ca/n1/edu/power-pouvoir/glossary-glossaire/5214842-eng.htm#Sample</w:t>
         </w:r>
       </w:hyperlink>
-      <w:hyperlink w:anchor="fnref67">
+      <w:hyperlink w:anchor="fnref66">
         <w:r>
           <w:rPr>
             <w:rStyle w:val="Hyperlink"/>
@@ -24324,8 +24280,8 @@
         </w:r>
       </w:hyperlink>
     </w:p>
-    <w:bookmarkEnd w:id="469"/>
-    <w:bookmarkStart w:id="471" w:name="fn68"/>
+    <w:bookmarkEnd w:id="467"/>
+    <w:bookmarkStart w:id="469" w:name="fn67"/>
     <w:p>
       <w:pPr>
         <w:numPr>
@@ -24339,7 +24295,7 @@
       <w:r>
         <w:t xml:space="preserve"> </w:t>
       </w:r>
-      <w:hyperlink r:id="rId470">
+      <w:hyperlink r:id="rId468">
         <w:r>
           <w:rPr>
             <w:rStyle w:val="Hyperlink"/>
@@ -24347,7 +24303,7 @@
           <w:t xml:space="preserve">https://hbr.org/2003/06/the-myth-of-secure-computing</w:t>
         </w:r>
       </w:hyperlink>
-      <w:hyperlink w:anchor="fnref68">
+      <w:hyperlink w:anchor="fnref67">
         <w:r>
           <w:rPr>
             <w:rStyle w:val="Hyperlink"/>
@@ -24356,8 +24312,8 @@
         </w:r>
       </w:hyperlink>
     </w:p>
-    <w:bookmarkEnd w:id="471"/>
-    <w:bookmarkStart w:id="472" w:name="fn69"/>
+    <w:bookmarkEnd w:id="469"/>
+    <w:bookmarkStart w:id="470" w:name="fn68"/>
     <w:p>
       <w:pPr>
         <w:numPr>
@@ -24379,7 +24335,7 @@
           <w:t xml:space="preserve">http://www.techrepublic.com/article/mini-glossary-big-data-terms-you-should-know</w:t>
         </w:r>
       </w:hyperlink>
-      <w:hyperlink w:anchor="fnref69">
+      <w:hyperlink w:anchor="fnref68">
         <w:r>
           <w:rPr>
             <w:rStyle w:val="Hyperlink"/>
@@ -24388,8 +24344,8 @@
         </w:r>
       </w:hyperlink>
     </w:p>
-    <w:bookmarkEnd w:id="472"/>
-    <w:bookmarkStart w:id="473" w:name="fn70"/>
+    <w:bookmarkEnd w:id="470"/>
+    <w:bookmarkStart w:id="471" w:name="fn69"/>
     <w:p>
       <w:pPr>
         <w:numPr>
@@ -24426,7 +24382,7 @@
       <w:r>
         <w:t xml:space="preserve">(4), 745-766.</w:t>
       </w:r>
-      <w:hyperlink w:anchor="fnref70">
+      <w:hyperlink w:anchor="fnref69">
         <w:r>
           <w:rPr>
             <w:rStyle w:val="Hyperlink"/>
@@ -24435,8 +24391,8 @@
         </w:r>
       </w:hyperlink>
     </w:p>
-    <w:bookmarkEnd w:id="473"/>
-    <w:bookmarkStart w:id="475" w:name="fn71"/>
+    <w:bookmarkEnd w:id="471"/>
+    <w:bookmarkStart w:id="473" w:name="fn70"/>
     <w:p>
       <w:pPr>
         <w:numPr>
@@ -24450,7 +24406,7 @@
       <w:r>
         <w:t xml:space="preserve"> </w:t>
       </w:r>
-      <w:hyperlink r:id="rId474">
+      <w:hyperlink r:id="rId472">
         <w:r>
           <w:rPr>
             <w:rStyle w:val="Hyperlink"/>
@@ -24458,7 +24414,7 @@
           <w:t xml:space="preserve">https://www.w3schools.com/sql</w:t>
         </w:r>
       </w:hyperlink>
-      <w:hyperlink w:anchor="fnref71">
+      <w:hyperlink w:anchor="fnref70">
         <w:r>
           <w:rPr>
             <w:rStyle w:val="Hyperlink"/>
@@ -24467,8 +24423,8 @@
         </w:r>
       </w:hyperlink>
     </w:p>
-    <w:bookmarkEnd w:id="475"/>
-    <w:bookmarkStart w:id="477" w:name="fn72"/>
+    <w:bookmarkEnd w:id="473"/>
+    <w:bookmarkStart w:id="475" w:name="fn71"/>
     <w:p>
       <w:pPr>
         <w:numPr>
@@ -24482,7 +24438,7 @@
       <w:r>
         <w:t xml:space="preserve"> </w:t>
       </w:r>
-      <w:hyperlink r:id="rId476">
+      <w:hyperlink r:id="rId474">
         <w:r>
           <w:rPr>
             <w:rStyle w:val="Hyperlink"/>
@@ -24490,7 +24446,7 @@
           <w:t xml:space="preserve">https://online.hbs.edu/blog/post/data-storytelling</w:t>
         </w:r>
       </w:hyperlink>
-      <w:hyperlink w:anchor="fnref72">
+      <w:hyperlink w:anchor="fnref71">
         <w:r>
           <w:rPr>
             <w:rStyle w:val="Hyperlink"/>
@@ -24499,8 +24455,8 @@
         </w:r>
       </w:hyperlink>
     </w:p>
-    <w:bookmarkEnd w:id="477"/>
-    <w:bookmarkStart w:id="479" w:name="fn73"/>
+    <w:bookmarkEnd w:id="475"/>
+    <w:bookmarkStart w:id="477" w:name="fn72"/>
     <w:p>
       <w:pPr>
         <w:numPr>
@@ -24514,7 +24470,7 @@
       <w:r>
         <w:t xml:space="preserve"> </w:t>
       </w:r>
-      <w:hyperlink r:id="rId478">
+      <w:hyperlink r:id="rId476">
         <w:r>
           <w:rPr>
             <w:rStyle w:val="Hyperlink"/>
@@ -24522,7 +24478,7 @@
           <w:t xml:space="preserve">https://www.lexico.com/definition/parse</w:t>
         </w:r>
       </w:hyperlink>
-      <w:hyperlink w:anchor="fnref73">
+      <w:hyperlink w:anchor="fnref72">
         <w:r>
           <w:rPr>
             <w:rStyle w:val="Hyperlink"/>
@@ -24531,8 +24487,8 @@
         </w:r>
       </w:hyperlink>
     </w:p>
-    <w:bookmarkEnd w:id="479"/>
-    <w:bookmarkStart w:id="481" w:name="fn74"/>
+    <w:bookmarkEnd w:id="477"/>
+    <w:bookmarkStart w:id="479" w:name="fn73"/>
     <w:p>
       <w:pPr>
         <w:numPr>
@@ -24546,7 +24502,7 @@
       <w:r>
         <w:t xml:space="preserve"> </w:t>
       </w:r>
-      <w:hyperlink r:id="rId480">
+      <w:hyperlink r:id="rId478">
         <w:r>
           <w:rPr>
             <w:rStyle w:val="Hyperlink"/>
@@ -24554,7 +24510,7 @@
           <w:t xml:space="preserve">https://developers.google.com/search/docs/guides/intro-structured-data</w:t>
         </w:r>
       </w:hyperlink>
-      <w:hyperlink w:anchor="fnref74">
+      <w:hyperlink w:anchor="fnref73">
         <w:r>
           <w:rPr>
             <w:rStyle w:val="Hyperlink"/>
@@ -24563,8 +24519,8 @@
         </w:r>
       </w:hyperlink>
     </w:p>
-    <w:bookmarkEnd w:id="481"/>
-    <w:bookmarkStart w:id="483" w:name="fn75"/>
+    <w:bookmarkEnd w:id="479"/>
+    <w:bookmarkStart w:id="481" w:name="fn74"/>
     <w:p>
       <w:pPr>
         <w:numPr>
@@ -24578,7 +24534,7 @@
       <w:r>
         <w:t xml:space="preserve"> </w:t>
       </w:r>
-      <w:hyperlink r:id="rId482">
+      <w:hyperlink r:id="rId480">
         <w:r>
           <w:rPr>
             <w:rStyle w:val="Hyperlink"/>
@@ -24586,7 +24542,7 @@
           <w:t xml:space="preserve">http://www.webopedia.com/TERM/S/structured_data.html</w:t>
         </w:r>
       </w:hyperlink>
-      <w:hyperlink w:anchor="fnref75">
+      <w:hyperlink w:anchor="fnref74">
         <w:r>
           <w:rPr>
             <w:rStyle w:val="Hyperlink"/>
@@ -24595,8 +24551,8 @@
         </w:r>
       </w:hyperlink>
     </w:p>
-    <w:bookmarkEnd w:id="483"/>
-    <w:bookmarkStart w:id="485" w:name="fn76"/>
+    <w:bookmarkEnd w:id="481"/>
+    <w:bookmarkStart w:id="483" w:name="fn75"/>
     <w:p>
       <w:pPr>
         <w:numPr>
@@ -24610,7 +24566,7 @@
       <w:r>
         <w:t xml:space="preserve"> </w:t>
       </w:r>
-      <w:hyperlink r:id="rId484">
+      <w:hyperlink r:id="rId482">
         <w:r>
           <w:rPr>
             <w:rStyle w:val="Hyperlink"/>
@@ -24618,7 +24574,7 @@
           <w:t xml:space="preserve">https://papl.cs.brown.edu/2016/intro-tabular-data.html</w:t>
         </w:r>
       </w:hyperlink>
-      <w:hyperlink w:anchor="fnref76">
+      <w:hyperlink w:anchor="fnref75">
         <w:r>
           <w:rPr>
             <w:rStyle w:val="Hyperlink"/>
@@ -24627,8 +24583,8 @@
         </w:r>
       </w:hyperlink>
     </w:p>
-    <w:bookmarkEnd w:id="485"/>
-    <w:bookmarkStart w:id="487" w:name="fn77"/>
+    <w:bookmarkEnd w:id="483"/>
+    <w:bookmarkStart w:id="485" w:name="fn76"/>
     <w:p>
       <w:pPr>
         <w:numPr>
@@ -24642,7 +24598,7 @@
       <w:r>
         <w:t xml:space="preserve"> </w:t>
       </w:r>
-      <w:hyperlink r:id="rId486">
+      <w:hyperlink r:id="rId484">
         <w:r>
           <w:rPr>
             <w:rStyle w:val="Hyperlink"/>
@@ -24650,7 +24606,7 @@
           <w:t xml:space="preserve">https://www.techopedia.com/definition/26181/tabular-database</w:t>
         </w:r>
       </w:hyperlink>
-      <w:hyperlink w:anchor="fnref77">
+      <w:hyperlink w:anchor="fnref76">
         <w:r>
           <w:rPr>
             <w:rStyle w:val="Hyperlink"/>
@@ -24659,8 +24615,8 @@
         </w:r>
       </w:hyperlink>
     </w:p>
-    <w:bookmarkEnd w:id="487"/>
-    <w:bookmarkStart w:id="489" w:name="fn78"/>
+    <w:bookmarkEnd w:id="485"/>
+    <w:bookmarkStart w:id="487" w:name="fn77"/>
     <w:p>
       <w:pPr>
         <w:numPr>
@@ -24674,15 +24630,15 @@
       <w:r>
         <w:t xml:space="preserve"> </w:t>
       </w:r>
-      <w:hyperlink r:id="rId488">
-        <w:r>
-          <w:rPr>
-            <w:rStyle w:val="Hyperlink"/>
-          </w:rPr>
-          <w:t xml:space="preserve">https://www.ibm.com/support/knowledgecenter/en/SS3RA7_15.0.0/com.ibm.spss.ta.help/tm_intro_tm_defined.htm</w:t>
-        </w:r>
-      </w:hyperlink>
-      <w:hyperlink w:anchor="fnref78">
+      <w:hyperlink r:id="rId486">
+        <w:r>
+          <w:rPr>
+            <w:rStyle w:val="Hyperlink"/>
+          </w:rPr>
+          <w:t xml:space="preserve">https://www.ibm.com/docs/vi/spss-modeler/18.0.0?topic=analytics-about-text-mining</w:t>
+        </w:r>
+      </w:hyperlink>
+      <w:hyperlink w:anchor="fnref77">
         <w:r>
           <w:rPr>
             <w:rStyle w:val="Hyperlink"/>
@@ -24691,8 +24647,8 @@
         </w:r>
       </w:hyperlink>
     </w:p>
-    <w:bookmarkEnd w:id="489"/>
-    <w:bookmarkStart w:id="491" w:name="fn79"/>
+    <w:bookmarkEnd w:id="487"/>
+    <w:bookmarkStart w:id="489" w:name="fn78"/>
     <w:p>
       <w:pPr>
         <w:numPr>
@@ -24706,7 +24662,7 @@
       <w:r>
         <w:t xml:space="preserve"> </w:t>
       </w:r>
-      <w:hyperlink r:id="rId490">
+      <w:hyperlink r:id="rId488">
         <w:r>
           <w:rPr>
             <w:rStyle w:val="Hyperlink"/>
@@ -24714,7 +24670,7 @@
           <w:t xml:space="preserve">https://r4ds.had.co.nz/tidy-data.html</w:t>
         </w:r>
       </w:hyperlink>
-      <w:hyperlink w:anchor="fnref79">
+      <w:hyperlink w:anchor="fnref78">
         <w:r>
           <w:rPr>
             <w:rStyle w:val="Hyperlink"/>
@@ -24723,8 +24679,8 @@
         </w:r>
       </w:hyperlink>
     </w:p>
-    <w:bookmarkEnd w:id="491"/>
-    <w:bookmarkStart w:id="493" w:name="fn80"/>
+    <w:bookmarkEnd w:id="489"/>
+    <w:bookmarkStart w:id="491" w:name="fn79"/>
     <w:p>
       <w:pPr>
         <w:numPr>
@@ -24738,7 +24694,7 @@
       <w:r>
         <w:t xml:space="preserve"> </w:t>
       </w:r>
-      <w:hyperlink r:id="rId492">
+      <w:hyperlink r:id="rId490">
         <w:r>
           <w:rPr>
             <w:rStyle w:val="Hyperlink"/>
@@ -24746,7 +24702,7 @@
           <w:t xml:space="preserve">https://xlinux.nist.gov/dads/HTML/tree.html</w:t>
         </w:r>
       </w:hyperlink>
-      <w:hyperlink w:anchor="fnref80">
+      <w:hyperlink w:anchor="fnref79">
         <w:r>
           <w:rPr>
             <w:rStyle w:val="Hyperlink"/>
@@ -24755,8 +24711,8 @@
         </w:r>
       </w:hyperlink>
     </w:p>
-    <w:bookmarkEnd w:id="493"/>
-    <w:bookmarkStart w:id="495" w:name="fn81"/>
+    <w:bookmarkEnd w:id="491"/>
+    <w:bookmarkStart w:id="493" w:name="fn80"/>
     <w:p>
       <w:pPr>
         <w:numPr>
@@ -24770,7 +24726,7 @@
       <w:r>
         <w:t xml:space="preserve"> </w:t>
       </w:r>
-      <w:hyperlink r:id="rId494">
+      <w:hyperlink r:id="rId492">
         <w:r>
           <w:rPr>
             <w:rStyle w:val="Hyperlink"/>
@@ -24778,7 +24734,7 @@
           <w:t xml:space="preserve">https://www.techopedia.com/definition/13865/unstructured-data</w:t>
         </w:r>
       </w:hyperlink>
-      <w:hyperlink w:anchor="fnref81">
+      <w:hyperlink w:anchor="fnref80">
         <w:r>
           <w:rPr>
             <w:rStyle w:val="Hyperlink"/>
@@ -24787,8 +24743,8 @@
         </w:r>
       </w:hyperlink>
     </w:p>
-    <w:bookmarkEnd w:id="495"/>
-    <w:bookmarkStart w:id="497" w:name="fn82"/>
+    <w:bookmarkEnd w:id="493"/>
+    <w:bookmarkStart w:id="495" w:name="fn81"/>
     <w:p>
       <w:pPr>
         <w:numPr>
@@ -24802,7 +24758,7 @@
       <w:r>
         <w:t xml:space="preserve"> </w:t>
       </w:r>
-      <w:hyperlink r:id="rId496">
+      <w:hyperlink r:id="rId494">
         <w:r>
           <w:rPr>
             <w:rStyle w:val="Hyperlink"/>
@@ -24810,7 +24766,7 @@
           <w:t xml:space="preserve">https://www.cio.com/article/244359/solving-the-unstructured-data-challenge.html</w:t>
         </w:r>
       </w:hyperlink>
-      <w:hyperlink w:anchor="fnref82">
+      <w:hyperlink w:anchor="fnref81">
         <w:r>
           <w:rPr>
             <w:rStyle w:val="Hyperlink"/>
@@ -24819,8 +24775,8 @@
         </w:r>
       </w:hyperlink>
     </w:p>
-    <w:bookmarkEnd w:id="497"/>
-    <w:bookmarkStart w:id="499" w:name="fn83"/>
+    <w:bookmarkEnd w:id="495"/>
+    <w:bookmarkStart w:id="497" w:name="fn82"/>
     <w:p>
       <w:pPr>
         <w:numPr>
@@ -24834,7 +24790,7 @@
       <w:r>
         <w:t xml:space="preserve"> </w:t>
       </w:r>
-      <w:hyperlink r:id="rId498">
+      <w:hyperlink r:id="rId496">
         <w:r>
           <w:rPr>
             <w:rStyle w:val="Hyperlink"/>
@@ -24842,7 +24798,7 @@
           <w:t xml:space="preserve">https://en.wikipedia.org/wiki/Variance</w:t>
         </w:r>
       </w:hyperlink>
-      <w:hyperlink w:anchor="fnref83">
+      <w:hyperlink w:anchor="fnref82">
         <w:r>
           <w:rPr>
             <w:rStyle w:val="Hyperlink"/>
@@ -24851,8 +24807,8 @@
         </w:r>
       </w:hyperlink>
     </w:p>
-    <w:bookmarkEnd w:id="499"/>
-    <w:bookmarkStart w:id="501" w:name="fn84"/>
+    <w:bookmarkEnd w:id="497"/>
+    <w:bookmarkStart w:id="499" w:name="fn83"/>
     <w:p>
       <w:pPr>
         <w:numPr>
@@ -24866,7 +24822,7 @@
       <w:r>
         <w:t xml:space="preserve"> </w:t>
       </w:r>
-      <w:hyperlink r:id="rId500">
+      <w:hyperlink r:id="rId498">
         <w:r>
           <w:rPr>
             <w:rStyle w:val="Hyperlink"/>
@@ -24874,7 +24830,7 @@
           <w:t xml:space="preserve">http://searchbusinessanalytics.techtarget.com/definition/data-visualization</w:t>
         </w:r>
       </w:hyperlink>
-      <w:hyperlink w:anchor="fnref84">
+      <w:hyperlink w:anchor="fnref83">
         <w:r>
           <w:rPr>
             <w:rStyle w:val="Hyperlink"/>
@@ -24883,8 +24839,8 @@
         </w:r>
       </w:hyperlink>
     </w:p>
-    <w:bookmarkEnd w:id="501"/>
-    <w:bookmarkStart w:id="503" w:name="fn85"/>
+    <w:bookmarkEnd w:id="499"/>
+    <w:bookmarkStart w:id="501" w:name="fn84"/>
     <w:p>
       <w:pPr>
         <w:numPr>
@@ -24898,7 +24854,7 @@
       <w:r>
         <w:t xml:space="preserve"> </w:t>
       </w:r>
-      <w:hyperlink r:id="rId502">
+      <w:hyperlink r:id="rId500">
         <w:r>
           <w:rPr>
             <w:rStyle w:val="Hyperlink"/>
@@ -24906,7 +24862,7 @@
           <w:t xml:space="preserve">https://www.interaction-design.org/literature/book/the-encyclopedia-of-human-computer-interaction-2nd-ed/data-visualization-for-human-perception</w:t>
         </w:r>
       </w:hyperlink>
-      <w:hyperlink w:anchor="fnref85">
+      <w:hyperlink w:anchor="fnref84">
         <w:r>
           <w:rPr>
             <w:rStyle w:val="Hyperlink"/>
@@ -24915,8 +24871,8 @@
         </w:r>
       </w:hyperlink>
     </w:p>
-    <w:bookmarkEnd w:id="503"/>
-    <w:bookmarkStart w:id="505" w:name="fn86"/>
+    <w:bookmarkEnd w:id="501"/>
+    <w:bookmarkStart w:id="503" w:name="fn85"/>
     <w:p>
       <w:pPr>
         <w:numPr>
@@ -24943,7 +24899,7 @@
       <w:r>
         <w:t xml:space="preserve"> </w:t>
       </w:r>
-      <w:hyperlink r:id="rId504">
+      <w:hyperlink r:id="rId502">
         <w:r>
           <w:rPr>
             <w:rStyle w:val="Hyperlink"/>
@@ -24951,7 +24907,7 @@
           <w:t xml:space="preserve">https://archive.org/details/visualdisplayofq0000tuft</w:t>
         </w:r>
       </w:hyperlink>
-      <w:hyperlink w:anchor="fnref86">
+      <w:hyperlink w:anchor="fnref85">
         <w:r>
           <w:rPr>
             <w:rStyle w:val="Hyperlink"/>
@@ -24960,8 +24916,8 @@
         </w:r>
       </w:hyperlink>
     </w:p>
-    <w:bookmarkEnd w:id="505"/>
-    <w:bookmarkEnd w:id="506"/>
+    <w:bookmarkEnd w:id="503"/>
+    <w:bookmarkEnd w:id="504"/>
     <w:sectPr>
       <w:headerReference r:id="rId9" w:type="default"/>
       <w:footerReference r:id="rId11" w:type="even"/>

</xml_diff>